<commit_message>
add Second_commit file microservice_blog.docx
</commit_message>
<xml_diff>
--- a/Microservice_blog.docx
+++ b/Microservice_blog.docx
@@ -259,9 +259,280 @@
         <w:t>First commit……!</w:t>
       </w:r>
     </w:p>
-    <w:p>
+    <w:p/>
+    <w:p>
+      <w:pPr>
+        <w:rPr>
+          <w:b/>
+          <w:bCs/>
+          <w:sz w:val="44"/>
+          <w:szCs w:val="44"/>
+          <w:lang w:val="en-US"/>
+        </w:rPr>
+      </w:pPr>
+    </w:p>
+    <w:p>
+      <w:pPr>
+        <w:rPr>
+          <w:b/>
+          <w:bCs/>
+          <w:sz w:val="44"/>
+          <w:szCs w:val="44"/>
+          <w:lang w:val="en-US"/>
+        </w:rPr>
+      </w:pPr>
+      <w:r>
+        <w:rPr>
+          <w:b/>
+          <w:bCs/>
+          <w:sz w:val="44"/>
+          <w:szCs w:val="44"/>
+          <w:lang w:val="en-US"/>
+        </w:rPr>
+        <w:t>Background: -</w:t>
+      </w:r>
+    </w:p>
+    <w:p>
+      <w:pPr>
+        <w:pStyle w:val="ListParagraph"/>
+        <w:numPr>
+          <w:ilvl w:val="0"/>
+          <w:numId w:val="2"/>
+        </w:numPr>
+        <w:rPr>
+          <w:sz w:val="24"/>
+          <w:szCs w:val="24"/>
+          <w:lang w:val="en-US"/>
+        </w:rPr>
+      </w:pPr>
       <w:bookmarkStart w:id="0" w:name="_GoBack"/>
       <w:bookmarkEnd w:id="0"/>
+      <w:r>
+        <w:rPr>
+          <w:sz w:val="24"/>
+          <w:szCs w:val="24"/>
+          <w:lang w:val="en-US"/>
+        </w:rPr>
+        <w:t>During the</w:t>
+      </w:r>
+      <w:r>
+        <w:rPr>
+          <w:sz w:val="24"/>
+          <w:szCs w:val="24"/>
+          <w:lang w:val="en-US"/>
+        </w:rPr>
+        <w:t xml:space="preserve"> early days of computer science</w:t>
+      </w:r>
+      <w:r>
+        <w:rPr>
+          <w:sz w:val="24"/>
+          <w:szCs w:val="24"/>
+          <w:lang w:val="en-US"/>
+        </w:rPr>
+        <w:t>/software development</w:t>
+      </w:r>
+      <w:r>
+        <w:rPr>
+          <w:sz w:val="24"/>
+          <w:szCs w:val="24"/>
+          <w:lang w:val="en-US"/>
+        </w:rPr>
+        <w:t>, barriers to entry in programming languages were high level languages</w:t>
+      </w:r>
+    </w:p>
+    <w:p>
+      <w:pPr>
+        <w:pStyle w:val="ListParagraph"/>
+        <w:numPr>
+          <w:ilvl w:val="0"/>
+          <w:numId w:val="2"/>
+        </w:numPr>
+        <w:rPr>
+          <w:sz w:val="24"/>
+          <w:szCs w:val="24"/>
+          <w:lang w:val="en-US"/>
+        </w:rPr>
+      </w:pPr>
+      <w:r>
+        <w:rPr>
+          <w:sz w:val="24"/>
+          <w:szCs w:val="24"/>
+          <w:lang w:val="en-US"/>
+        </w:rPr>
+        <w:t>Cannot understand any graduate or master level of science/computer students</w:t>
+      </w:r>
+    </w:p>
+    <w:p>
+      <w:pPr>
+        <w:pStyle w:val="ListParagraph"/>
+        <w:numPr>
+          <w:ilvl w:val="0"/>
+          <w:numId w:val="2"/>
+        </w:numPr>
+        <w:rPr>
+          <w:sz w:val="24"/>
+          <w:szCs w:val="24"/>
+          <w:lang w:val="en-US"/>
+        </w:rPr>
+      </w:pPr>
+      <w:r>
+        <w:rPr>
+          <w:sz w:val="24"/>
+          <w:szCs w:val="24"/>
+          <w:lang w:val="en-US"/>
+        </w:rPr>
+        <w:t>In 1960s, it was a time using a programming and software development its much difficult or complex task</w:t>
+      </w:r>
+    </w:p>
+    <w:p>
+      <w:pPr>
+        <w:pStyle w:val="ListParagraph"/>
+        <w:numPr>
+          <w:ilvl w:val="0"/>
+          <w:numId w:val="2"/>
+        </w:numPr>
+        <w:rPr>
+          <w:sz w:val="24"/>
+          <w:szCs w:val="24"/>
+          <w:lang w:val="en-US"/>
+        </w:rPr>
+      </w:pPr>
+      <w:r>
+        <w:rPr>
+          <w:sz w:val="24"/>
+          <w:szCs w:val="24"/>
+          <w:lang w:val="en-US"/>
+        </w:rPr>
+        <w:t>Most limited people can use programming languages</w:t>
+      </w:r>
+    </w:p>
+    <w:p>
+      <w:pPr>
+        <w:pStyle w:val="ListParagraph"/>
+        <w:numPr>
+          <w:ilvl w:val="0"/>
+          <w:numId w:val="2"/>
+        </w:numPr>
+        <w:rPr>
+          <w:sz w:val="24"/>
+          <w:szCs w:val="24"/>
+          <w:lang w:val="en-US"/>
+        </w:rPr>
+      </w:pPr>
+      <w:r>
+        <w:rPr>
+          <w:sz w:val="24"/>
+          <w:szCs w:val="24"/>
+          <w:lang w:val="en-US"/>
+        </w:rPr>
+        <w:t>Only PhD in science and computer can use these programming languages</w:t>
+      </w:r>
+    </w:p>
+    <w:p>
+      <w:pPr>
+        <w:pStyle w:val="ListParagraph"/>
+        <w:numPr>
+          <w:ilvl w:val="0"/>
+          <w:numId w:val="2"/>
+        </w:numPr>
+        <w:rPr>
+          <w:sz w:val="24"/>
+          <w:szCs w:val="24"/>
+          <w:lang w:val="en-US"/>
+        </w:rPr>
+      </w:pPr>
+      <w:r>
+        <w:rPr>
+          <w:sz w:val="24"/>
+          <w:szCs w:val="24"/>
+          <w:lang w:val="en-US"/>
+        </w:rPr>
+        <w:t>Or mathematics and researcher can use these programming languages</w:t>
+      </w:r>
+    </w:p>
+    <w:p>
+      <w:pPr>
+        <w:pStyle w:val="ListParagraph"/>
+        <w:numPr>
+          <w:ilvl w:val="0"/>
+          <w:numId w:val="2"/>
+        </w:numPr>
+        <w:rPr>
+          <w:sz w:val="24"/>
+          <w:szCs w:val="24"/>
+          <w:lang w:val="en-US"/>
+        </w:rPr>
+      </w:pPr>
+      <w:r>
+        <w:rPr>
+          <w:sz w:val="24"/>
+          <w:szCs w:val="24"/>
+          <w:lang w:val="en-US"/>
+        </w:rPr>
+        <w:t>As at that time, nearly all use of computer required writing custom software</w:t>
+      </w:r>
+    </w:p>
+    <w:p>
+      <w:pPr>
+        <w:pStyle w:val="ListParagraph"/>
+        <w:numPr>
+          <w:ilvl w:val="0"/>
+          <w:numId w:val="2"/>
+        </w:numPr>
+        <w:rPr>
+          <w:sz w:val="24"/>
+          <w:szCs w:val="24"/>
+          <w:lang w:val="en-US"/>
+        </w:rPr>
+      </w:pPr>
+      <w:r>
+        <w:rPr>
+          <w:sz w:val="24"/>
+          <w:szCs w:val="24"/>
+          <w:lang w:val="en-US"/>
+        </w:rPr>
+        <w:t>Because limited people have computer and early era computer does not efficient as compare to now a day’s computer.</w:t>
+      </w:r>
+    </w:p>
+    <w:p>
+      <w:pPr>
+        <w:pStyle w:val="ListParagraph"/>
+        <w:rPr>
+          <w:sz w:val="24"/>
+          <w:szCs w:val="24"/>
+          <w:lang w:val="en-US"/>
+        </w:rPr>
+      </w:pPr>
+    </w:p>
+    <w:p>
+      <w:pPr>
+        <w:pStyle w:val="ListParagraph"/>
+        <w:rPr>
+          <w:b/>
+          <w:bCs/>
+          <w:sz w:val="24"/>
+          <w:szCs w:val="24"/>
+          <w:lang w:val="en-US"/>
+        </w:rPr>
+      </w:pPr>
+      <w:r>
+        <w:rPr>
+          <w:b/>
+          <w:bCs/>
+          <w:sz w:val="24"/>
+          <w:szCs w:val="24"/>
+          <w:lang w:val="en-US"/>
+        </w:rPr>
+        <w:t>Second commit……!</w:t>
+      </w:r>
+    </w:p>
+    <w:p>
+      <w:pPr>
+        <w:rPr>
+          <w:b/>
+          <w:bCs/>
+        </w:rPr>
+      </w:pPr>
     </w:p>
     <w:sectPr>
       <w:pgSz w:w="11906" w:h="16838"/>
@@ -388,8 +659,124 @@
       </w:rPr>
     </w:lvl>
   </w:abstractNum>
+  <w:abstractNum w:abstractNumId="1" w15:restartNumberingAfterBreak="0">
+    <w:nsid w:val="7C714A43"/>
+    <w:multiLevelType w:val="hybridMultilevel"/>
+    <w:tmpl w:val="1C927AD4"/>
+    <w:lvl w:ilvl="0" w:tplc="20000001">
+      <w:start w:val="1"/>
+      <w:numFmt w:val="bullet"/>
+      <w:lvlText w:val=""/>
+      <w:lvlJc w:val="left"/>
+      <w:pPr>
+        <w:ind w:left="720" w:hanging="360"/>
+      </w:pPr>
+      <w:rPr>
+        <w:rFonts w:ascii="Symbol" w:hAnsi="Symbol" w:hint="default"/>
+      </w:rPr>
+    </w:lvl>
+    <w:lvl w:ilvl="1" w:tplc="20000003" w:tentative="1">
+      <w:start w:val="1"/>
+      <w:numFmt w:val="bullet"/>
+      <w:lvlText w:val="o"/>
+      <w:lvlJc w:val="left"/>
+      <w:pPr>
+        <w:ind w:left="1440" w:hanging="360"/>
+      </w:pPr>
+      <w:rPr>
+        <w:rFonts w:ascii="Courier New" w:hAnsi="Courier New" w:cs="Courier New" w:hint="default"/>
+      </w:rPr>
+    </w:lvl>
+    <w:lvl w:ilvl="2" w:tplc="20000005" w:tentative="1">
+      <w:start w:val="1"/>
+      <w:numFmt w:val="bullet"/>
+      <w:lvlText w:val=""/>
+      <w:lvlJc w:val="left"/>
+      <w:pPr>
+        <w:ind w:left="2160" w:hanging="360"/>
+      </w:pPr>
+      <w:rPr>
+        <w:rFonts w:ascii="Wingdings" w:hAnsi="Wingdings" w:hint="default"/>
+      </w:rPr>
+    </w:lvl>
+    <w:lvl w:ilvl="3" w:tplc="20000001" w:tentative="1">
+      <w:start w:val="1"/>
+      <w:numFmt w:val="bullet"/>
+      <w:lvlText w:val=""/>
+      <w:lvlJc w:val="left"/>
+      <w:pPr>
+        <w:ind w:left="2880" w:hanging="360"/>
+      </w:pPr>
+      <w:rPr>
+        <w:rFonts w:ascii="Symbol" w:hAnsi="Symbol" w:hint="default"/>
+      </w:rPr>
+    </w:lvl>
+    <w:lvl w:ilvl="4" w:tplc="20000003" w:tentative="1">
+      <w:start w:val="1"/>
+      <w:numFmt w:val="bullet"/>
+      <w:lvlText w:val="o"/>
+      <w:lvlJc w:val="left"/>
+      <w:pPr>
+        <w:ind w:left="3600" w:hanging="360"/>
+      </w:pPr>
+      <w:rPr>
+        <w:rFonts w:ascii="Courier New" w:hAnsi="Courier New" w:cs="Courier New" w:hint="default"/>
+      </w:rPr>
+    </w:lvl>
+    <w:lvl w:ilvl="5" w:tplc="20000005" w:tentative="1">
+      <w:start w:val="1"/>
+      <w:numFmt w:val="bullet"/>
+      <w:lvlText w:val=""/>
+      <w:lvlJc w:val="left"/>
+      <w:pPr>
+        <w:ind w:left="4320" w:hanging="360"/>
+      </w:pPr>
+      <w:rPr>
+        <w:rFonts w:ascii="Wingdings" w:hAnsi="Wingdings" w:hint="default"/>
+      </w:rPr>
+    </w:lvl>
+    <w:lvl w:ilvl="6" w:tplc="20000001" w:tentative="1">
+      <w:start w:val="1"/>
+      <w:numFmt w:val="bullet"/>
+      <w:lvlText w:val=""/>
+      <w:lvlJc w:val="left"/>
+      <w:pPr>
+        <w:ind w:left="5040" w:hanging="360"/>
+      </w:pPr>
+      <w:rPr>
+        <w:rFonts w:ascii="Symbol" w:hAnsi="Symbol" w:hint="default"/>
+      </w:rPr>
+    </w:lvl>
+    <w:lvl w:ilvl="7" w:tplc="20000003" w:tentative="1">
+      <w:start w:val="1"/>
+      <w:numFmt w:val="bullet"/>
+      <w:lvlText w:val="o"/>
+      <w:lvlJc w:val="left"/>
+      <w:pPr>
+        <w:ind w:left="5760" w:hanging="360"/>
+      </w:pPr>
+      <w:rPr>
+        <w:rFonts w:ascii="Courier New" w:hAnsi="Courier New" w:cs="Courier New" w:hint="default"/>
+      </w:rPr>
+    </w:lvl>
+    <w:lvl w:ilvl="8" w:tplc="20000005" w:tentative="1">
+      <w:start w:val="1"/>
+      <w:numFmt w:val="bullet"/>
+      <w:lvlText w:val=""/>
+      <w:lvlJc w:val="left"/>
+      <w:pPr>
+        <w:ind w:left="6480" w:hanging="360"/>
+      </w:pPr>
+      <w:rPr>
+        <w:rFonts w:ascii="Wingdings" w:hAnsi="Wingdings" w:hint="default"/>
+      </w:rPr>
+    </w:lvl>
+  </w:abstractNum>
   <w:num w:numId="1">
     <w:abstractNumId w:val="0"/>
+  </w:num>
+  <w:num w:numId="2">
+    <w:abstractNumId w:val="1"/>
   </w:num>
 </w:numbering>
 </file>

</xml_diff>

<commit_message>
add Third_commit file Microservice_blog.docx
</commit_message>
<xml_diff>
--- a/Microservice_blog.docx
+++ b/Microservice_blog.docx
@@ -305,8 +305,6 @@
           <w:lang w:val="en-US"/>
         </w:rPr>
       </w:pPr>
-      <w:bookmarkStart w:id="0" w:name="_GoBack"/>
-      <w:bookmarkEnd w:id="0"/>
       <w:r>
         <w:rPr>
           <w:sz w:val="24"/>
@@ -515,6 +513,8 @@
           <w:lang w:val="en-US"/>
         </w:rPr>
       </w:pPr>
+      <w:bookmarkStart w:id="0" w:name="_GoBack"/>
+      <w:bookmarkEnd w:id="0"/>
       <w:r>
         <w:rPr>
           <w:b/>
@@ -525,6 +525,510 @@
         </w:rPr>
         <w:t>Second commit……!</w:t>
       </w:r>
+    </w:p>
+    <w:p>
+      <w:pPr>
+        <w:rPr>
+          <w:b/>
+          <w:bCs/>
+        </w:rPr>
+      </w:pPr>
+    </w:p>
+    <w:p>
+      <w:pPr>
+        <w:rPr>
+          <w:b/>
+          <w:bCs/>
+          <w:sz w:val="36"/>
+          <w:szCs w:val="36"/>
+          <w:lang w:val="en-US"/>
+        </w:rPr>
+      </w:pPr>
+      <w:r>
+        <w:rPr>
+          <w:b/>
+          <w:bCs/>
+          <w:sz w:val="36"/>
+          <w:szCs w:val="36"/>
+          <w:lang w:val="en-US"/>
+        </w:rPr>
+        <w:t>Developed BASIC programming languages: -</w:t>
+      </w:r>
+    </w:p>
+    <w:p>
+      <w:pPr>
+        <w:pStyle w:val="ListParagraph"/>
+        <w:numPr>
+          <w:ilvl w:val="0"/>
+          <w:numId w:val="2"/>
+        </w:numPr>
+        <w:rPr>
+          <w:sz w:val="24"/>
+          <w:szCs w:val="24"/>
+          <w:lang w:val="en-US"/>
+        </w:rPr>
+      </w:pPr>
+      <w:r>
+        <w:rPr>
+          <w:sz w:val="24"/>
+          <w:szCs w:val="24"/>
+          <w:lang w:val="en-US"/>
+        </w:rPr>
+        <w:t xml:space="preserve">In 1964, a general -purpose programming languages </w:t>
+      </w:r>
+      <w:r>
+        <w:rPr>
+          <w:b/>
+          <w:bCs/>
+          <w:sz w:val="24"/>
+          <w:szCs w:val="24"/>
+          <w:lang w:val="en-US"/>
+        </w:rPr>
+        <w:t>BASIC</w:t>
+      </w:r>
+      <w:r>
+        <w:rPr>
+          <w:sz w:val="24"/>
+          <w:szCs w:val="24"/>
+          <w:lang w:val="en-US"/>
+        </w:rPr>
+        <w:t xml:space="preserve"> was develop.</w:t>
+      </w:r>
+    </w:p>
+    <w:p>
+      <w:pPr>
+        <w:pStyle w:val="ListParagraph"/>
+        <w:numPr>
+          <w:ilvl w:val="0"/>
+          <w:numId w:val="2"/>
+        </w:numPr>
+        <w:rPr>
+          <w:sz w:val="24"/>
+          <w:szCs w:val="24"/>
+          <w:lang w:val="en-US"/>
+        </w:rPr>
+      </w:pPr>
+      <w:r>
+        <w:rPr>
+          <w:sz w:val="24"/>
+          <w:szCs w:val="24"/>
+          <w:lang w:val="en-US"/>
+        </w:rPr>
+        <w:t>It is low level programming language, so easily can use non-PhD and all department students and also write programs.</w:t>
+      </w:r>
+    </w:p>
+    <w:p>
+      <w:pPr>
+        <w:pStyle w:val="ListParagraph"/>
+        <w:numPr>
+          <w:ilvl w:val="0"/>
+          <w:numId w:val="2"/>
+        </w:numPr>
+        <w:rPr>
+          <w:sz w:val="24"/>
+          <w:szCs w:val="24"/>
+          <w:lang w:val="en-US"/>
+        </w:rPr>
+      </w:pPr>
+      <w:r>
+        <w:rPr>
+          <w:sz w:val="24"/>
+          <w:szCs w:val="24"/>
+          <w:lang w:val="en-US"/>
+        </w:rPr>
+        <w:t>Now day by day is rapidly growth up in computing appliance in the 1960s, software became large and complex.</w:t>
+      </w:r>
+    </w:p>
+    <w:p>
+      <w:pPr>
+        <w:pStyle w:val="ListParagraph"/>
+        <w:numPr>
+          <w:ilvl w:val="0"/>
+          <w:numId w:val="2"/>
+        </w:numPr>
+        <w:rPr>
+          <w:sz w:val="24"/>
+          <w:szCs w:val="24"/>
+          <w:lang w:val="en-US"/>
+        </w:rPr>
+      </w:pPr>
+      <w:r>
+        <w:rPr>
+          <w:sz w:val="24"/>
+          <w:szCs w:val="24"/>
+          <w:lang w:val="en-US"/>
+        </w:rPr>
+        <w:t xml:space="preserve">Computer scientist tried to tackle the complexity of software systems with the ancient and proven technique </w:t>
+      </w:r>
+      <w:r>
+        <w:rPr>
+          <w:b/>
+          <w:bCs/>
+          <w:sz w:val="24"/>
+          <w:szCs w:val="24"/>
+          <w:lang w:val="en-US"/>
+        </w:rPr>
+        <w:t>Divide and conquer</w:t>
+      </w:r>
+      <w:r>
+        <w:rPr>
+          <w:sz w:val="24"/>
+          <w:szCs w:val="24"/>
+          <w:lang w:val="en-US"/>
+        </w:rPr>
+        <w:t>.</w:t>
+      </w:r>
+    </w:p>
+    <w:p>
+      <w:pPr>
+        <w:pStyle w:val="ListParagraph"/>
+        <w:numPr>
+          <w:ilvl w:val="0"/>
+          <w:numId w:val="2"/>
+        </w:numPr>
+        <w:rPr>
+          <w:sz w:val="24"/>
+          <w:szCs w:val="24"/>
+          <w:lang w:val="en-US"/>
+        </w:rPr>
+      </w:pPr>
+      <w:r>
+        <w:rPr>
+          <w:b/>
+          <w:bCs/>
+          <w:sz w:val="24"/>
+          <w:szCs w:val="24"/>
+          <w:lang w:val="en-US"/>
+        </w:rPr>
+        <w:lastRenderedPageBreak/>
+        <w:t xml:space="preserve">David </w:t>
+      </w:r>
+      <w:proofErr w:type="spellStart"/>
+      <w:r>
+        <w:rPr>
+          <w:b/>
+          <w:bCs/>
+          <w:sz w:val="24"/>
+          <w:szCs w:val="24"/>
+          <w:lang w:val="en-US"/>
+        </w:rPr>
+        <w:t>Parnas</w:t>
+      </w:r>
+      <w:proofErr w:type="spellEnd"/>
+      <w:r>
+        <w:rPr>
+          <w:sz w:val="24"/>
+          <w:szCs w:val="24"/>
+          <w:lang w:val="en-US"/>
+        </w:rPr>
+        <w:t xml:space="preserve"> published his paper </w:t>
+      </w:r>
+      <w:r>
+        <w:rPr>
+          <w:b/>
+          <w:bCs/>
+          <w:sz w:val="24"/>
+          <w:szCs w:val="24"/>
+          <w:lang w:val="en-US"/>
+        </w:rPr>
+        <w:t>“</w:t>
+      </w:r>
+      <w:r>
+        <w:rPr>
+          <w:b/>
+          <w:bCs/>
+          <w:sz w:val="24"/>
+          <w:szCs w:val="24"/>
+          <w:lang w:val="en-US"/>
+        </w:rPr>
+        <w:t>O</w:t>
+      </w:r>
+      <w:r>
+        <w:rPr>
+          <w:b/>
+          <w:bCs/>
+          <w:sz w:val="24"/>
+          <w:szCs w:val="24"/>
+          <w:lang w:val="en-US"/>
+        </w:rPr>
+        <w:t xml:space="preserve">n the </w:t>
+      </w:r>
+      <w:r>
+        <w:rPr>
+          <w:b/>
+          <w:bCs/>
+          <w:sz w:val="24"/>
+          <w:szCs w:val="24"/>
+          <w:lang w:val="en-US"/>
+        </w:rPr>
+        <w:t>C</w:t>
+      </w:r>
+      <w:r>
+        <w:rPr>
+          <w:b/>
+          <w:bCs/>
+          <w:sz w:val="24"/>
+          <w:szCs w:val="24"/>
+          <w:lang w:val="en-US"/>
+        </w:rPr>
+        <w:t xml:space="preserve">riteria to be used in decomposing systems into </w:t>
+      </w:r>
+      <w:r>
+        <w:rPr>
+          <w:b/>
+          <w:bCs/>
+          <w:sz w:val="24"/>
+          <w:szCs w:val="24"/>
+          <w:lang w:val="en-US"/>
+        </w:rPr>
+        <w:t>M</w:t>
+      </w:r>
+      <w:r>
+        <w:rPr>
+          <w:b/>
+          <w:bCs/>
+          <w:sz w:val="24"/>
+          <w:szCs w:val="24"/>
+          <w:lang w:val="en-US"/>
+        </w:rPr>
+        <w:t>odules”</w:t>
+      </w:r>
+      <w:r>
+        <w:rPr>
+          <w:b/>
+          <w:bCs/>
+          <w:sz w:val="24"/>
+          <w:szCs w:val="24"/>
+          <w:lang w:val="en-US"/>
+        </w:rPr>
+        <w:t>.</w:t>
+      </w:r>
+    </w:p>
+    <w:p>
+      <w:pPr>
+        <w:pStyle w:val="ListParagraph"/>
+        <w:numPr>
+          <w:ilvl w:val="0"/>
+          <w:numId w:val="2"/>
+        </w:numPr>
+        <w:rPr>
+          <w:sz w:val="24"/>
+          <w:szCs w:val="24"/>
+          <w:lang w:val="en-US"/>
+        </w:rPr>
+      </w:pPr>
+      <w:r>
+        <w:rPr>
+          <w:sz w:val="24"/>
+          <w:szCs w:val="24"/>
+          <w:lang w:val="en-US"/>
+        </w:rPr>
+        <w:t xml:space="preserve">In 1972, </w:t>
+      </w:r>
+      <w:r>
+        <w:rPr>
+          <w:b/>
+          <w:bCs/>
+          <w:sz w:val="24"/>
+          <w:szCs w:val="24"/>
+          <w:lang w:val="en-US"/>
+        </w:rPr>
+        <w:t xml:space="preserve">David </w:t>
+      </w:r>
+      <w:proofErr w:type="spellStart"/>
+      <w:r>
+        <w:rPr>
+          <w:b/>
+          <w:bCs/>
+          <w:sz w:val="24"/>
+          <w:szCs w:val="24"/>
+          <w:lang w:val="en-US"/>
+        </w:rPr>
+        <w:t>Parnas</w:t>
+      </w:r>
+      <w:proofErr w:type="spellEnd"/>
+      <w:r>
+        <w:rPr>
+          <w:b/>
+          <w:bCs/>
+          <w:sz w:val="24"/>
+          <w:szCs w:val="24"/>
+          <w:lang w:val="en-US"/>
+        </w:rPr>
+        <w:t xml:space="preserve"> </w:t>
+      </w:r>
+      <w:r>
+        <w:rPr>
+          <w:sz w:val="24"/>
+          <w:szCs w:val="24"/>
+          <w:lang w:val="en-US"/>
+        </w:rPr>
+        <w:t xml:space="preserve">introduced the concept of </w:t>
+      </w:r>
+      <w:r>
+        <w:rPr>
+          <w:b/>
+          <w:bCs/>
+          <w:sz w:val="24"/>
+          <w:szCs w:val="24"/>
+          <w:lang w:val="en-US"/>
+        </w:rPr>
+        <w:t xml:space="preserve">Modularity </w:t>
+      </w:r>
+      <w:r>
+        <w:rPr>
+          <w:sz w:val="24"/>
+          <w:szCs w:val="24"/>
+          <w:lang w:val="en-US"/>
+        </w:rPr>
+        <w:t xml:space="preserve">and </w:t>
+      </w:r>
+      <w:r>
+        <w:rPr>
+          <w:b/>
+          <w:bCs/>
+          <w:sz w:val="24"/>
+          <w:szCs w:val="24"/>
+          <w:lang w:val="en-US"/>
+        </w:rPr>
+        <w:t>Information hiding.</w:t>
+      </w:r>
+    </w:p>
+    <w:p>
+      <w:pPr>
+        <w:pStyle w:val="ListParagraph"/>
+        <w:numPr>
+          <w:ilvl w:val="0"/>
+          <w:numId w:val="2"/>
+        </w:numPr>
+        <w:rPr>
+          <w:sz w:val="24"/>
+          <w:szCs w:val="24"/>
+          <w:lang w:val="en-US"/>
+        </w:rPr>
+      </w:pPr>
+      <w:proofErr w:type="spellStart"/>
+      <w:r>
+        <w:rPr>
+          <w:b/>
+          <w:bCs/>
+          <w:sz w:val="24"/>
+          <w:szCs w:val="24"/>
+          <w:lang w:val="en-US"/>
+        </w:rPr>
+        <w:t>Edsger</w:t>
+      </w:r>
+      <w:proofErr w:type="spellEnd"/>
+      <w:r>
+        <w:rPr>
+          <w:b/>
+          <w:bCs/>
+          <w:sz w:val="24"/>
+          <w:szCs w:val="24"/>
+          <w:lang w:val="en-US"/>
+        </w:rPr>
+        <w:t xml:space="preserve"> W. Dijkstra </w:t>
+      </w:r>
+      <w:r>
+        <w:rPr>
+          <w:sz w:val="24"/>
+          <w:szCs w:val="24"/>
+          <w:lang w:val="en-US"/>
+        </w:rPr>
+        <w:t xml:space="preserve">introduced the concept </w:t>
+      </w:r>
+      <w:r>
+        <w:rPr>
+          <w:b/>
+          <w:bCs/>
+          <w:sz w:val="24"/>
+          <w:szCs w:val="24"/>
+          <w:lang w:val="en-US"/>
+        </w:rPr>
+        <w:t xml:space="preserve">“Separation of Concern </w:t>
+      </w:r>
+      <w:r>
+        <w:rPr>
+          <w:sz w:val="24"/>
+          <w:szCs w:val="24"/>
+          <w:lang w:val="en-US"/>
+        </w:rPr>
+        <w:t xml:space="preserve">in his paper </w:t>
+      </w:r>
+      <w:r>
+        <w:rPr>
+          <w:b/>
+          <w:bCs/>
+          <w:sz w:val="24"/>
+          <w:szCs w:val="24"/>
+          <w:lang w:val="en-US"/>
+        </w:rPr>
+        <w:t xml:space="preserve">“On the role of scientific </w:t>
+      </w:r>
+      <w:proofErr w:type="spellStart"/>
+      <w:r>
+        <w:rPr>
+          <w:b/>
+          <w:bCs/>
+          <w:sz w:val="24"/>
+          <w:szCs w:val="24"/>
+          <w:lang w:val="en-US"/>
+        </w:rPr>
+        <w:t>throught</w:t>
+      </w:r>
+      <w:proofErr w:type="spellEnd"/>
+      <w:r>
+        <w:rPr>
+          <w:b/>
+          <w:bCs/>
+          <w:sz w:val="24"/>
+          <w:szCs w:val="24"/>
+          <w:lang w:val="en-US"/>
+        </w:rPr>
+        <w:t xml:space="preserve">” </w:t>
+      </w:r>
+      <w:r>
+        <w:rPr>
+          <w:sz w:val="24"/>
+          <w:szCs w:val="24"/>
+          <w:lang w:val="en-US"/>
+        </w:rPr>
+        <w:t>published in 1974.</w:t>
+      </w:r>
+    </w:p>
+    <w:p>
+      <w:pPr>
+        <w:ind w:firstLine="720"/>
+        <w:rPr>
+          <w:b/>
+          <w:bCs/>
+          <w:sz w:val="24"/>
+          <w:szCs w:val="24"/>
+          <w:lang w:val="en-US"/>
+        </w:rPr>
+      </w:pPr>
+      <w:r>
+        <w:rPr>
+          <w:b/>
+          <w:bCs/>
+          <w:sz w:val="24"/>
+          <w:szCs w:val="24"/>
+          <w:lang w:val="en-US"/>
+        </w:rPr>
+        <w:t>Third commit</w:t>
+      </w:r>
+      <w:proofErr w:type="gramStart"/>
+      <w:r>
+        <w:rPr>
+          <w:b/>
+          <w:bCs/>
+          <w:sz w:val="24"/>
+          <w:szCs w:val="24"/>
+          <w:lang w:val="en-US"/>
+        </w:rPr>
+        <w:t>…..!</w:t>
+      </w:r>
+      <w:proofErr w:type="gramEnd"/>
     </w:p>
     <w:p>
       <w:pPr>

</xml_diff>

<commit_message>
add Fourth_commit file Microservice_blog.docx
</commit_message>
<xml_diff>
--- a/Microservice_blog.docx
+++ b/Microservice_blog.docx
@@ -513,8 +513,6 @@
           <w:lang w:val="en-US"/>
         </w:rPr>
       </w:pPr>
-      <w:bookmarkStart w:id="0" w:name="_GoBack"/>
-      <w:bookmarkEnd w:id="0"/>
       <w:r>
         <w:rPr>
           <w:b/>
@@ -1037,6 +1035,353 @@
           <w:bCs/>
         </w:rPr>
       </w:pPr>
+    </w:p>
+    <w:p>
+      <w:pPr>
+        <w:rPr>
+          <w:b/>
+          <w:bCs/>
+          <w:sz w:val="36"/>
+          <w:szCs w:val="36"/>
+          <w:lang w:val="en-US"/>
+        </w:rPr>
+      </w:pPr>
+      <w:r>
+        <w:rPr>
+          <w:b/>
+          <w:bCs/>
+          <w:sz w:val="36"/>
+          <w:szCs w:val="36"/>
+          <w:lang w:val="en-US"/>
+        </w:rPr>
+        <w:t>The Work Of two scientist/researcher: -</w:t>
+      </w:r>
+    </w:p>
+    <w:p>
+      <w:pPr>
+        <w:pStyle w:val="ListParagraph"/>
+        <w:numPr>
+          <w:ilvl w:val="0"/>
+          <w:numId w:val="2"/>
+        </w:numPr>
+        <w:rPr>
+          <w:sz w:val="24"/>
+          <w:szCs w:val="24"/>
+          <w:lang w:val="en-US"/>
+        </w:rPr>
+      </w:pPr>
+      <w:r>
+        <w:rPr>
+          <w:sz w:val="24"/>
+          <w:szCs w:val="24"/>
+          <w:lang w:val="en-US"/>
+        </w:rPr>
+        <w:t xml:space="preserve">The work of </w:t>
+      </w:r>
+      <w:r>
+        <w:rPr>
+          <w:b/>
+          <w:bCs/>
+          <w:sz w:val="24"/>
+          <w:szCs w:val="24"/>
+          <w:lang w:val="en-US"/>
+        </w:rPr>
+        <w:t xml:space="preserve">David </w:t>
+      </w:r>
+      <w:proofErr w:type="spellStart"/>
+      <w:r>
+        <w:rPr>
+          <w:b/>
+          <w:bCs/>
+          <w:sz w:val="24"/>
+          <w:szCs w:val="24"/>
+          <w:lang w:val="en-US"/>
+        </w:rPr>
+        <w:t>Parnas</w:t>
+      </w:r>
+      <w:proofErr w:type="spellEnd"/>
+      <w:r>
+        <w:rPr>
+          <w:b/>
+          <w:bCs/>
+          <w:sz w:val="24"/>
+          <w:szCs w:val="24"/>
+          <w:lang w:val="en-US"/>
+        </w:rPr>
+        <w:t>,</w:t>
+      </w:r>
+      <w:r>
+        <w:rPr>
+          <w:b/>
+          <w:bCs/>
+          <w:sz w:val="24"/>
+          <w:szCs w:val="24"/>
+          <w:lang w:val="en-US"/>
+        </w:rPr>
+        <w:t xml:space="preserve"> </w:t>
+      </w:r>
+      <w:proofErr w:type="spellStart"/>
+      <w:r>
+        <w:rPr>
+          <w:b/>
+          <w:bCs/>
+          <w:sz w:val="24"/>
+          <w:szCs w:val="24"/>
+          <w:lang w:val="en-US"/>
+        </w:rPr>
+        <w:t>Edsger</w:t>
+      </w:r>
+      <w:proofErr w:type="spellEnd"/>
+      <w:r>
+        <w:rPr>
+          <w:b/>
+          <w:bCs/>
+          <w:sz w:val="24"/>
+          <w:szCs w:val="24"/>
+          <w:lang w:val="en-US"/>
+        </w:rPr>
+        <w:t xml:space="preserve"> W. Dijkstra </w:t>
+      </w:r>
+      <w:r>
+        <w:rPr>
+          <w:sz w:val="24"/>
+          <w:szCs w:val="24"/>
+          <w:lang w:val="en-US"/>
+        </w:rPr>
+        <w:t xml:space="preserve">and other lead to the </w:t>
+      </w:r>
+      <w:r>
+        <w:rPr>
+          <w:b/>
+          <w:bCs/>
+          <w:sz w:val="24"/>
+          <w:szCs w:val="24"/>
+          <w:lang w:val="en-US"/>
+        </w:rPr>
+        <w:t xml:space="preserve">Modular Software Development </w:t>
+      </w:r>
+      <w:r>
+        <w:rPr>
+          <w:sz w:val="24"/>
+          <w:szCs w:val="24"/>
+          <w:lang w:val="en-US"/>
+        </w:rPr>
+        <w:t>in 1970.</w:t>
+      </w:r>
+    </w:p>
+    <w:p>
+      <w:pPr>
+        <w:pStyle w:val="ListParagraph"/>
+        <w:numPr>
+          <w:ilvl w:val="0"/>
+          <w:numId w:val="2"/>
+        </w:numPr>
+        <w:rPr>
+          <w:sz w:val="24"/>
+          <w:szCs w:val="24"/>
+          <w:lang w:val="en-US"/>
+        </w:rPr>
+      </w:pPr>
+      <w:r>
+        <w:rPr>
+          <w:sz w:val="24"/>
+          <w:szCs w:val="24"/>
+          <w:lang w:val="en-US"/>
+        </w:rPr>
+        <w:t xml:space="preserve">With the principle of decomposing a large, complex software systems into </w:t>
+      </w:r>
+      <w:r>
+        <w:rPr>
+          <w:b/>
+          <w:bCs/>
+          <w:sz w:val="24"/>
+          <w:szCs w:val="24"/>
+          <w:lang w:val="en-US"/>
+        </w:rPr>
+        <w:t>“Loosely coupled, highly cohesive”.</w:t>
+      </w:r>
+    </w:p>
+    <w:p>
+      <w:pPr>
+        <w:pStyle w:val="ListParagraph"/>
+        <w:numPr>
+          <w:ilvl w:val="0"/>
+          <w:numId w:val="2"/>
+        </w:numPr>
+        <w:rPr>
+          <w:sz w:val="24"/>
+          <w:szCs w:val="24"/>
+          <w:lang w:val="en-US"/>
+        </w:rPr>
+      </w:pPr>
+      <w:r>
+        <w:rPr>
+          <w:sz w:val="24"/>
+          <w:szCs w:val="24"/>
+          <w:lang w:val="en-US"/>
+        </w:rPr>
+        <w:t xml:space="preserve">In simple terms, </w:t>
+      </w:r>
+      <w:r>
+        <w:rPr>
+          <w:b/>
+          <w:bCs/>
+          <w:sz w:val="24"/>
+          <w:szCs w:val="24"/>
+          <w:lang w:val="en-US"/>
+        </w:rPr>
+        <w:t>“Loosely coupled</w:t>
+      </w:r>
+      <w:r>
+        <w:rPr>
+          <w:sz w:val="24"/>
+          <w:szCs w:val="24"/>
+          <w:lang w:val="en-US"/>
+        </w:rPr>
+        <w:t>”</w:t>
+      </w:r>
+      <w:r>
+        <w:rPr>
+          <w:b/>
+          <w:bCs/>
+          <w:sz w:val="24"/>
+          <w:szCs w:val="24"/>
+          <w:lang w:val="en-US"/>
+        </w:rPr>
+        <w:t xml:space="preserve"> </w:t>
+      </w:r>
+      <w:r>
+        <w:rPr>
+          <w:sz w:val="24"/>
+          <w:szCs w:val="24"/>
+          <w:lang w:val="en-US"/>
+        </w:rPr>
+        <w:t xml:space="preserve">means the dependency between modules should be very low and </w:t>
+      </w:r>
+      <w:r>
+        <w:rPr>
+          <w:b/>
+          <w:bCs/>
+          <w:sz w:val="24"/>
+          <w:szCs w:val="24"/>
+          <w:lang w:val="en-US"/>
+        </w:rPr>
+        <w:t>“highly cohesive”</w:t>
+      </w:r>
+      <w:r>
+        <w:rPr>
+          <w:sz w:val="24"/>
+          <w:szCs w:val="24"/>
+          <w:lang w:val="en-US"/>
+        </w:rPr>
+        <w:t xml:space="preserve"> means that one module should focus on single or similar functionality.</w:t>
+      </w:r>
+    </w:p>
+    <w:p>
+      <w:pPr>
+        <w:pStyle w:val="ListParagraph"/>
+        <w:numPr>
+          <w:ilvl w:val="0"/>
+          <w:numId w:val="2"/>
+        </w:numPr>
+        <w:rPr>
+          <w:sz w:val="24"/>
+          <w:szCs w:val="24"/>
+          <w:lang w:val="en-US"/>
+        </w:rPr>
+      </w:pPr>
+      <w:r>
+        <w:rPr>
+          <w:sz w:val="24"/>
+          <w:szCs w:val="24"/>
+          <w:lang w:val="en-US"/>
+        </w:rPr>
+        <w:t>In 1990s, rise the internet and web, Software growth up in business applications and became even more complex and large.</w:t>
+      </w:r>
+    </w:p>
+    <w:p>
+      <w:pPr>
+        <w:pStyle w:val="ListParagraph"/>
+        <w:numPr>
+          <w:ilvl w:val="0"/>
+          <w:numId w:val="2"/>
+        </w:numPr>
+        <w:rPr>
+          <w:sz w:val="24"/>
+          <w:szCs w:val="24"/>
+          <w:lang w:val="en-US"/>
+        </w:rPr>
+      </w:pPr>
+      <w:r>
+        <w:rPr>
+          <w:sz w:val="24"/>
+          <w:szCs w:val="24"/>
+          <w:lang w:val="en-US"/>
+        </w:rPr>
+        <w:t xml:space="preserve">As such we use the modularity and </w:t>
+      </w:r>
+      <w:proofErr w:type="spellStart"/>
+      <w:r>
+        <w:rPr>
+          <w:sz w:val="24"/>
+          <w:szCs w:val="24"/>
+          <w:lang w:val="en-US"/>
+        </w:rPr>
+        <w:t>reduct</w:t>
+      </w:r>
+      <w:proofErr w:type="spellEnd"/>
+      <w:r>
+        <w:rPr>
+          <w:sz w:val="24"/>
+          <w:szCs w:val="24"/>
+          <w:lang w:val="en-US"/>
+        </w:rPr>
+        <w:t xml:space="preserve"> the complexities of software applications.</w:t>
+      </w:r>
+    </w:p>
+    <w:p>
+      <w:pPr>
+        <w:pStyle w:val="ListParagraph"/>
+        <w:rPr>
+          <w:b/>
+          <w:bCs/>
+          <w:sz w:val="24"/>
+          <w:szCs w:val="24"/>
+          <w:lang w:val="en-US"/>
+        </w:rPr>
+      </w:pPr>
+    </w:p>
+    <w:p>
+      <w:pPr>
+        <w:pStyle w:val="ListParagraph"/>
+        <w:rPr>
+          <w:b/>
+          <w:bCs/>
+          <w:sz w:val="24"/>
+          <w:szCs w:val="24"/>
+          <w:lang w:val="en-US"/>
+        </w:rPr>
+      </w:pPr>
+      <w:r>
+        <w:rPr>
+          <w:b/>
+          <w:bCs/>
+          <w:sz w:val="24"/>
+          <w:szCs w:val="24"/>
+          <w:lang w:val="en-US"/>
+        </w:rPr>
+        <w:t>Fourth commit…….!</w:t>
+      </w:r>
+    </w:p>
+    <w:p>
+      <w:pPr>
+        <w:rPr>
+          <w:b/>
+          <w:bCs/>
+        </w:rPr>
+      </w:pPr>
+      <w:bookmarkStart w:id="0" w:name="_GoBack"/>
+      <w:bookmarkEnd w:id="0"/>
     </w:p>
     <w:sectPr>
       <w:pgSz w:w="11906" w:h="16838"/>

</xml_diff>

<commit_message>
add Fifth_commit file Microservice_blog.docx
</commit_message>
<xml_diff>
--- a/Microservice_blog.docx
+++ b/Microservice_blog.docx
@@ -1371,6 +1371,317 @@
           <w:lang w:val="en-US"/>
         </w:rPr>
         <w:t>Fourth commit…….!</w:t>
+      </w:r>
+    </w:p>
+    <w:p>
+      <w:pPr>
+        <w:rPr>
+          <w:b/>
+          <w:bCs/>
+        </w:rPr>
+      </w:pPr>
+    </w:p>
+    <w:p>
+      <w:pPr>
+        <w:rPr>
+          <w:b/>
+          <w:bCs/>
+          <w:sz w:val="36"/>
+          <w:szCs w:val="36"/>
+          <w:lang w:val="en-US"/>
+        </w:rPr>
+      </w:pPr>
+      <w:r>
+        <w:rPr>
+          <w:b/>
+          <w:bCs/>
+          <w:sz w:val="36"/>
+          <w:szCs w:val="36"/>
+          <w:lang w:val="en-US"/>
+        </w:rPr>
+        <w:t>Period of Internet: -</w:t>
+      </w:r>
+    </w:p>
+    <w:p>
+      <w:pPr>
+        <w:pStyle w:val="ListParagraph"/>
+        <w:numPr>
+          <w:ilvl w:val="0"/>
+          <w:numId w:val="2"/>
+        </w:numPr>
+        <w:rPr>
+          <w:sz w:val="24"/>
+          <w:szCs w:val="24"/>
+          <w:lang w:val="en-US"/>
+        </w:rPr>
+      </w:pPr>
+      <w:r>
+        <w:rPr>
+          <w:sz w:val="24"/>
+          <w:szCs w:val="24"/>
+          <w:lang w:val="en-US"/>
+        </w:rPr>
+        <w:t>So mostly people use the internet and those are move to desktop applications to web application</w:t>
+      </w:r>
+    </w:p>
+    <w:p>
+      <w:pPr>
+        <w:pStyle w:val="ListParagraph"/>
+        <w:numPr>
+          <w:ilvl w:val="0"/>
+          <w:numId w:val="2"/>
+        </w:numPr>
+        <w:rPr>
+          <w:sz w:val="24"/>
+          <w:szCs w:val="24"/>
+          <w:lang w:val="en-US"/>
+        </w:rPr>
+      </w:pPr>
+      <w:r>
+        <w:rPr>
+          <w:sz w:val="24"/>
+          <w:szCs w:val="24"/>
+          <w:lang w:val="en-US"/>
+        </w:rPr>
+        <w:t xml:space="preserve">But it did not help full as the soft modular boundaries of software sub-systems are easy to </w:t>
+      </w:r>
+      <w:r>
+        <w:rPr>
+          <w:b/>
+          <w:bCs/>
+          <w:sz w:val="24"/>
+          <w:szCs w:val="24"/>
+          <w:lang w:val="en-US"/>
+        </w:rPr>
+        <w:t>cross and minus</w:t>
+      </w:r>
+      <w:r>
+        <w:rPr>
+          <w:b/>
+          <w:bCs/>
+          <w:sz w:val="24"/>
+          <w:szCs w:val="24"/>
+          <w:lang w:val="en-US"/>
+        </w:rPr>
+        <w:t>.</w:t>
+      </w:r>
+    </w:p>
+    <w:p>
+      <w:pPr>
+        <w:pStyle w:val="ListParagraph"/>
+        <w:numPr>
+          <w:ilvl w:val="0"/>
+          <w:numId w:val="2"/>
+        </w:numPr>
+        <w:rPr>
+          <w:sz w:val="24"/>
+          <w:szCs w:val="24"/>
+          <w:lang w:val="en-US"/>
+        </w:rPr>
+      </w:pPr>
+      <w:r>
+        <w:rPr>
+          <w:sz w:val="24"/>
+          <w:szCs w:val="24"/>
+          <w:lang w:val="en-US"/>
+        </w:rPr>
+        <w:t xml:space="preserve">The computer scientist think is and developed the new architecture became a very popular architecture during the 1990s, the new architecture name is </w:t>
+      </w:r>
+      <w:r>
+        <w:rPr>
+          <w:b/>
+          <w:bCs/>
+          <w:sz w:val="24"/>
+          <w:szCs w:val="24"/>
+          <w:lang w:val="en-US"/>
+        </w:rPr>
+        <w:t xml:space="preserve">Layered Architecture, </w:t>
+      </w:r>
+      <w:r>
+        <w:rPr>
+          <w:sz w:val="24"/>
+          <w:szCs w:val="24"/>
+          <w:lang w:val="en-US"/>
+        </w:rPr>
+        <w:t>it is purpose of business applications.</w:t>
+      </w:r>
+    </w:p>
+    <w:p>
+      <w:pPr>
+        <w:pStyle w:val="ListParagraph"/>
+        <w:numPr>
+          <w:ilvl w:val="0"/>
+          <w:numId w:val="2"/>
+        </w:numPr>
+        <w:rPr>
+          <w:sz w:val="24"/>
+          <w:szCs w:val="24"/>
+          <w:lang w:val="en-US"/>
+        </w:rPr>
+      </w:pPr>
+      <w:r>
+        <w:rPr>
+          <w:sz w:val="24"/>
+          <w:szCs w:val="24"/>
+          <w:lang w:val="en-US"/>
+        </w:rPr>
+        <w:t>Normally, a business Web Application is divided into several layers:</w:t>
+      </w:r>
+    </w:p>
+    <w:p>
+      <w:pPr>
+        <w:pStyle w:val="ListParagraph"/>
+        <w:numPr>
+          <w:ilvl w:val="0"/>
+          <w:numId w:val="3"/>
+        </w:numPr>
+        <w:rPr>
+          <w:sz w:val="24"/>
+          <w:szCs w:val="24"/>
+          <w:lang w:val="en-US"/>
+        </w:rPr>
+      </w:pPr>
+      <w:r>
+        <w:rPr>
+          <w:sz w:val="24"/>
+          <w:szCs w:val="24"/>
+          <w:lang w:val="en-US"/>
+        </w:rPr>
+        <w:t>Presentation layers</w:t>
+      </w:r>
+    </w:p>
+    <w:p>
+      <w:pPr>
+        <w:pStyle w:val="ListParagraph"/>
+        <w:numPr>
+          <w:ilvl w:val="0"/>
+          <w:numId w:val="3"/>
+        </w:numPr>
+        <w:rPr>
+          <w:sz w:val="24"/>
+          <w:szCs w:val="24"/>
+          <w:lang w:val="en-US"/>
+        </w:rPr>
+      </w:pPr>
+      <w:r>
+        <w:rPr>
+          <w:sz w:val="24"/>
+          <w:szCs w:val="24"/>
+          <w:lang w:val="en-US"/>
+        </w:rPr>
+        <w:t>Business layers</w:t>
+      </w:r>
+    </w:p>
+    <w:p>
+      <w:pPr>
+        <w:pStyle w:val="ListParagraph"/>
+        <w:numPr>
+          <w:ilvl w:val="0"/>
+          <w:numId w:val="3"/>
+        </w:numPr>
+        <w:rPr>
+          <w:sz w:val="24"/>
+          <w:szCs w:val="24"/>
+          <w:lang w:val="en-US"/>
+        </w:rPr>
+      </w:pPr>
+      <w:r>
+        <w:rPr>
+          <w:sz w:val="24"/>
+          <w:szCs w:val="24"/>
+          <w:lang w:val="en-US"/>
+        </w:rPr>
+        <w:t>Data base layers</w:t>
+      </w:r>
+    </w:p>
+    <w:p>
+      <w:pPr>
+        <w:pStyle w:val="ListParagraph"/>
+        <w:numPr>
+          <w:ilvl w:val="0"/>
+          <w:numId w:val="4"/>
+        </w:numPr>
+        <w:rPr>
+          <w:sz w:val="24"/>
+          <w:szCs w:val="24"/>
+          <w:lang w:val="en-US"/>
+        </w:rPr>
+      </w:pPr>
+      <w:r>
+        <w:rPr>
+          <w:sz w:val="24"/>
+          <w:szCs w:val="24"/>
+          <w:lang w:val="en-US"/>
+        </w:rPr>
+        <w:t xml:space="preserve">In 1997, </w:t>
+      </w:r>
+      <w:r>
+        <w:rPr>
+          <w:b/>
+          <w:bCs/>
+          <w:sz w:val="24"/>
+          <w:szCs w:val="24"/>
+          <w:lang w:val="en-US"/>
+        </w:rPr>
+        <w:t>Brian Foote and Joseph Yoder</w:t>
+      </w:r>
+      <w:r>
+        <w:rPr>
+          <w:sz w:val="24"/>
+          <w:szCs w:val="24"/>
+          <w:lang w:val="en-US"/>
+        </w:rPr>
+        <w:t xml:space="preserve"> has analyzed many Business application and published the </w:t>
+      </w:r>
+      <w:r>
+        <w:rPr>
+          <w:b/>
+          <w:bCs/>
+          <w:sz w:val="24"/>
+          <w:szCs w:val="24"/>
+          <w:lang w:val="en-US"/>
+        </w:rPr>
+        <w:t xml:space="preserve">“Big Ball of Mud” </w:t>
+      </w:r>
+      <w:r>
+        <w:rPr>
+          <w:sz w:val="24"/>
+          <w:szCs w:val="24"/>
+          <w:lang w:val="en-US"/>
+        </w:rPr>
+        <w:t xml:space="preserve">papers. </w:t>
+      </w:r>
+    </w:p>
+    <w:p>
+      <w:pPr>
+        <w:pStyle w:val="ListParagraph"/>
+        <w:rPr>
+          <w:sz w:val="24"/>
+          <w:szCs w:val="24"/>
+          <w:lang w:val="en-US"/>
+        </w:rPr>
+      </w:pPr>
+    </w:p>
+    <w:p>
+      <w:pPr>
+        <w:ind w:firstLine="360"/>
+        <w:rPr>
+          <w:b/>
+          <w:bCs/>
+          <w:sz w:val="24"/>
+          <w:szCs w:val="24"/>
+          <w:lang w:val="en-US"/>
+        </w:rPr>
+      </w:pPr>
+      <w:r>
+        <w:rPr>
+          <w:b/>
+          <w:bCs/>
+          <w:sz w:val="24"/>
+          <w:szCs w:val="24"/>
+          <w:lang w:val="en-US"/>
+        </w:rPr>
+        <w:t>Fifth commit…….!</w:t>
       </w:r>
     </w:p>
     <w:p>
@@ -1509,6 +1820,205 @@
     </w:lvl>
   </w:abstractNum>
   <w:abstractNum w:abstractNumId="1" w15:restartNumberingAfterBreak="0">
+    <w:nsid w:val="30030FB8"/>
+    <w:multiLevelType w:val="hybridMultilevel"/>
+    <w:tmpl w:val="5A8E6F1C"/>
+    <w:lvl w:ilvl="0" w:tplc="2000001B">
+      <w:start w:val="1"/>
+      <w:numFmt w:val="lowerRoman"/>
+      <w:lvlText w:val="%1."/>
+      <w:lvlJc w:val="right"/>
+      <w:pPr>
+        <w:ind w:left="1490" w:hanging="360"/>
+      </w:pPr>
+    </w:lvl>
+    <w:lvl w:ilvl="1" w:tplc="20000019" w:tentative="1">
+      <w:start w:val="1"/>
+      <w:numFmt w:val="lowerLetter"/>
+      <w:lvlText w:val="%2."/>
+      <w:lvlJc w:val="left"/>
+      <w:pPr>
+        <w:ind w:left="2210" w:hanging="360"/>
+      </w:pPr>
+    </w:lvl>
+    <w:lvl w:ilvl="2" w:tplc="2000001B" w:tentative="1">
+      <w:start w:val="1"/>
+      <w:numFmt w:val="lowerRoman"/>
+      <w:lvlText w:val="%3."/>
+      <w:lvlJc w:val="right"/>
+      <w:pPr>
+        <w:ind w:left="2930" w:hanging="180"/>
+      </w:pPr>
+    </w:lvl>
+    <w:lvl w:ilvl="3" w:tplc="2000000F" w:tentative="1">
+      <w:start w:val="1"/>
+      <w:numFmt w:val="decimal"/>
+      <w:lvlText w:val="%4."/>
+      <w:lvlJc w:val="left"/>
+      <w:pPr>
+        <w:ind w:left="3650" w:hanging="360"/>
+      </w:pPr>
+    </w:lvl>
+    <w:lvl w:ilvl="4" w:tplc="20000019" w:tentative="1">
+      <w:start w:val="1"/>
+      <w:numFmt w:val="lowerLetter"/>
+      <w:lvlText w:val="%5."/>
+      <w:lvlJc w:val="left"/>
+      <w:pPr>
+        <w:ind w:left="4370" w:hanging="360"/>
+      </w:pPr>
+    </w:lvl>
+    <w:lvl w:ilvl="5" w:tplc="2000001B" w:tentative="1">
+      <w:start w:val="1"/>
+      <w:numFmt w:val="lowerRoman"/>
+      <w:lvlText w:val="%6."/>
+      <w:lvlJc w:val="right"/>
+      <w:pPr>
+        <w:ind w:left="5090" w:hanging="180"/>
+      </w:pPr>
+    </w:lvl>
+    <w:lvl w:ilvl="6" w:tplc="2000000F" w:tentative="1">
+      <w:start w:val="1"/>
+      <w:numFmt w:val="decimal"/>
+      <w:lvlText w:val="%7."/>
+      <w:lvlJc w:val="left"/>
+      <w:pPr>
+        <w:ind w:left="5810" w:hanging="360"/>
+      </w:pPr>
+    </w:lvl>
+    <w:lvl w:ilvl="7" w:tplc="20000019" w:tentative="1">
+      <w:start w:val="1"/>
+      <w:numFmt w:val="lowerLetter"/>
+      <w:lvlText w:val="%8."/>
+      <w:lvlJc w:val="left"/>
+      <w:pPr>
+        <w:ind w:left="6530" w:hanging="360"/>
+      </w:pPr>
+    </w:lvl>
+    <w:lvl w:ilvl="8" w:tplc="2000001B" w:tentative="1">
+      <w:start w:val="1"/>
+      <w:numFmt w:val="lowerRoman"/>
+      <w:lvlText w:val="%9."/>
+      <w:lvlJc w:val="right"/>
+      <w:pPr>
+        <w:ind w:left="7250" w:hanging="180"/>
+      </w:pPr>
+    </w:lvl>
+  </w:abstractNum>
+  <w:abstractNum w:abstractNumId="2" w15:restartNumberingAfterBreak="0">
+    <w:nsid w:val="48CB58F9"/>
+    <w:multiLevelType w:val="hybridMultilevel"/>
+    <w:tmpl w:val="09FE90D8"/>
+    <w:lvl w:ilvl="0" w:tplc="20000001">
+      <w:start w:val="1"/>
+      <w:numFmt w:val="bullet"/>
+      <w:lvlText w:val=""/>
+      <w:lvlJc w:val="left"/>
+      <w:pPr>
+        <w:ind w:left="720" w:hanging="360"/>
+      </w:pPr>
+      <w:rPr>
+        <w:rFonts w:ascii="Symbol" w:hAnsi="Symbol" w:hint="default"/>
+      </w:rPr>
+    </w:lvl>
+    <w:lvl w:ilvl="1" w:tplc="20000003" w:tentative="1">
+      <w:start w:val="1"/>
+      <w:numFmt w:val="bullet"/>
+      <w:lvlText w:val="o"/>
+      <w:lvlJc w:val="left"/>
+      <w:pPr>
+        <w:ind w:left="1440" w:hanging="360"/>
+      </w:pPr>
+      <w:rPr>
+        <w:rFonts w:ascii="Courier New" w:hAnsi="Courier New" w:cs="Courier New" w:hint="default"/>
+      </w:rPr>
+    </w:lvl>
+    <w:lvl w:ilvl="2" w:tplc="20000005" w:tentative="1">
+      <w:start w:val="1"/>
+      <w:numFmt w:val="bullet"/>
+      <w:lvlText w:val=""/>
+      <w:lvlJc w:val="left"/>
+      <w:pPr>
+        <w:ind w:left="2160" w:hanging="360"/>
+      </w:pPr>
+      <w:rPr>
+        <w:rFonts w:ascii="Wingdings" w:hAnsi="Wingdings" w:hint="default"/>
+      </w:rPr>
+    </w:lvl>
+    <w:lvl w:ilvl="3" w:tplc="20000001" w:tentative="1">
+      <w:start w:val="1"/>
+      <w:numFmt w:val="bullet"/>
+      <w:lvlText w:val=""/>
+      <w:lvlJc w:val="left"/>
+      <w:pPr>
+        <w:ind w:left="2880" w:hanging="360"/>
+      </w:pPr>
+      <w:rPr>
+        <w:rFonts w:ascii="Symbol" w:hAnsi="Symbol" w:hint="default"/>
+      </w:rPr>
+    </w:lvl>
+    <w:lvl w:ilvl="4" w:tplc="20000003" w:tentative="1">
+      <w:start w:val="1"/>
+      <w:numFmt w:val="bullet"/>
+      <w:lvlText w:val="o"/>
+      <w:lvlJc w:val="left"/>
+      <w:pPr>
+        <w:ind w:left="3600" w:hanging="360"/>
+      </w:pPr>
+      <w:rPr>
+        <w:rFonts w:ascii="Courier New" w:hAnsi="Courier New" w:cs="Courier New" w:hint="default"/>
+      </w:rPr>
+    </w:lvl>
+    <w:lvl w:ilvl="5" w:tplc="20000005" w:tentative="1">
+      <w:start w:val="1"/>
+      <w:numFmt w:val="bullet"/>
+      <w:lvlText w:val=""/>
+      <w:lvlJc w:val="left"/>
+      <w:pPr>
+        <w:ind w:left="4320" w:hanging="360"/>
+      </w:pPr>
+      <w:rPr>
+        <w:rFonts w:ascii="Wingdings" w:hAnsi="Wingdings" w:hint="default"/>
+      </w:rPr>
+    </w:lvl>
+    <w:lvl w:ilvl="6" w:tplc="20000001" w:tentative="1">
+      <w:start w:val="1"/>
+      <w:numFmt w:val="bullet"/>
+      <w:lvlText w:val=""/>
+      <w:lvlJc w:val="left"/>
+      <w:pPr>
+        <w:ind w:left="5040" w:hanging="360"/>
+      </w:pPr>
+      <w:rPr>
+        <w:rFonts w:ascii="Symbol" w:hAnsi="Symbol" w:hint="default"/>
+      </w:rPr>
+    </w:lvl>
+    <w:lvl w:ilvl="7" w:tplc="20000003" w:tentative="1">
+      <w:start w:val="1"/>
+      <w:numFmt w:val="bullet"/>
+      <w:lvlText w:val="o"/>
+      <w:lvlJc w:val="left"/>
+      <w:pPr>
+        <w:ind w:left="5760" w:hanging="360"/>
+      </w:pPr>
+      <w:rPr>
+        <w:rFonts w:ascii="Courier New" w:hAnsi="Courier New" w:cs="Courier New" w:hint="default"/>
+      </w:rPr>
+    </w:lvl>
+    <w:lvl w:ilvl="8" w:tplc="20000005" w:tentative="1">
+      <w:start w:val="1"/>
+      <w:numFmt w:val="bullet"/>
+      <w:lvlText w:val=""/>
+      <w:lvlJc w:val="left"/>
+      <w:pPr>
+        <w:ind w:left="6480" w:hanging="360"/>
+      </w:pPr>
+      <w:rPr>
+        <w:rFonts w:ascii="Wingdings" w:hAnsi="Wingdings" w:hint="default"/>
+      </w:rPr>
+    </w:lvl>
+  </w:abstractNum>
+  <w:abstractNum w:abstractNumId="3" w15:restartNumberingAfterBreak="0">
     <w:nsid w:val="7C714A43"/>
     <w:multiLevelType w:val="hybridMultilevel"/>
     <w:tmpl w:val="1C927AD4"/>
@@ -1625,7 +2135,13 @@
     <w:abstractNumId w:val="0"/>
   </w:num>
   <w:num w:numId="2">
+    <w:abstractNumId w:val="3"/>
+  </w:num>
+  <w:num w:numId="3">
     <w:abstractNumId w:val="1"/>
+  </w:num>
+  <w:num w:numId="4">
+    <w:abstractNumId w:val="2"/>
   </w:num>
 </w:numbering>
 </file>

</xml_diff>

<commit_message>
add Sixth_commit file Microservice_blog.docx
</commit_message>
<xml_diff>
--- a/Microservice_blog.docx
+++ b/Microservice_blog.docx
@@ -1683,6 +1683,350 @@
         </w:rPr>
         <w:t>Fifth commit…….!</w:t>
       </w:r>
+    </w:p>
+    <w:p>
+      <w:pPr>
+        <w:rPr>
+          <w:b/>
+          <w:bCs/>
+          <w:sz w:val="36"/>
+          <w:szCs w:val="36"/>
+          <w:lang w:val="en-US"/>
+        </w:rPr>
+      </w:pPr>
+      <w:r>
+        <w:rPr>
+          <w:b/>
+          <w:bCs/>
+          <w:sz w:val="44"/>
+          <w:szCs w:val="44"/>
+          <w:lang w:val="en-US"/>
+        </w:rPr>
+        <w:lastRenderedPageBreak/>
+        <w:t>Differentiate Architectures</w:t>
+      </w:r>
+      <w:r>
+        <w:rPr>
+          <w:b/>
+          <w:bCs/>
+          <w:sz w:val="36"/>
+          <w:szCs w:val="36"/>
+          <w:lang w:val="en-US"/>
+        </w:rPr>
+        <w:t xml:space="preserve"> </w:t>
+      </w:r>
+    </w:p>
+    <w:p>
+      <w:pPr>
+        <w:rPr>
+          <w:sz w:val="28"/>
+          <w:szCs w:val="28"/>
+          <w:lang w:val="en-US"/>
+        </w:rPr>
+      </w:pPr>
+    </w:p>
+    <w:p>
+      <w:pPr>
+        <w:rPr>
+          <w:b/>
+          <w:bCs/>
+          <w:sz w:val="36"/>
+          <w:szCs w:val="36"/>
+          <w:lang w:val="en-US"/>
+        </w:rPr>
+      </w:pPr>
+      <w:r>
+        <w:rPr>
+          <w:b/>
+          <w:bCs/>
+          <w:sz w:val="36"/>
+          <w:szCs w:val="36"/>
+          <w:lang w:val="en-US"/>
+        </w:rPr>
+        <w:t>Monolithic Architecture: -</w:t>
+      </w:r>
+    </w:p>
+    <w:p>
+      <w:pPr>
+        <w:ind w:left="360"/>
+        <w:rPr>
+          <w:b/>
+          <w:bCs/>
+          <w:sz w:val="24"/>
+          <w:szCs w:val="24"/>
+          <w:lang w:val="en-US"/>
+        </w:rPr>
+      </w:pPr>
+      <w:r>
+        <w:rPr>
+          <w:b/>
+          <w:bCs/>
+          <w:sz w:val="24"/>
+          <w:szCs w:val="24"/>
+          <w:lang w:val="en-US"/>
+        </w:rPr>
+        <w:t>Application Scaling: -</w:t>
+      </w:r>
+    </w:p>
+    <w:p>
+      <w:pPr>
+        <w:pStyle w:val="ListParagraph"/>
+        <w:numPr>
+          <w:ilvl w:val="0"/>
+          <w:numId w:val="4"/>
+        </w:numPr>
+        <w:rPr>
+          <w:sz w:val="24"/>
+          <w:szCs w:val="24"/>
+          <w:lang w:val="en-US"/>
+        </w:rPr>
+      </w:pPr>
+      <w:r>
+        <w:rPr>
+          <w:sz w:val="24"/>
+          <w:szCs w:val="24"/>
+          <w:lang w:val="en-US"/>
+        </w:rPr>
+        <w:t xml:space="preserve">As such web scaling are rise up and software belongs </w:t>
+      </w:r>
+      <w:proofErr w:type="gramStart"/>
+      <w:r>
+        <w:rPr>
+          <w:sz w:val="24"/>
+          <w:szCs w:val="24"/>
+          <w:lang w:val="en-US"/>
+        </w:rPr>
+        <w:t>companies</w:t>
+      </w:r>
+      <w:proofErr w:type="gramEnd"/>
+      <w:r>
+        <w:rPr>
+          <w:sz w:val="24"/>
+          <w:szCs w:val="24"/>
+          <w:lang w:val="en-US"/>
+        </w:rPr>
+        <w:t xml:space="preserve"> growth up and also enjoy the benefits.</w:t>
+      </w:r>
+    </w:p>
+    <w:p>
+      <w:pPr>
+        <w:pStyle w:val="ListParagraph"/>
+        <w:numPr>
+          <w:ilvl w:val="0"/>
+          <w:numId w:val="4"/>
+        </w:numPr>
+        <w:rPr>
+          <w:sz w:val="24"/>
+          <w:szCs w:val="24"/>
+          <w:lang w:val="en-US"/>
+        </w:rPr>
+      </w:pPr>
+      <w:r>
+        <w:rPr>
+          <w:sz w:val="24"/>
+          <w:szCs w:val="24"/>
+          <w:lang w:val="en-US"/>
+        </w:rPr>
+        <w:t xml:space="preserve">We also need to supported high horizontal scalability in software </w:t>
+      </w:r>
+    </w:p>
+    <w:p>
+      <w:pPr>
+        <w:pStyle w:val="ListParagraph"/>
+        <w:numPr>
+          <w:ilvl w:val="0"/>
+          <w:numId w:val="4"/>
+        </w:numPr>
+        <w:rPr>
+          <w:sz w:val="24"/>
+          <w:szCs w:val="24"/>
+          <w:lang w:val="en-US"/>
+        </w:rPr>
+      </w:pPr>
+      <w:r>
+        <w:rPr>
+          <w:sz w:val="24"/>
+          <w:szCs w:val="24"/>
+          <w:lang w:val="en-US"/>
+        </w:rPr>
+        <w:t xml:space="preserve">E.g. CPU intensive or </w:t>
+      </w:r>
+      <w:r>
+        <w:rPr>
+          <w:b/>
+          <w:bCs/>
+          <w:sz w:val="24"/>
+          <w:szCs w:val="24"/>
+          <w:lang w:val="en-US"/>
+        </w:rPr>
+        <w:t>I/O intensive</w:t>
+      </w:r>
+      <w:r>
+        <w:rPr>
+          <w:sz w:val="24"/>
+          <w:szCs w:val="24"/>
+          <w:lang w:val="en-US"/>
+        </w:rPr>
+        <w:t xml:space="preserve"> need to be scaled and handled separately (implemented with polyglot programming).</w:t>
+      </w:r>
+    </w:p>
+    <w:p>
+      <w:pPr>
+        <w:pStyle w:val="ListParagraph"/>
+        <w:numPr>
+          <w:ilvl w:val="0"/>
+          <w:numId w:val="4"/>
+        </w:numPr>
+        <w:rPr>
+          <w:sz w:val="24"/>
+          <w:szCs w:val="24"/>
+          <w:lang w:val="en-US"/>
+        </w:rPr>
+      </w:pPr>
+      <w:r>
+        <w:rPr>
+          <w:b/>
+          <w:bCs/>
+          <w:sz w:val="24"/>
+          <w:szCs w:val="24"/>
+          <w:lang w:val="en-US"/>
+        </w:rPr>
+        <w:t xml:space="preserve">Monolithic software </w:t>
+      </w:r>
+      <w:r>
+        <w:rPr>
+          <w:sz w:val="24"/>
+          <w:szCs w:val="24"/>
+          <w:lang w:val="en-US"/>
+        </w:rPr>
+        <w:t xml:space="preserve">works as a single unit and developed in a single programming language using a single </w:t>
+      </w:r>
+      <w:r>
+        <w:rPr>
+          <w:b/>
+          <w:bCs/>
+          <w:sz w:val="24"/>
+          <w:szCs w:val="24"/>
+          <w:lang w:val="en-US"/>
+        </w:rPr>
+        <w:t>Tech Stack</w:t>
+      </w:r>
+      <w:r>
+        <w:rPr>
+          <w:b/>
+          <w:bCs/>
+          <w:sz w:val="24"/>
+          <w:szCs w:val="24"/>
+          <w:lang w:val="en-US"/>
+        </w:rPr>
+        <w:t>.</w:t>
+      </w:r>
+    </w:p>
+    <w:p>
+      <w:pPr>
+        <w:pStyle w:val="ListParagraph"/>
+        <w:numPr>
+          <w:ilvl w:val="0"/>
+          <w:numId w:val="4"/>
+        </w:numPr>
+        <w:rPr>
+          <w:sz w:val="24"/>
+          <w:szCs w:val="24"/>
+          <w:lang w:val="en-US"/>
+        </w:rPr>
+      </w:pPr>
+      <w:r>
+        <w:rPr>
+          <w:b/>
+          <w:bCs/>
+          <w:sz w:val="24"/>
+          <w:szCs w:val="24"/>
+          <w:lang w:val="en-US"/>
+        </w:rPr>
+        <w:t xml:space="preserve">Monolithic Software </w:t>
+      </w:r>
+      <w:r>
+        <w:rPr>
+          <w:sz w:val="24"/>
+          <w:szCs w:val="24"/>
+          <w:lang w:val="en-US"/>
+        </w:rPr>
+        <w:t xml:space="preserve">only supports one programming languages, it is impossible to implement one single module of it in order programming language or in </w:t>
+      </w:r>
+      <w:proofErr w:type="gramStart"/>
+      <w:r>
+        <w:rPr>
+          <w:sz w:val="24"/>
+          <w:szCs w:val="24"/>
+          <w:lang w:val="en-US"/>
+        </w:rPr>
+        <w:t>other</w:t>
+      </w:r>
+      <w:proofErr w:type="gramEnd"/>
+      <w:r>
+        <w:rPr>
+          <w:sz w:val="24"/>
+          <w:szCs w:val="24"/>
+          <w:lang w:val="en-US"/>
+        </w:rPr>
+        <w:t xml:space="preserve"> </w:t>
+      </w:r>
+      <w:r>
+        <w:rPr>
+          <w:b/>
+          <w:bCs/>
+          <w:sz w:val="24"/>
+          <w:szCs w:val="24"/>
+          <w:lang w:val="en-US"/>
+        </w:rPr>
+        <w:t>Teck Stack.</w:t>
+      </w:r>
+    </w:p>
+    <w:p>
+      <w:pPr>
+        <w:pStyle w:val="ListParagraph"/>
+        <w:rPr>
+          <w:b/>
+          <w:bCs/>
+          <w:sz w:val="24"/>
+          <w:szCs w:val="24"/>
+          <w:lang w:val="en-US"/>
+        </w:rPr>
+      </w:pPr>
+    </w:p>
+    <w:p>
+      <w:pPr>
+        <w:pStyle w:val="ListParagraph"/>
+        <w:rPr>
+          <w:b/>
+          <w:bCs/>
+          <w:sz w:val="24"/>
+          <w:szCs w:val="24"/>
+          <w:lang w:val="en-US"/>
+        </w:rPr>
+      </w:pPr>
+      <w:r>
+        <w:rPr>
+          <w:b/>
+          <w:bCs/>
+          <w:sz w:val="24"/>
+          <w:szCs w:val="24"/>
+          <w:lang w:val="en-US"/>
+        </w:rPr>
+        <w:t>Sixth commit</w:t>
+      </w:r>
+      <w:proofErr w:type="gramStart"/>
+      <w:r>
+        <w:rPr>
+          <w:b/>
+          <w:bCs/>
+          <w:sz w:val="24"/>
+          <w:szCs w:val="24"/>
+          <w:lang w:val="en-US"/>
+        </w:rPr>
+        <w:t>…..!</w:t>
+      </w:r>
+      <w:proofErr w:type="gramEnd"/>
     </w:p>
     <w:p>
       <w:pPr>

</xml_diff>

<commit_message>
add Seventh_commit file Microservice_blog.docx
</commit_message>
<xml_diff>
--- a/Microservice_blog.docx
+++ b/Microservice_blog.docx
@@ -2027,6 +2027,298 @@
         <w:t>…..!</w:t>
       </w:r>
       <w:proofErr w:type="gramEnd"/>
+    </w:p>
+    <w:p>
+      <w:pPr>
+        <w:rPr>
+          <w:b/>
+          <w:bCs/>
+        </w:rPr>
+      </w:pPr>
+    </w:p>
+    <w:p>
+      <w:pPr>
+        <w:rPr>
+          <w:b/>
+          <w:bCs/>
+          <w:sz w:val="28"/>
+          <w:szCs w:val="28"/>
+          <w:lang w:val="en-US"/>
+        </w:rPr>
+      </w:pPr>
+      <w:r>
+        <w:rPr>
+          <w:b/>
+          <w:bCs/>
+          <w:sz w:val="28"/>
+          <w:szCs w:val="28"/>
+          <w:lang w:val="en-US"/>
+        </w:rPr>
+        <w:t>Development Velocity: -</w:t>
+      </w:r>
+    </w:p>
+    <w:p>
+      <w:pPr>
+        <w:pStyle w:val="ListParagraph"/>
+        <w:numPr>
+          <w:ilvl w:val="0"/>
+          <w:numId w:val="5"/>
+        </w:numPr>
+        <w:rPr>
+          <w:sz w:val="24"/>
+          <w:szCs w:val="24"/>
+          <w:lang w:val="en-US"/>
+        </w:rPr>
+      </w:pPr>
+      <w:r>
+        <w:rPr>
+          <w:sz w:val="24"/>
+          <w:szCs w:val="24"/>
+          <w:lang w:val="en-US"/>
+        </w:rPr>
+        <w:t>It is very fast development velocity and growing up the software companies.</w:t>
+      </w:r>
+    </w:p>
+    <w:p>
+      <w:pPr>
+        <w:pStyle w:val="ListParagraph"/>
+        <w:numPr>
+          <w:ilvl w:val="0"/>
+          <w:numId w:val="5"/>
+        </w:numPr>
+        <w:rPr>
+          <w:sz w:val="24"/>
+          <w:szCs w:val="24"/>
+          <w:lang w:val="en-US"/>
+        </w:rPr>
+      </w:pPr>
+      <w:r>
+        <w:rPr>
+          <w:sz w:val="24"/>
+          <w:szCs w:val="24"/>
+          <w:lang w:val="en-US"/>
+        </w:rPr>
+        <w:t xml:space="preserve">To shorten time to market, every company nowadays wants u have </w:t>
+      </w:r>
+      <w:r>
+        <w:rPr>
+          <w:b/>
+          <w:bCs/>
+          <w:sz w:val="24"/>
+          <w:szCs w:val="24"/>
+          <w:lang w:val="en-US"/>
+        </w:rPr>
+        <w:t>fast feature development.</w:t>
+      </w:r>
+    </w:p>
+    <w:p>
+      <w:pPr>
+        <w:pStyle w:val="ListParagraph"/>
+        <w:numPr>
+          <w:ilvl w:val="0"/>
+          <w:numId w:val="5"/>
+        </w:numPr>
+        <w:rPr>
+          <w:sz w:val="24"/>
+          <w:szCs w:val="24"/>
+          <w:lang w:val="en-US"/>
+        </w:rPr>
+      </w:pPr>
+      <w:r>
+        <w:rPr>
+          <w:sz w:val="24"/>
+          <w:szCs w:val="24"/>
+          <w:lang w:val="en-US"/>
+        </w:rPr>
+        <w:t xml:space="preserve">It’s very huge </w:t>
+      </w:r>
+      <w:r>
+        <w:rPr>
+          <w:b/>
+          <w:bCs/>
+          <w:sz w:val="24"/>
+          <w:szCs w:val="24"/>
+          <w:lang w:val="en-US"/>
+        </w:rPr>
+        <w:t>Monolithic Applications</w:t>
+      </w:r>
+      <w:r>
+        <w:rPr>
+          <w:sz w:val="24"/>
+          <w:szCs w:val="24"/>
+          <w:lang w:val="en-US"/>
+        </w:rPr>
+        <w:t xml:space="preserve">, </w:t>
+      </w:r>
+      <w:r>
+        <w:rPr>
+          <w:b/>
+          <w:bCs/>
+          <w:sz w:val="24"/>
+          <w:szCs w:val="24"/>
+          <w:lang w:val="en-US"/>
+        </w:rPr>
+        <w:t>adding new feature</w:t>
+      </w:r>
+      <w:r>
+        <w:rPr>
+          <w:sz w:val="24"/>
+          <w:szCs w:val="24"/>
+          <w:lang w:val="en-US"/>
+        </w:rPr>
+        <w:t xml:space="preserve"> slowly </w:t>
+      </w:r>
+      <w:proofErr w:type="spellStart"/>
+      <w:r>
+        <w:rPr>
+          <w:sz w:val="24"/>
+          <w:szCs w:val="24"/>
+          <w:lang w:val="en-US"/>
+        </w:rPr>
+        <w:t>slowly</w:t>
+      </w:r>
+      <w:proofErr w:type="spellEnd"/>
+      <w:r>
+        <w:rPr>
+          <w:sz w:val="24"/>
+          <w:szCs w:val="24"/>
+          <w:lang w:val="en-US"/>
+        </w:rPr>
+        <w:t xml:space="preserve"> because such a Monolithic Application gives </w:t>
+      </w:r>
+      <w:r>
+        <w:rPr>
+          <w:b/>
+          <w:bCs/>
+          <w:sz w:val="24"/>
+          <w:szCs w:val="24"/>
+          <w:lang w:val="en-US"/>
+        </w:rPr>
+        <w:t>huge Cognitive Load</w:t>
+      </w:r>
+      <w:r>
+        <w:rPr>
+          <w:sz w:val="24"/>
+          <w:szCs w:val="24"/>
+          <w:lang w:val="en-US"/>
+        </w:rPr>
+        <w:t xml:space="preserve"> to the Developer.</w:t>
+      </w:r>
+    </w:p>
+    <w:p>
+      <w:pPr>
+        <w:pStyle w:val="ListParagraph"/>
+        <w:numPr>
+          <w:ilvl w:val="0"/>
+          <w:numId w:val="5"/>
+        </w:numPr>
+        <w:rPr>
+          <w:sz w:val="24"/>
+          <w:szCs w:val="24"/>
+          <w:lang w:val="en-US"/>
+        </w:rPr>
+      </w:pPr>
+      <w:r>
+        <w:rPr>
+          <w:sz w:val="24"/>
+          <w:szCs w:val="24"/>
+          <w:lang w:val="en-US"/>
+        </w:rPr>
+        <w:t xml:space="preserve">Modules of giant Monolithic application are tightly coupled and provide an additional challenge to add new features </w:t>
+      </w:r>
+    </w:p>
+    <w:p>
+      <w:pPr>
+        <w:pStyle w:val="ListParagraph"/>
+        <w:numPr>
+          <w:ilvl w:val="0"/>
+          <w:numId w:val="5"/>
+        </w:numPr>
+        <w:rPr>
+          <w:sz w:val="24"/>
+          <w:szCs w:val="24"/>
+          <w:lang w:val="en-US"/>
+        </w:rPr>
+      </w:pPr>
+      <w:r>
+        <w:rPr>
+          <w:sz w:val="24"/>
+          <w:szCs w:val="24"/>
+          <w:lang w:val="en-US"/>
+        </w:rPr>
+        <w:t>As a result,</w:t>
+      </w:r>
+      <w:r>
+        <w:rPr>
+          <w:b/>
+          <w:bCs/>
+          <w:sz w:val="24"/>
+          <w:szCs w:val="24"/>
+          <w:lang w:val="en-US"/>
+        </w:rPr>
+        <w:t xml:space="preserve"> adding new features</w:t>
+      </w:r>
+      <w:r>
+        <w:rPr>
+          <w:sz w:val="24"/>
+          <w:szCs w:val="24"/>
+          <w:lang w:val="en-US"/>
+        </w:rPr>
+        <w:t xml:space="preserve"> in a Monolithic application become </w:t>
+      </w:r>
+      <w:r>
+        <w:rPr>
+          <w:b/>
+          <w:bCs/>
+          <w:sz w:val="24"/>
+          <w:szCs w:val="24"/>
+          <w:lang w:val="en-US"/>
+        </w:rPr>
+        <w:t>very expensive</w:t>
+      </w:r>
+    </w:p>
+    <w:p>
+      <w:pPr>
+        <w:rPr>
+          <w:sz w:val="28"/>
+          <w:szCs w:val="28"/>
+          <w:lang w:val="en-US"/>
+        </w:rPr>
+      </w:pPr>
+    </w:p>
+    <w:p>
+      <w:pPr>
+        <w:ind w:left="360"/>
+        <w:rPr>
+          <w:b/>
+          <w:bCs/>
+          <w:sz w:val="28"/>
+          <w:szCs w:val="28"/>
+          <w:lang w:val="en-US"/>
+        </w:rPr>
+      </w:pPr>
+      <w:r>
+        <w:rPr>
+          <w:b/>
+          <w:bCs/>
+          <w:sz w:val="28"/>
+          <w:szCs w:val="28"/>
+          <w:lang w:val="en-US"/>
+        </w:rPr>
+        <w:t>Seventh commit………!</w:t>
+      </w:r>
+    </w:p>
+    <w:p>
+      <w:pPr>
+        <w:ind w:left="360"/>
+        <w:rPr>
+          <w:b/>
+          <w:bCs/>
+          <w:sz w:val="28"/>
+          <w:szCs w:val="28"/>
+          <w:lang w:val="en-US"/>
+        </w:rPr>
+      </w:pPr>
     </w:p>
     <w:p>
       <w:pPr>
@@ -2250,6 +2542,119 @@
     </w:lvl>
   </w:abstractNum>
   <w:abstractNum w:abstractNumId="2" w15:restartNumberingAfterBreak="0">
+    <w:nsid w:val="316C30E5"/>
+    <w:multiLevelType w:val="hybridMultilevel"/>
+    <w:tmpl w:val="E3F25B40"/>
+    <w:lvl w:ilvl="0" w:tplc="20000001">
+      <w:start w:val="1"/>
+      <w:numFmt w:val="bullet"/>
+      <w:lvlText w:val=""/>
+      <w:lvlJc w:val="left"/>
+      <w:pPr>
+        <w:ind w:left="720" w:hanging="360"/>
+      </w:pPr>
+      <w:rPr>
+        <w:rFonts w:ascii="Symbol" w:hAnsi="Symbol" w:hint="default"/>
+      </w:rPr>
+    </w:lvl>
+    <w:lvl w:ilvl="1" w:tplc="20000003" w:tentative="1">
+      <w:start w:val="1"/>
+      <w:numFmt w:val="bullet"/>
+      <w:lvlText w:val="o"/>
+      <w:lvlJc w:val="left"/>
+      <w:pPr>
+        <w:ind w:left="1440" w:hanging="360"/>
+      </w:pPr>
+      <w:rPr>
+        <w:rFonts w:ascii="Courier New" w:hAnsi="Courier New" w:cs="Courier New" w:hint="default"/>
+      </w:rPr>
+    </w:lvl>
+    <w:lvl w:ilvl="2" w:tplc="20000005" w:tentative="1">
+      <w:start w:val="1"/>
+      <w:numFmt w:val="bullet"/>
+      <w:lvlText w:val=""/>
+      <w:lvlJc w:val="left"/>
+      <w:pPr>
+        <w:ind w:left="2160" w:hanging="360"/>
+      </w:pPr>
+      <w:rPr>
+        <w:rFonts w:ascii="Wingdings" w:hAnsi="Wingdings" w:hint="default"/>
+      </w:rPr>
+    </w:lvl>
+    <w:lvl w:ilvl="3" w:tplc="20000001" w:tentative="1">
+      <w:start w:val="1"/>
+      <w:numFmt w:val="bullet"/>
+      <w:lvlText w:val=""/>
+      <w:lvlJc w:val="left"/>
+      <w:pPr>
+        <w:ind w:left="2880" w:hanging="360"/>
+      </w:pPr>
+      <w:rPr>
+        <w:rFonts w:ascii="Symbol" w:hAnsi="Symbol" w:hint="default"/>
+      </w:rPr>
+    </w:lvl>
+    <w:lvl w:ilvl="4" w:tplc="20000003" w:tentative="1">
+      <w:start w:val="1"/>
+      <w:numFmt w:val="bullet"/>
+      <w:lvlText w:val="o"/>
+      <w:lvlJc w:val="left"/>
+      <w:pPr>
+        <w:ind w:left="3600" w:hanging="360"/>
+      </w:pPr>
+      <w:rPr>
+        <w:rFonts w:ascii="Courier New" w:hAnsi="Courier New" w:cs="Courier New" w:hint="default"/>
+      </w:rPr>
+    </w:lvl>
+    <w:lvl w:ilvl="5" w:tplc="20000005" w:tentative="1">
+      <w:start w:val="1"/>
+      <w:numFmt w:val="bullet"/>
+      <w:lvlText w:val=""/>
+      <w:lvlJc w:val="left"/>
+      <w:pPr>
+        <w:ind w:left="4320" w:hanging="360"/>
+      </w:pPr>
+      <w:rPr>
+        <w:rFonts w:ascii="Wingdings" w:hAnsi="Wingdings" w:hint="default"/>
+      </w:rPr>
+    </w:lvl>
+    <w:lvl w:ilvl="6" w:tplc="20000001" w:tentative="1">
+      <w:start w:val="1"/>
+      <w:numFmt w:val="bullet"/>
+      <w:lvlText w:val=""/>
+      <w:lvlJc w:val="left"/>
+      <w:pPr>
+        <w:ind w:left="5040" w:hanging="360"/>
+      </w:pPr>
+      <w:rPr>
+        <w:rFonts w:ascii="Symbol" w:hAnsi="Symbol" w:hint="default"/>
+      </w:rPr>
+    </w:lvl>
+    <w:lvl w:ilvl="7" w:tplc="20000003" w:tentative="1">
+      <w:start w:val="1"/>
+      <w:numFmt w:val="bullet"/>
+      <w:lvlText w:val="o"/>
+      <w:lvlJc w:val="left"/>
+      <w:pPr>
+        <w:ind w:left="5760" w:hanging="360"/>
+      </w:pPr>
+      <w:rPr>
+        <w:rFonts w:ascii="Courier New" w:hAnsi="Courier New" w:cs="Courier New" w:hint="default"/>
+      </w:rPr>
+    </w:lvl>
+    <w:lvl w:ilvl="8" w:tplc="20000005" w:tentative="1">
+      <w:start w:val="1"/>
+      <w:numFmt w:val="bullet"/>
+      <w:lvlText w:val=""/>
+      <w:lvlJc w:val="left"/>
+      <w:pPr>
+        <w:ind w:left="6480" w:hanging="360"/>
+      </w:pPr>
+      <w:rPr>
+        <w:rFonts w:ascii="Wingdings" w:hAnsi="Wingdings" w:hint="default"/>
+      </w:rPr>
+    </w:lvl>
+  </w:abstractNum>
+  <w:abstractNum w:abstractNumId="3" w15:restartNumberingAfterBreak="0">
     <w:nsid w:val="48CB58F9"/>
     <w:multiLevelType w:val="hybridMultilevel"/>
     <w:tmpl w:val="09FE90D8"/>
@@ -2362,7 +2767,7 @@
       </w:rPr>
     </w:lvl>
   </w:abstractNum>
-  <w:abstractNum w:abstractNumId="3" w15:restartNumberingAfterBreak="0">
+  <w:abstractNum w:abstractNumId="4" w15:restartNumberingAfterBreak="0">
     <w:nsid w:val="7C714A43"/>
     <w:multiLevelType w:val="hybridMultilevel"/>
     <w:tmpl w:val="1C927AD4"/>
@@ -2479,12 +2884,15 @@
     <w:abstractNumId w:val="0"/>
   </w:num>
   <w:num w:numId="2">
-    <w:abstractNumId w:val="3"/>
+    <w:abstractNumId w:val="4"/>
   </w:num>
   <w:num w:numId="3">
     <w:abstractNumId w:val="1"/>
   </w:num>
   <w:num w:numId="4">
+    <w:abstractNumId w:val="3"/>
+  </w:num>
+  <w:num w:numId="5">
     <w:abstractNumId w:val="2"/>
   </w:num>
 </w:numbering>

</xml_diff>

<commit_message>
add Eight_commit file Microservice_blog.docx
</commit_message>
<xml_diff>
--- a/Microservice_blog.docx
+++ b/Microservice_blog.docx
@@ -2322,13 +2322,611 @@
     </w:p>
     <w:p>
       <w:pPr>
-        <w:rPr>
-          <w:b/>
-          <w:bCs/>
+        <w:ind w:left="360"/>
+        <w:rPr>
+          <w:b/>
+          <w:bCs/>
+          <w:sz w:val="28"/>
+          <w:szCs w:val="28"/>
+          <w:lang w:val="en-US"/>
+        </w:rPr>
+      </w:pPr>
+    </w:p>
+    <w:p>
+      <w:pPr>
+        <w:ind w:left="360"/>
+        <w:rPr>
+          <w:b/>
+          <w:bCs/>
+          <w:sz w:val="28"/>
+          <w:szCs w:val="28"/>
+          <w:lang w:val="en-US"/>
+        </w:rPr>
+      </w:pPr>
+    </w:p>
+    <w:p>
+      <w:pPr>
+        <w:ind w:left="360"/>
+        <w:rPr>
+          <w:b/>
+          <w:bCs/>
+          <w:sz w:val="28"/>
+          <w:szCs w:val="28"/>
+          <w:lang w:val="en-US"/>
+        </w:rPr>
+      </w:pPr>
+    </w:p>
+    <w:p>
+      <w:pPr>
+        <w:ind w:left="360"/>
+        <w:rPr>
+          <w:b/>
+          <w:bCs/>
+          <w:sz w:val="28"/>
+          <w:szCs w:val="28"/>
+          <w:lang w:val="en-US"/>
+        </w:rPr>
+      </w:pPr>
+    </w:p>
+    <w:p>
+      <w:pPr>
+        <w:rPr>
+          <w:b/>
+          <w:bCs/>
+          <w:sz w:val="44"/>
+          <w:szCs w:val="44"/>
+          <w:lang w:val="en-US"/>
+        </w:rPr>
+      </w:pPr>
+      <w:r>
+        <w:rPr>
+          <w:b/>
+          <w:bCs/>
+          <w:sz w:val="44"/>
+          <w:szCs w:val="44"/>
+          <w:lang w:val="en-US"/>
+        </w:rPr>
+        <w:lastRenderedPageBreak/>
+        <w:t>Microservice Architecture: -</w:t>
+      </w:r>
+    </w:p>
+    <w:p>
+      <w:pPr>
+        <w:pStyle w:val="ListParagraph"/>
+        <w:numPr>
+          <w:ilvl w:val="0"/>
+          <w:numId w:val="6"/>
+        </w:numPr>
+        <w:rPr>
+          <w:sz w:val="24"/>
+          <w:szCs w:val="24"/>
+          <w:lang w:val="en-US"/>
+        </w:rPr>
+      </w:pPr>
+      <w:r>
+        <w:rPr>
+          <w:sz w:val="24"/>
+          <w:szCs w:val="24"/>
+          <w:lang w:val="en-US"/>
+        </w:rPr>
+        <w:t>In the 2010s, near the during years much disclosure in technologies with arise which impact the software Development landscape in a significant way.</w:t>
+      </w:r>
+    </w:p>
+    <w:p>
+      <w:pPr>
+        <w:pStyle w:val="ListParagraph"/>
+        <w:numPr>
+          <w:ilvl w:val="0"/>
+          <w:numId w:val="6"/>
+        </w:numPr>
+        <w:rPr>
+          <w:sz w:val="24"/>
+          <w:szCs w:val="24"/>
+          <w:lang w:val="en-US"/>
+        </w:rPr>
+      </w:pPr>
+      <w:r>
+        <w:rPr>
+          <w:sz w:val="24"/>
+          <w:szCs w:val="24"/>
+          <w:lang w:val="en-US"/>
+        </w:rPr>
+        <w:t xml:space="preserve">As like new technologies </w:t>
+      </w:r>
+      <w:r>
+        <w:rPr>
+          <w:b/>
+          <w:bCs/>
+          <w:sz w:val="24"/>
+          <w:szCs w:val="24"/>
+          <w:lang w:val="en-US"/>
+        </w:rPr>
+        <w:t>Cloud Computing, Containerization (Docker, Kubernetes), DevOps</w:t>
+      </w:r>
+      <w:r>
+        <w:rPr>
+          <w:sz w:val="24"/>
+          <w:szCs w:val="24"/>
+          <w:lang w:val="en-US"/>
+        </w:rPr>
+        <w:t>.</w:t>
+      </w:r>
+    </w:p>
+    <w:p>
+      <w:pPr>
+        <w:pStyle w:val="ListParagraph"/>
+        <w:numPr>
+          <w:ilvl w:val="0"/>
+          <w:numId w:val="6"/>
+        </w:numPr>
+        <w:rPr>
+          <w:sz w:val="24"/>
+          <w:szCs w:val="24"/>
+          <w:lang w:val="en-US"/>
+        </w:rPr>
+      </w:pPr>
+      <w:r>
+        <w:rPr>
+          <w:sz w:val="24"/>
+          <w:szCs w:val="24"/>
+          <w:lang w:val="en-US"/>
+        </w:rPr>
+        <w:t xml:space="preserve">During this year developed the new programming languages and </w:t>
+      </w:r>
+      <w:r>
+        <w:rPr>
+          <w:b/>
+          <w:bCs/>
+          <w:sz w:val="24"/>
+          <w:szCs w:val="24"/>
+          <w:lang w:val="en-US"/>
+        </w:rPr>
+        <w:t xml:space="preserve">highly productive, lightweight languages e.g. Golang, Rust, Swift </w:t>
+      </w:r>
+      <w:r>
+        <w:rPr>
+          <w:sz w:val="24"/>
+          <w:szCs w:val="24"/>
+          <w:lang w:val="en-US"/>
+        </w:rPr>
+        <w:t>comes to scenario.</w:t>
+      </w:r>
+    </w:p>
+    <w:p>
+      <w:pPr>
+        <w:pStyle w:val="ListParagraph"/>
+        <w:numPr>
+          <w:ilvl w:val="0"/>
+          <w:numId w:val="6"/>
+        </w:numPr>
+        <w:rPr>
+          <w:sz w:val="24"/>
+          <w:szCs w:val="24"/>
+          <w:lang w:val="en-US"/>
+        </w:rPr>
+      </w:pPr>
+      <w:r>
+        <w:rPr>
+          <w:sz w:val="24"/>
+          <w:szCs w:val="24"/>
+          <w:lang w:val="en-US"/>
+        </w:rPr>
+        <w:t xml:space="preserve">New development languages this time period and some </w:t>
+      </w:r>
+      <w:r>
+        <w:rPr>
+          <w:b/>
+          <w:bCs/>
+          <w:sz w:val="24"/>
+          <w:szCs w:val="24"/>
+          <w:lang w:val="en-US"/>
+        </w:rPr>
+        <w:t>highly productive,</w:t>
+      </w:r>
+      <w:r>
+        <w:rPr>
+          <w:b/>
+          <w:bCs/>
+          <w:sz w:val="24"/>
+          <w:szCs w:val="24"/>
+          <w:lang w:val="en-US"/>
+        </w:rPr>
+        <w:t xml:space="preserve"> easy to use,</w:t>
+      </w:r>
+      <w:r>
+        <w:rPr>
+          <w:b/>
+          <w:bCs/>
+          <w:sz w:val="24"/>
+          <w:szCs w:val="24"/>
+          <w:lang w:val="en-US"/>
+        </w:rPr>
+        <w:t xml:space="preserve"> lightweight</w:t>
+      </w:r>
+      <w:r>
+        <w:rPr>
+          <w:b/>
+          <w:bCs/>
+          <w:sz w:val="24"/>
+          <w:szCs w:val="24"/>
+          <w:lang w:val="en-US"/>
+        </w:rPr>
+        <w:t xml:space="preserve"> </w:t>
+      </w:r>
+      <w:r>
+        <w:rPr>
+          <w:sz w:val="24"/>
+          <w:szCs w:val="24"/>
+          <w:lang w:val="en-US"/>
+        </w:rPr>
+        <w:t xml:space="preserve">programming languages just like </w:t>
+      </w:r>
+      <w:r>
+        <w:rPr>
+          <w:b/>
+          <w:bCs/>
+          <w:sz w:val="24"/>
+          <w:szCs w:val="24"/>
+          <w:lang w:val="en-US"/>
+        </w:rPr>
+        <w:t xml:space="preserve">JavaScript, Python </w:t>
+      </w:r>
+      <w:r>
+        <w:rPr>
+          <w:sz w:val="24"/>
+          <w:szCs w:val="24"/>
+          <w:lang w:val="en-US"/>
+        </w:rPr>
+        <w:t>become mainstream</w:t>
+      </w:r>
+    </w:p>
+    <w:p>
+      <w:pPr>
+        <w:pStyle w:val="ListParagraph"/>
+        <w:numPr>
+          <w:ilvl w:val="0"/>
+          <w:numId w:val="6"/>
+        </w:numPr>
+        <w:rPr>
+          <w:sz w:val="24"/>
+          <w:szCs w:val="24"/>
+          <w:lang w:val="en-US"/>
+        </w:rPr>
+      </w:pPr>
+      <w:r>
+        <w:rPr>
+          <w:sz w:val="24"/>
+          <w:szCs w:val="24"/>
+          <w:lang w:val="en-US"/>
+        </w:rPr>
+        <w:t xml:space="preserve">Major changes in technologies and </w:t>
+      </w:r>
+      <w:r>
+        <w:rPr>
+          <w:b/>
+          <w:bCs/>
+          <w:sz w:val="24"/>
+          <w:szCs w:val="24"/>
+          <w:lang w:val="en-US"/>
+        </w:rPr>
+        <w:t>IT</w:t>
+      </w:r>
+      <w:r>
+        <w:rPr>
+          <w:sz w:val="24"/>
+          <w:szCs w:val="24"/>
+          <w:lang w:val="en-US"/>
+        </w:rPr>
+        <w:t xml:space="preserve"> department, we also change </w:t>
+      </w:r>
+      <w:r>
+        <w:rPr>
+          <w:b/>
+          <w:bCs/>
+          <w:sz w:val="24"/>
+          <w:szCs w:val="24"/>
+          <w:lang w:val="en-US"/>
+        </w:rPr>
+        <w:t>water fall</w:t>
+      </w:r>
+      <w:r>
+        <w:rPr>
+          <w:sz w:val="24"/>
+          <w:szCs w:val="24"/>
+          <w:lang w:val="en-US"/>
+        </w:rPr>
+        <w:t xml:space="preserve"> to </w:t>
+      </w:r>
+      <w:r>
+        <w:rPr>
+          <w:b/>
+          <w:bCs/>
+          <w:sz w:val="24"/>
+          <w:szCs w:val="24"/>
+          <w:lang w:val="en-US"/>
+        </w:rPr>
+        <w:t>Agile Software development</w:t>
+      </w:r>
+      <w:r>
+        <w:rPr>
+          <w:sz w:val="24"/>
+          <w:szCs w:val="24"/>
+          <w:lang w:val="en-US"/>
+        </w:rPr>
+        <w:t>.</w:t>
+      </w:r>
+    </w:p>
+    <w:p>
+      <w:pPr>
+        <w:pStyle w:val="ListParagraph"/>
+        <w:numPr>
+          <w:ilvl w:val="0"/>
+          <w:numId w:val="6"/>
+        </w:numPr>
+        <w:rPr>
+          <w:sz w:val="24"/>
+          <w:szCs w:val="24"/>
+          <w:lang w:val="en-US"/>
+        </w:rPr>
+      </w:pPr>
+      <w:r>
+        <w:rPr>
+          <w:sz w:val="24"/>
+          <w:szCs w:val="24"/>
+          <w:lang w:val="en-US"/>
+        </w:rPr>
+        <w:t xml:space="preserve">Desktop Hardware also changed heavy with cheaper, faster main memory ram/rom and rise of </w:t>
+      </w:r>
+      <w:r>
+        <w:rPr>
+          <w:b/>
+          <w:bCs/>
+          <w:sz w:val="24"/>
+          <w:szCs w:val="24"/>
+          <w:lang w:val="en-US"/>
+        </w:rPr>
+        <w:t>Multi-Core CPU, GPU.</w:t>
+      </w:r>
+    </w:p>
+    <w:p>
+      <w:pPr>
+        <w:pStyle w:val="ListParagraph"/>
+        <w:numPr>
+          <w:ilvl w:val="0"/>
+          <w:numId w:val="6"/>
+        </w:numPr>
+        <w:rPr>
+          <w:sz w:val="24"/>
+          <w:szCs w:val="24"/>
+          <w:lang w:val="en-US"/>
+        </w:rPr>
+      </w:pPr>
+      <w:r>
+        <w:rPr>
+          <w:sz w:val="24"/>
+          <w:szCs w:val="24"/>
+          <w:lang w:val="en-US"/>
+        </w:rPr>
+        <w:t xml:space="preserve">Another new </w:t>
+      </w:r>
+      <w:r>
+        <w:rPr>
+          <w:b/>
+          <w:bCs/>
+          <w:sz w:val="24"/>
+          <w:szCs w:val="24"/>
+          <w:lang w:val="en-US"/>
+        </w:rPr>
+        <w:t xml:space="preserve">Database </w:t>
+      </w:r>
+      <w:proofErr w:type="gramStart"/>
+      <w:r>
+        <w:rPr>
+          <w:sz w:val="24"/>
+          <w:szCs w:val="24"/>
+          <w:lang w:val="en-US"/>
+        </w:rPr>
+        <w:t>technologies</w:t>
+      </w:r>
+      <w:proofErr w:type="gramEnd"/>
+      <w:r>
+        <w:rPr>
+          <w:sz w:val="24"/>
+          <w:szCs w:val="24"/>
+          <w:lang w:val="en-US"/>
+        </w:rPr>
+        <w:t xml:space="preserve"> as like </w:t>
+      </w:r>
+      <w:r>
+        <w:rPr>
+          <w:b/>
+          <w:bCs/>
+          <w:sz w:val="24"/>
+          <w:szCs w:val="24"/>
+          <w:lang w:val="en-US"/>
+        </w:rPr>
+        <w:t xml:space="preserve">NoSQL, NewSQL </w:t>
+      </w:r>
+      <w:r>
+        <w:rPr>
+          <w:sz w:val="24"/>
+          <w:szCs w:val="24"/>
+          <w:lang w:val="en-US"/>
+        </w:rPr>
+        <w:t>emerges and become mainstream</w:t>
+      </w:r>
+    </w:p>
+    <w:p>
+      <w:pPr>
+        <w:pStyle w:val="ListParagraph"/>
+        <w:numPr>
+          <w:ilvl w:val="0"/>
+          <w:numId w:val="6"/>
+        </w:numPr>
+        <w:rPr>
+          <w:sz w:val="24"/>
+          <w:szCs w:val="24"/>
+          <w:lang w:val="en-US"/>
+        </w:rPr>
+      </w:pPr>
+      <w:r>
+        <w:rPr>
+          <w:sz w:val="24"/>
+          <w:szCs w:val="24"/>
+          <w:lang w:val="en-US"/>
+        </w:rPr>
+        <w:t>To handle the complexity of modern software application</w:t>
+      </w:r>
+    </w:p>
+    <w:p>
+      <w:pPr>
+        <w:pStyle w:val="ListParagraph"/>
+        <w:numPr>
+          <w:ilvl w:val="0"/>
+          <w:numId w:val="6"/>
+        </w:numPr>
+        <w:rPr>
+          <w:sz w:val="24"/>
+          <w:szCs w:val="24"/>
+          <w:lang w:val="en-US"/>
+        </w:rPr>
+      </w:pPr>
+      <w:r>
+        <w:rPr>
+          <w:sz w:val="24"/>
+          <w:szCs w:val="24"/>
+          <w:lang w:val="en-US"/>
+        </w:rPr>
+        <w:t xml:space="preserve">To take the advantages of </w:t>
+      </w:r>
+      <w:r>
+        <w:rPr>
+          <w:b/>
+          <w:bCs/>
+          <w:sz w:val="24"/>
+          <w:szCs w:val="24"/>
+          <w:lang w:val="en-US"/>
+        </w:rPr>
+        <w:t>Cloud Computing, Containerization, DevOps</w:t>
+      </w:r>
+      <w:r>
+        <w:rPr>
+          <w:sz w:val="24"/>
+          <w:szCs w:val="24"/>
+          <w:lang w:val="en-US"/>
+        </w:rPr>
+        <w:t>.</w:t>
+      </w:r>
+    </w:p>
+    <w:p>
+      <w:pPr>
+        <w:pStyle w:val="ListParagraph"/>
+        <w:numPr>
+          <w:ilvl w:val="0"/>
+          <w:numId w:val="6"/>
+        </w:numPr>
+        <w:rPr>
+          <w:sz w:val="24"/>
+          <w:szCs w:val="24"/>
+          <w:lang w:val="en-US"/>
+        </w:rPr>
+      </w:pPr>
+      <w:r>
+        <w:rPr>
+          <w:sz w:val="24"/>
+          <w:szCs w:val="24"/>
+          <w:lang w:val="en-US"/>
+        </w:rPr>
+        <w:t>To get benefits from modern Programming languages</w:t>
+      </w:r>
+    </w:p>
+    <w:p>
+      <w:pPr>
+        <w:pStyle w:val="ListParagraph"/>
+        <w:rPr>
+          <w:sz w:val="24"/>
+          <w:szCs w:val="24"/>
+          <w:lang w:val="en-US"/>
+        </w:rPr>
+      </w:pPr>
+    </w:p>
+    <w:p>
+      <w:pPr>
+        <w:pStyle w:val="ListParagraph"/>
+        <w:rPr>
+          <w:b/>
+          <w:bCs/>
+          <w:sz w:val="24"/>
+          <w:szCs w:val="24"/>
+          <w:lang w:val="en-US"/>
         </w:rPr>
       </w:pPr>
       <w:bookmarkStart w:id="0" w:name="_GoBack"/>
       <w:bookmarkEnd w:id="0"/>
+      <w:r>
+        <w:rPr>
+          <w:b/>
+          <w:bCs/>
+          <w:sz w:val="24"/>
+          <w:szCs w:val="24"/>
+          <w:lang w:val="en-US"/>
+        </w:rPr>
+        <w:t xml:space="preserve">Eight </w:t>
+      </w:r>
+      <w:proofErr w:type="gramStart"/>
+      <w:r>
+        <w:rPr>
+          <w:b/>
+          <w:bCs/>
+          <w:sz w:val="24"/>
+          <w:szCs w:val="24"/>
+          <w:lang w:val="en-US"/>
+        </w:rPr>
+        <w:t>commit</w:t>
+      </w:r>
+      <w:proofErr w:type="gramEnd"/>
+      <w:r>
+        <w:rPr>
+          <w:b/>
+          <w:bCs/>
+          <w:sz w:val="24"/>
+          <w:szCs w:val="24"/>
+          <w:lang w:val="en-US"/>
+        </w:rPr>
+        <w:t>………!</w:t>
+      </w:r>
+    </w:p>
+    <w:p>
+      <w:pPr>
+        <w:ind w:left="360"/>
+        <w:rPr>
+          <w:b/>
+          <w:bCs/>
+          <w:sz w:val="28"/>
+          <w:szCs w:val="28"/>
+          <w:lang w:val="en-US"/>
+        </w:rPr>
+      </w:pPr>
+    </w:p>
+    <w:p>
+      <w:pPr>
+        <w:ind w:left="360"/>
+        <w:rPr>
+          <w:b/>
+          <w:bCs/>
+          <w:sz w:val="28"/>
+          <w:szCs w:val="28"/>
+          <w:lang w:val="en-US"/>
+        </w:rPr>
+      </w:pPr>
+    </w:p>
+    <w:p>
+      <w:pPr>
+        <w:rPr>
+          <w:b/>
+          <w:bCs/>
+        </w:rPr>
+      </w:pPr>
     </w:p>
     <w:sectPr>
       <w:pgSz w:w="11906" w:h="16838"/>
@@ -2456,6 +3054,119 @@
     </w:lvl>
   </w:abstractNum>
   <w:abstractNum w:abstractNumId="1" w15:restartNumberingAfterBreak="0">
+    <w:nsid w:val="1D2D0A3C"/>
+    <w:multiLevelType w:val="hybridMultilevel"/>
+    <w:tmpl w:val="7D5A715C"/>
+    <w:lvl w:ilvl="0" w:tplc="20000001">
+      <w:start w:val="1"/>
+      <w:numFmt w:val="bullet"/>
+      <w:lvlText w:val=""/>
+      <w:lvlJc w:val="left"/>
+      <w:pPr>
+        <w:ind w:left="720" w:hanging="360"/>
+      </w:pPr>
+      <w:rPr>
+        <w:rFonts w:ascii="Symbol" w:hAnsi="Symbol" w:hint="default"/>
+      </w:rPr>
+    </w:lvl>
+    <w:lvl w:ilvl="1" w:tplc="20000003" w:tentative="1">
+      <w:start w:val="1"/>
+      <w:numFmt w:val="bullet"/>
+      <w:lvlText w:val="o"/>
+      <w:lvlJc w:val="left"/>
+      <w:pPr>
+        <w:ind w:left="1440" w:hanging="360"/>
+      </w:pPr>
+      <w:rPr>
+        <w:rFonts w:ascii="Courier New" w:hAnsi="Courier New" w:cs="Courier New" w:hint="default"/>
+      </w:rPr>
+    </w:lvl>
+    <w:lvl w:ilvl="2" w:tplc="20000005" w:tentative="1">
+      <w:start w:val="1"/>
+      <w:numFmt w:val="bullet"/>
+      <w:lvlText w:val=""/>
+      <w:lvlJc w:val="left"/>
+      <w:pPr>
+        <w:ind w:left="2160" w:hanging="360"/>
+      </w:pPr>
+      <w:rPr>
+        <w:rFonts w:ascii="Wingdings" w:hAnsi="Wingdings" w:hint="default"/>
+      </w:rPr>
+    </w:lvl>
+    <w:lvl w:ilvl="3" w:tplc="20000001" w:tentative="1">
+      <w:start w:val="1"/>
+      <w:numFmt w:val="bullet"/>
+      <w:lvlText w:val=""/>
+      <w:lvlJc w:val="left"/>
+      <w:pPr>
+        <w:ind w:left="2880" w:hanging="360"/>
+      </w:pPr>
+      <w:rPr>
+        <w:rFonts w:ascii="Symbol" w:hAnsi="Symbol" w:hint="default"/>
+      </w:rPr>
+    </w:lvl>
+    <w:lvl w:ilvl="4" w:tplc="20000003" w:tentative="1">
+      <w:start w:val="1"/>
+      <w:numFmt w:val="bullet"/>
+      <w:lvlText w:val="o"/>
+      <w:lvlJc w:val="left"/>
+      <w:pPr>
+        <w:ind w:left="3600" w:hanging="360"/>
+      </w:pPr>
+      <w:rPr>
+        <w:rFonts w:ascii="Courier New" w:hAnsi="Courier New" w:cs="Courier New" w:hint="default"/>
+      </w:rPr>
+    </w:lvl>
+    <w:lvl w:ilvl="5" w:tplc="20000005" w:tentative="1">
+      <w:start w:val="1"/>
+      <w:numFmt w:val="bullet"/>
+      <w:lvlText w:val=""/>
+      <w:lvlJc w:val="left"/>
+      <w:pPr>
+        <w:ind w:left="4320" w:hanging="360"/>
+      </w:pPr>
+      <w:rPr>
+        <w:rFonts w:ascii="Wingdings" w:hAnsi="Wingdings" w:hint="default"/>
+      </w:rPr>
+    </w:lvl>
+    <w:lvl w:ilvl="6" w:tplc="20000001" w:tentative="1">
+      <w:start w:val="1"/>
+      <w:numFmt w:val="bullet"/>
+      <w:lvlText w:val=""/>
+      <w:lvlJc w:val="left"/>
+      <w:pPr>
+        <w:ind w:left="5040" w:hanging="360"/>
+      </w:pPr>
+      <w:rPr>
+        <w:rFonts w:ascii="Symbol" w:hAnsi="Symbol" w:hint="default"/>
+      </w:rPr>
+    </w:lvl>
+    <w:lvl w:ilvl="7" w:tplc="20000003" w:tentative="1">
+      <w:start w:val="1"/>
+      <w:numFmt w:val="bullet"/>
+      <w:lvlText w:val="o"/>
+      <w:lvlJc w:val="left"/>
+      <w:pPr>
+        <w:ind w:left="5760" w:hanging="360"/>
+      </w:pPr>
+      <w:rPr>
+        <w:rFonts w:ascii="Courier New" w:hAnsi="Courier New" w:cs="Courier New" w:hint="default"/>
+      </w:rPr>
+    </w:lvl>
+    <w:lvl w:ilvl="8" w:tplc="20000005" w:tentative="1">
+      <w:start w:val="1"/>
+      <w:numFmt w:val="bullet"/>
+      <w:lvlText w:val=""/>
+      <w:lvlJc w:val="left"/>
+      <w:pPr>
+        <w:ind w:left="6480" w:hanging="360"/>
+      </w:pPr>
+      <w:rPr>
+        <w:rFonts w:ascii="Wingdings" w:hAnsi="Wingdings" w:hint="default"/>
+      </w:rPr>
+    </w:lvl>
+  </w:abstractNum>
+  <w:abstractNum w:abstractNumId="2" w15:restartNumberingAfterBreak="0">
     <w:nsid w:val="30030FB8"/>
     <w:multiLevelType w:val="hybridMultilevel"/>
     <w:tmpl w:val="5A8E6F1C"/>
@@ -2541,7 +3252,7 @@
       </w:pPr>
     </w:lvl>
   </w:abstractNum>
-  <w:abstractNum w:abstractNumId="2" w15:restartNumberingAfterBreak="0">
+  <w:abstractNum w:abstractNumId="3" w15:restartNumberingAfterBreak="0">
     <w:nsid w:val="316C30E5"/>
     <w:multiLevelType w:val="hybridMultilevel"/>
     <w:tmpl w:val="E3F25B40"/>
@@ -2654,7 +3365,7 @@
       </w:rPr>
     </w:lvl>
   </w:abstractNum>
-  <w:abstractNum w:abstractNumId="3" w15:restartNumberingAfterBreak="0">
+  <w:abstractNum w:abstractNumId="4" w15:restartNumberingAfterBreak="0">
     <w:nsid w:val="48CB58F9"/>
     <w:multiLevelType w:val="hybridMultilevel"/>
     <w:tmpl w:val="09FE90D8"/>
@@ -2767,7 +3478,7 @@
       </w:rPr>
     </w:lvl>
   </w:abstractNum>
-  <w:abstractNum w:abstractNumId="4" w15:restartNumberingAfterBreak="0">
+  <w:abstractNum w:abstractNumId="5" w15:restartNumberingAfterBreak="0">
     <w:nsid w:val="7C714A43"/>
     <w:multiLevelType w:val="hybridMultilevel"/>
     <w:tmpl w:val="1C927AD4"/>
@@ -2884,16 +3595,19 @@
     <w:abstractNumId w:val="0"/>
   </w:num>
   <w:num w:numId="2">
+    <w:abstractNumId w:val="5"/>
+  </w:num>
+  <w:num w:numId="3">
+    <w:abstractNumId w:val="2"/>
+  </w:num>
+  <w:num w:numId="4">
     <w:abstractNumId w:val="4"/>
   </w:num>
-  <w:num w:numId="3">
-    <w:abstractNumId w:val="1"/>
-  </w:num>
-  <w:num w:numId="4">
+  <w:num w:numId="5">
     <w:abstractNumId w:val="3"/>
   </w:num>
-  <w:num w:numId="5">
-    <w:abstractNumId w:val="2"/>
+  <w:num w:numId="6">
+    <w:abstractNumId w:val="1"/>
   </w:num>
 </w:numbering>
 </file>

</xml_diff>

<commit_message>
add Ninth_commit file Microservice_blog.docx
</commit_message>
<xml_diff>
--- a/Microservice_blog.docx
+++ b/Microservice_blog.docx
@@ -1013,20 +1013,8 @@
           <w:szCs w:val="24"/>
           <w:lang w:val="en-US"/>
         </w:rPr>
-        <w:t>Third commit</w:t>
-      </w:r>
-      <w:proofErr w:type="gramStart"/>
-      <w:r>
-        <w:rPr>
-          <w:b/>
-          <w:bCs/>
-          <w:sz w:val="24"/>
-          <w:szCs w:val="24"/>
-          <w:lang w:val="en-US"/>
-        </w:rPr>
-        <w:t>…..!</w:t>
-      </w:r>
-      <w:proofErr w:type="gramEnd"/>
+        <w:t>Third commit…..!</w:t>
+      </w:r>
     </w:p>
     <w:p>
       <w:pPr>
@@ -1787,25 +1775,7 @@
           <w:szCs w:val="24"/>
           <w:lang w:val="en-US"/>
         </w:rPr>
-        <w:t xml:space="preserve">As such web scaling are rise up and software belongs </w:t>
-      </w:r>
-      <w:proofErr w:type="gramStart"/>
-      <w:r>
-        <w:rPr>
-          <w:sz w:val="24"/>
-          <w:szCs w:val="24"/>
-          <w:lang w:val="en-US"/>
-        </w:rPr>
-        <w:t>companies</w:t>
-      </w:r>
-      <w:proofErr w:type="gramEnd"/>
-      <w:r>
-        <w:rPr>
-          <w:sz w:val="24"/>
-          <w:szCs w:val="24"/>
-          <w:lang w:val="en-US"/>
-        </w:rPr>
-        <w:t xml:space="preserve"> growth up and also enjoy the benefits.</w:t>
+        <w:t>As such web scaling are rise up and software belongs companies growth up and also enjoy the benefits.</w:t>
       </w:r>
     </w:p>
     <w:p>
@@ -1951,25 +1921,7 @@
           <w:szCs w:val="24"/>
           <w:lang w:val="en-US"/>
         </w:rPr>
-        <w:t xml:space="preserve">only supports one programming languages, it is impossible to implement one single module of it in order programming language or in </w:t>
-      </w:r>
-      <w:proofErr w:type="gramStart"/>
-      <w:r>
-        <w:rPr>
-          <w:sz w:val="24"/>
-          <w:szCs w:val="24"/>
-          <w:lang w:val="en-US"/>
-        </w:rPr>
-        <w:t>other</w:t>
-      </w:r>
-      <w:proofErr w:type="gramEnd"/>
-      <w:r>
-        <w:rPr>
-          <w:sz w:val="24"/>
-          <w:szCs w:val="24"/>
-          <w:lang w:val="en-US"/>
-        </w:rPr>
-        <w:t xml:space="preserve"> </w:t>
+        <w:t xml:space="preserve">only supports one programming languages, it is impossible to implement one single module of it in order programming language or in other </w:t>
       </w:r>
       <w:r>
         <w:rPr>
@@ -2013,20 +1965,8 @@
           <w:szCs w:val="24"/>
           <w:lang w:val="en-US"/>
         </w:rPr>
-        <w:t>Sixth commit</w:t>
-      </w:r>
-      <w:proofErr w:type="gramStart"/>
-      <w:r>
-        <w:rPr>
-          <w:b/>
-          <w:bCs/>
-          <w:sz w:val="24"/>
-          <w:szCs w:val="24"/>
-          <w:lang w:val="en-US"/>
-        </w:rPr>
-        <w:t>…..!</w:t>
-      </w:r>
-      <w:proofErr w:type="gramEnd"/>
+        <w:t>Sixth commit…..!</w:t>
+      </w:r>
     </w:p>
     <w:p>
       <w:pPr>
@@ -2719,23 +2659,13 @@
         </w:rPr>
         <w:t xml:space="preserve">Database </w:t>
       </w:r>
-      <w:proofErr w:type="gramStart"/>
-      <w:r>
-        <w:rPr>
-          <w:sz w:val="24"/>
-          <w:szCs w:val="24"/>
-          <w:lang w:val="en-US"/>
-        </w:rPr>
-        <w:t>technologies</w:t>
-      </w:r>
-      <w:proofErr w:type="gramEnd"/>
-      <w:r>
-        <w:rPr>
-          <w:sz w:val="24"/>
-          <w:szCs w:val="24"/>
-          <w:lang w:val="en-US"/>
-        </w:rPr>
-        <w:t xml:space="preserve"> as like </w:t>
+      <w:r>
+        <w:rPr>
+          <w:sz w:val="24"/>
+          <w:szCs w:val="24"/>
+          <w:lang w:val="en-US"/>
+        </w:rPr>
+        <w:t xml:space="preserve">technologies as like </w:t>
       </w:r>
       <w:r>
         <w:rPr>
@@ -2858,55 +2788,700 @@
           <w:bCs/>
           <w:sz w:val="24"/>
           <w:szCs w:val="24"/>
+          <w:lang w:val="en-US"/>
+        </w:rPr>
+      </w:pPr>
+      <w:r>
+        <w:rPr>
+          <w:b/>
+          <w:bCs/>
+          <w:sz w:val="24"/>
+          <w:szCs w:val="24"/>
+          <w:lang w:val="en-US"/>
+        </w:rPr>
+        <w:t>Eight commit………!</w:t>
+      </w:r>
+    </w:p>
+    <w:p>
+      <w:pPr>
+        <w:ind w:left="360"/>
+        <w:rPr>
+          <w:b/>
+          <w:bCs/>
+          <w:sz w:val="28"/>
+          <w:szCs w:val="28"/>
+          <w:lang w:val="en-US"/>
+        </w:rPr>
+      </w:pPr>
+    </w:p>
+    <w:p>
+      <w:pPr>
+        <w:ind w:left="360"/>
+        <w:rPr>
+          <w:b/>
+          <w:bCs/>
+          <w:sz w:val="28"/>
+          <w:szCs w:val="28"/>
+          <w:lang w:val="en-US"/>
+        </w:rPr>
+      </w:pPr>
+    </w:p>
+    <w:p>
+      <w:pPr>
+        <w:rPr>
+          <w:b/>
+          <w:bCs/>
+          <w:sz w:val="36"/>
+          <w:szCs w:val="36"/>
+          <w:lang w:val="en-US"/>
+        </w:rPr>
+      </w:pPr>
+      <w:r>
+        <w:rPr>
+          <w:b/>
+          <w:bCs/>
+          <w:sz w:val="36"/>
+          <w:szCs w:val="36"/>
+          <w:lang w:val="en-US"/>
+        </w:rPr>
+        <w:t>Definition: -</w:t>
+      </w:r>
+    </w:p>
+    <w:p>
+      <w:pPr>
+        <w:ind w:left="720"/>
+        <w:rPr>
+          <w:b/>
+          <w:bCs/>
+          <w:sz w:val="24"/>
+          <w:szCs w:val="24"/>
+          <w:lang w:val="en-US"/>
+        </w:rPr>
+      </w:pPr>
+      <w:r>
+        <w:rPr>
+          <w:b/>
+          <w:bCs/>
+          <w:sz w:val="24"/>
+          <w:szCs w:val="24"/>
+          <w:lang w:val="en-US"/>
+        </w:rPr>
+        <w:t xml:space="preserve">Microservice Architecture is about decomposing a Software System into </w:t>
+      </w:r>
+      <w:proofErr w:type="spellStart"/>
+      <w:r>
+        <w:rPr>
+          <w:b/>
+          <w:bCs/>
+          <w:sz w:val="24"/>
+          <w:szCs w:val="24"/>
+          <w:lang w:val="en-US"/>
+        </w:rPr>
+        <w:t>autonomus</w:t>
+      </w:r>
+      <w:proofErr w:type="spellEnd"/>
+      <w:r>
+        <w:rPr>
+          <w:b/>
+          <w:bCs/>
+          <w:sz w:val="24"/>
+          <w:szCs w:val="24"/>
+          <w:lang w:val="en-US"/>
+        </w:rPr>
+        <w:t xml:space="preserve"> Units which are independently deployable and which communicates via lightweight</w:t>
+      </w:r>
+      <w:r>
+        <w:rPr>
+          <w:b/>
+          <w:bCs/>
+          <w:sz w:val="24"/>
+          <w:szCs w:val="24"/>
+          <w:lang w:val="en-US"/>
+        </w:rPr>
+        <w:t xml:space="preserve"> </w:t>
+      </w:r>
+      <w:r>
+        <w:rPr>
+          <w:b/>
+          <w:bCs/>
+          <w:sz w:val="24"/>
+          <w:szCs w:val="24"/>
+          <w:lang w:val="en-US"/>
+        </w:rPr>
+        <w:t>, language agnostic way and together they fulfill the business goal.</w:t>
+      </w:r>
+    </w:p>
+    <w:p>
+      <w:pPr>
+        <w:rPr>
+          <w:b/>
+          <w:bCs/>
+          <w:sz w:val="24"/>
+          <w:szCs w:val="24"/>
+          <w:lang w:val="en-US"/>
+        </w:rPr>
+      </w:pPr>
+    </w:p>
+    <w:p>
+      <w:pPr>
+        <w:rPr>
+          <w:b/>
+          <w:bCs/>
+          <w:sz w:val="36"/>
+          <w:szCs w:val="36"/>
+          <w:lang w:val="en-US"/>
+        </w:rPr>
+      </w:pPr>
+      <w:r>
+        <w:rPr>
+          <w:b/>
+          <w:bCs/>
+          <w:sz w:val="36"/>
+          <w:szCs w:val="36"/>
+          <w:lang w:val="en-US"/>
+        </w:rPr>
+        <w:t>Advantages: -</w:t>
+      </w:r>
+    </w:p>
+    <w:p>
+      <w:pPr>
+        <w:rPr>
+          <w:sz w:val="24"/>
+          <w:szCs w:val="24"/>
+          <w:lang w:val="en-US"/>
+        </w:rPr>
+      </w:pPr>
+    </w:p>
+    <w:p>
+      <w:pPr>
+        <w:rPr>
+          <w:b/>
+          <w:bCs/>
+          <w:sz w:val="24"/>
+          <w:szCs w:val="24"/>
+          <w:lang w:val="en-US"/>
+        </w:rPr>
+      </w:pPr>
+      <w:r>
+        <w:rPr>
+          <w:b/>
+          <w:bCs/>
+          <w:sz w:val="24"/>
+          <w:szCs w:val="24"/>
+          <w:lang w:val="en-US"/>
+        </w:rPr>
+        <w:t>Application Scaling: -</w:t>
+      </w:r>
+    </w:p>
+    <w:p>
+      <w:pPr>
+        <w:pStyle w:val="ListParagraph"/>
+        <w:numPr>
+          <w:ilvl w:val="0"/>
+          <w:numId w:val="7"/>
+        </w:numPr>
+        <w:rPr>
+          <w:b/>
+          <w:bCs/>
+          <w:sz w:val="24"/>
+          <w:szCs w:val="24"/>
+          <w:lang w:val="en-US"/>
+        </w:rPr>
+      </w:pPr>
+      <w:r>
+        <w:rPr>
+          <w:sz w:val="24"/>
+          <w:szCs w:val="24"/>
+          <w:lang w:val="en-US"/>
+        </w:rPr>
+        <w:t xml:space="preserve">Firstly, Microservices are often </w:t>
+      </w:r>
+      <w:r>
+        <w:rPr>
+          <w:b/>
+          <w:bCs/>
+          <w:sz w:val="24"/>
+          <w:szCs w:val="24"/>
+          <w:lang w:val="en-US"/>
+        </w:rPr>
+        <w:t>Stateless</w:t>
+      </w:r>
+      <w:r>
+        <w:rPr>
+          <w:b/>
+          <w:bCs/>
+          <w:sz w:val="24"/>
+          <w:szCs w:val="24"/>
+          <w:lang w:val="en-US"/>
+        </w:rPr>
+        <w:t xml:space="preserve"> </w:t>
+      </w:r>
+      <w:r>
+        <w:rPr>
+          <w:sz w:val="24"/>
+          <w:szCs w:val="24"/>
+          <w:lang w:val="en-US"/>
+        </w:rPr>
+        <w:t>and if they are carefully deployed</w:t>
+      </w:r>
+    </w:p>
+    <w:p>
+      <w:pPr>
+        <w:pStyle w:val="ListParagraph"/>
+        <w:numPr>
+          <w:ilvl w:val="0"/>
+          <w:numId w:val="7"/>
+        </w:numPr>
+        <w:rPr>
+          <w:b/>
+          <w:bCs/>
+          <w:sz w:val="24"/>
+          <w:szCs w:val="24"/>
+          <w:lang w:val="en-US"/>
+        </w:rPr>
+      </w:pPr>
+      <w:r>
+        <w:rPr>
+          <w:sz w:val="24"/>
+          <w:szCs w:val="24"/>
+          <w:lang w:val="en-US"/>
+        </w:rPr>
+        <w:t xml:space="preserve">Microservices using </w:t>
+      </w:r>
+      <w:r>
+        <w:rPr>
+          <w:b/>
+          <w:bCs/>
+          <w:sz w:val="24"/>
+          <w:szCs w:val="24"/>
+          <w:lang w:val="en-US"/>
+        </w:rPr>
+        <w:t xml:space="preserve">Docker, Kubernetes </w:t>
+      </w:r>
+      <w:r>
+        <w:rPr>
+          <w:sz w:val="24"/>
+          <w:szCs w:val="24"/>
+          <w:lang w:val="en-US"/>
+        </w:rPr>
+        <w:t>or using other…</w:t>
+      </w:r>
+    </w:p>
+    <w:p>
+      <w:pPr>
+        <w:pStyle w:val="ListParagraph"/>
+        <w:numPr>
+          <w:ilvl w:val="0"/>
+          <w:numId w:val="7"/>
+        </w:numPr>
+        <w:rPr>
+          <w:b/>
+          <w:bCs/>
+          <w:sz w:val="24"/>
+          <w:szCs w:val="24"/>
+          <w:lang w:val="en-US"/>
+        </w:rPr>
+      </w:pPr>
+      <w:r>
+        <w:rPr>
+          <w:sz w:val="24"/>
+          <w:szCs w:val="24"/>
+          <w:lang w:val="en-US"/>
+        </w:rPr>
+        <w:t xml:space="preserve">Microservices high horizontal scaling within seconds and which leads companies as like </w:t>
+      </w:r>
+      <w:r>
+        <w:rPr>
+          <w:b/>
+          <w:bCs/>
+          <w:sz w:val="24"/>
+          <w:szCs w:val="24"/>
+          <w:lang w:val="en-US"/>
+        </w:rPr>
+        <w:t>Netflix, Spotify, Uber, Google</w:t>
+      </w:r>
+      <w:r>
+        <w:rPr>
+          <w:sz w:val="24"/>
+          <w:szCs w:val="24"/>
+          <w:lang w:val="en-US"/>
+        </w:rPr>
+        <w:t xml:space="preserve"> and other companies to move from Monolithic to Microservice Architecture.</w:t>
+      </w:r>
+    </w:p>
+    <w:p>
+      <w:pPr>
+        <w:pStyle w:val="ListParagraph"/>
+        <w:numPr>
+          <w:ilvl w:val="0"/>
+          <w:numId w:val="7"/>
+        </w:numPr>
+        <w:rPr>
+          <w:b/>
+          <w:bCs/>
+          <w:sz w:val="24"/>
+          <w:szCs w:val="24"/>
+          <w:lang w:val="en-US"/>
+        </w:rPr>
+      </w:pPr>
+      <w:r>
+        <w:rPr>
+          <w:sz w:val="24"/>
+          <w:szCs w:val="24"/>
+          <w:lang w:val="en-US"/>
+        </w:rPr>
+        <w:lastRenderedPageBreak/>
+        <w:t>It could be implemented in a CPU optimized programming languages like C, C++, Rust where other microservice can be implemented in an interpreted languages like Java, PHP.</w:t>
+      </w:r>
+      <w:r>
+        <w:rPr>
+          <w:b/>
+          <w:bCs/>
+          <w:sz w:val="24"/>
+          <w:szCs w:val="24"/>
+          <w:lang w:val="en-US"/>
+        </w:rPr>
+        <w:t xml:space="preserve"> </w:t>
+      </w:r>
+    </w:p>
+    <w:p>
+      <w:pPr>
+        <w:rPr>
+          <w:sz w:val="24"/>
+          <w:szCs w:val="24"/>
+          <w:lang w:val="en-US"/>
+        </w:rPr>
+      </w:pPr>
+    </w:p>
+    <w:p>
+      <w:pPr>
+        <w:rPr>
+          <w:b/>
+          <w:bCs/>
+          <w:sz w:val="24"/>
+          <w:szCs w:val="24"/>
+          <w:lang w:val="en-US"/>
+        </w:rPr>
+      </w:pPr>
+      <w:r>
+        <w:rPr>
+          <w:b/>
+          <w:bCs/>
+          <w:sz w:val="24"/>
+          <w:szCs w:val="24"/>
+          <w:lang w:val="en-US"/>
+        </w:rPr>
+        <w:t>Application Speed: -</w:t>
+      </w:r>
+    </w:p>
+    <w:p>
+      <w:pPr>
+        <w:pStyle w:val="ListParagraph"/>
+        <w:numPr>
+          <w:ilvl w:val="0"/>
+          <w:numId w:val="8"/>
+        </w:numPr>
+        <w:rPr>
+          <w:sz w:val="24"/>
+          <w:szCs w:val="24"/>
+          <w:lang w:val="en-US"/>
+        </w:rPr>
+      </w:pPr>
+      <w:r>
+        <w:rPr>
+          <w:sz w:val="24"/>
+          <w:szCs w:val="24"/>
+          <w:lang w:val="en-US"/>
+        </w:rPr>
+        <w:t>Microservices are often quite small in size.</w:t>
+      </w:r>
+    </w:p>
+    <w:p>
+      <w:pPr>
+        <w:pStyle w:val="ListParagraph"/>
+        <w:numPr>
+          <w:ilvl w:val="0"/>
+          <w:numId w:val="8"/>
+        </w:numPr>
+        <w:rPr>
+          <w:sz w:val="24"/>
+          <w:szCs w:val="24"/>
+          <w:lang w:val="en-US"/>
+        </w:rPr>
+      </w:pPr>
+      <w:r>
+        <w:rPr>
+          <w:b/>
+          <w:bCs/>
+          <w:sz w:val="24"/>
+          <w:szCs w:val="24"/>
+          <w:lang w:val="en-US"/>
+        </w:rPr>
+        <w:t>Several hundred to several thousand</w:t>
+      </w:r>
+    </w:p>
+    <w:p>
+      <w:pPr>
+        <w:pStyle w:val="ListParagraph"/>
+        <w:numPr>
+          <w:ilvl w:val="0"/>
+          <w:numId w:val="8"/>
+        </w:numPr>
+        <w:rPr>
+          <w:sz w:val="24"/>
+          <w:szCs w:val="24"/>
+          <w:lang w:val="en-US"/>
+        </w:rPr>
+      </w:pPr>
+      <w:r>
+        <w:rPr>
+          <w:sz w:val="24"/>
+          <w:szCs w:val="24"/>
+          <w:lang w:val="en-US"/>
+        </w:rPr>
+        <w:t>Due to the size, adding new feature in Microservices are usually faster</w:t>
+      </w:r>
+    </w:p>
+    <w:p>
+      <w:pPr>
+        <w:pStyle w:val="ListParagraph"/>
+        <w:rPr>
+          <w:sz w:val="24"/>
+          <w:szCs w:val="24"/>
+          <w:lang w:val="en-US"/>
+        </w:rPr>
+      </w:pPr>
+    </w:p>
+    <w:p>
+      <w:pPr>
+        <w:rPr>
+          <w:b/>
+          <w:bCs/>
+          <w:sz w:val="24"/>
+          <w:szCs w:val="24"/>
+          <w:lang w:val="en-US"/>
+        </w:rPr>
+      </w:pPr>
+      <w:r>
+        <w:rPr>
+          <w:b/>
+          <w:bCs/>
+          <w:sz w:val="24"/>
+          <w:szCs w:val="24"/>
+          <w:lang w:val="en-US"/>
+        </w:rPr>
+        <w:t>Development Scaling: -</w:t>
+      </w:r>
+    </w:p>
+    <w:p>
+      <w:pPr>
+        <w:pStyle w:val="ListParagraph"/>
+        <w:numPr>
+          <w:ilvl w:val="0"/>
+          <w:numId w:val="9"/>
+        </w:numPr>
+        <w:rPr>
+          <w:sz w:val="24"/>
+          <w:szCs w:val="24"/>
+          <w:lang w:val="en-US"/>
+        </w:rPr>
+      </w:pPr>
+      <w:r>
+        <w:rPr>
+          <w:sz w:val="24"/>
+          <w:szCs w:val="24"/>
+          <w:lang w:val="en-US"/>
+        </w:rPr>
+        <w:t xml:space="preserve">As u know Microservices are </w:t>
+      </w:r>
+      <w:r>
+        <w:rPr>
+          <w:b/>
+          <w:bCs/>
+          <w:sz w:val="24"/>
+          <w:szCs w:val="24"/>
+          <w:lang w:val="en-US"/>
+        </w:rPr>
+        <w:t xml:space="preserve">autonomous </w:t>
+      </w:r>
+      <w:r>
+        <w:rPr>
+          <w:sz w:val="24"/>
+          <w:szCs w:val="24"/>
+          <w:lang w:val="en-US"/>
+        </w:rPr>
+        <w:t>and independently works or independently development</w:t>
+      </w:r>
+    </w:p>
+    <w:p>
+      <w:pPr>
+        <w:pStyle w:val="ListParagraph"/>
+        <w:numPr>
+          <w:ilvl w:val="0"/>
+          <w:numId w:val="9"/>
+        </w:numPr>
+        <w:rPr>
+          <w:sz w:val="24"/>
+          <w:szCs w:val="24"/>
+          <w:lang w:val="en-US"/>
+        </w:rPr>
+      </w:pPr>
+      <w:r>
+        <w:rPr>
+          <w:sz w:val="24"/>
+          <w:szCs w:val="24"/>
+          <w:lang w:val="en-US"/>
+        </w:rPr>
+        <w:t xml:space="preserve">Software developer easily work on different microservices </w:t>
+      </w:r>
+      <w:r>
+        <w:rPr>
+          <w:b/>
+          <w:bCs/>
+          <w:sz w:val="24"/>
+          <w:szCs w:val="24"/>
+          <w:lang w:val="en-US"/>
+        </w:rPr>
+        <w:t>autonomous</w:t>
+      </w:r>
+      <w:r>
+        <w:rPr>
+          <w:b/>
+          <w:bCs/>
+          <w:sz w:val="24"/>
+          <w:szCs w:val="24"/>
+          <w:lang w:val="en-US"/>
+        </w:rPr>
+        <w:t xml:space="preserve"> </w:t>
+      </w:r>
+      <w:r>
+        <w:rPr>
+          <w:sz w:val="24"/>
+          <w:szCs w:val="24"/>
+          <w:lang w:val="en-US"/>
+        </w:rPr>
+        <w:t>without bumping into each other’s code.</w:t>
+      </w:r>
+    </w:p>
+    <w:p>
+      <w:pPr>
+        <w:pStyle w:val="ListParagraph"/>
+        <w:numPr>
+          <w:ilvl w:val="0"/>
+          <w:numId w:val="9"/>
+        </w:numPr>
+        <w:rPr>
+          <w:sz w:val="24"/>
+          <w:szCs w:val="24"/>
+          <w:lang w:val="en-US"/>
+        </w:rPr>
+      </w:pPr>
+      <w:r>
+        <w:rPr>
+          <w:sz w:val="24"/>
+          <w:szCs w:val="24"/>
+          <w:lang w:val="en-US"/>
+        </w:rPr>
+        <w:t xml:space="preserve">Microservices puts </w:t>
+      </w:r>
+      <w:r>
+        <w:rPr>
+          <w:b/>
+          <w:bCs/>
+          <w:sz w:val="24"/>
+          <w:szCs w:val="24"/>
+          <w:lang w:val="en-US"/>
+        </w:rPr>
+        <w:t xml:space="preserve">small Cognitive load </w:t>
+      </w:r>
+      <w:r>
+        <w:rPr>
+          <w:sz w:val="24"/>
+          <w:szCs w:val="24"/>
+          <w:lang w:val="en-US"/>
+        </w:rPr>
+        <w:t>on newly hired Developer or fresh graduates.</w:t>
+      </w:r>
+    </w:p>
+    <w:p>
+      <w:pPr>
+        <w:pStyle w:val="ListParagraph"/>
+        <w:numPr>
+          <w:ilvl w:val="0"/>
+          <w:numId w:val="9"/>
+        </w:numPr>
+        <w:rPr>
+          <w:sz w:val="24"/>
+          <w:szCs w:val="24"/>
+          <w:lang w:val="en-US"/>
+        </w:rPr>
+      </w:pPr>
+      <w:r>
+        <w:rPr>
+          <w:sz w:val="24"/>
+          <w:szCs w:val="24"/>
+          <w:lang w:val="en-US"/>
+        </w:rPr>
+        <w:t xml:space="preserve">New developer can normally write </w:t>
+      </w:r>
+      <w:r>
+        <w:rPr>
+          <w:b/>
+          <w:bCs/>
+          <w:sz w:val="24"/>
+          <w:szCs w:val="24"/>
+          <w:lang w:val="en-US"/>
+        </w:rPr>
+        <w:t>productive code.</w:t>
+      </w:r>
+    </w:p>
+    <w:p>
+      <w:pPr>
+        <w:pStyle w:val="ListParagraph"/>
+        <w:rPr>
+          <w:b/>
+          <w:bCs/>
+          <w:sz w:val="24"/>
+          <w:szCs w:val="24"/>
+          <w:lang w:val="en-US"/>
+        </w:rPr>
+      </w:pPr>
+    </w:p>
+    <w:p>
+      <w:pPr>
+        <w:pStyle w:val="ListParagraph"/>
+        <w:rPr>
+          <w:b/>
+          <w:bCs/>
+          <w:sz w:val="24"/>
+          <w:szCs w:val="24"/>
+          <w:lang w:val="en-US"/>
+        </w:rPr>
+      </w:pPr>
+      <w:r>
+        <w:rPr>
+          <w:b/>
+          <w:bCs/>
+          <w:sz w:val="24"/>
+          <w:szCs w:val="24"/>
+          <w:lang w:val="en-US"/>
+        </w:rPr>
+        <w:t>Ninth commit……..!</w:t>
+      </w:r>
+    </w:p>
+    <w:p>
+      <w:pPr>
+        <w:ind w:left="360"/>
+        <w:rPr>
+          <w:b/>
+          <w:bCs/>
+          <w:sz w:val="28"/>
+          <w:szCs w:val="28"/>
           <w:lang w:val="en-US"/>
         </w:rPr>
       </w:pPr>
       <w:bookmarkStart w:id="0" w:name="_GoBack"/>
       <w:bookmarkEnd w:id="0"/>
-      <w:r>
-        <w:rPr>
-          <w:b/>
-          <w:bCs/>
-          <w:sz w:val="24"/>
-          <w:szCs w:val="24"/>
-          <w:lang w:val="en-US"/>
-        </w:rPr>
-        <w:t xml:space="preserve">Eight </w:t>
-      </w:r>
-      <w:proofErr w:type="gramStart"/>
-      <w:r>
-        <w:rPr>
-          <w:b/>
-          <w:bCs/>
-          <w:sz w:val="24"/>
-          <w:szCs w:val="24"/>
-          <w:lang w:val="en-US"/>
-        </w:rPr>
-        <w:t>commit</w:t>
-      </w:r>
-      <w:proofErr w:type="gramEnd"/>
-      <w:r>
-        <w:rPr>
-          <w:b/>
-          <w:bCs/>
-          <w:sz w:val="24"/>
-          <w:szCs w:val="24"/>
-          <w:lang w:val="en-US"/>
-        </w:rPr>
-        <w:t>………!</w:t>
-      </w:r>
-    </w:p>
-    <w:p>
-      <w:pPr>
-        <w:ind w:left="360"/>
-        <w:rPr>
-          <w:b/>
-          <w:bCs/>
-          <w:sz w:val="28"/>
-          <w:szCs w:val="28"/>
-          <w:lang w:val="en-US"/>
-        </w:rPr>
-      </w:pPr>
     </w:p>
     <w:p>
       <w:pPr>
@@ -3167,6 +3742,119 @@
     </w:lvl>
   </w:abstractNum>
   <w:abstractNum w:abstractNumId="2" w15:restartNumberingAfterBreak="0">
+    <w:nsid w:val="29850023"/>
+    <w:multiLevelType w:val="hybridMultilevel"/>
+    <w:tmpl w:val="C34EFD20"/>
+    <w:lvl w:ilvl="0" w:tplc="20000001">
+      <w:start w:val="1"/>
+      <w:numFmt w:val="bullet"/>
+      <w:lvlText w:val=""/>
+      <w:lvlJc w:val="left"/>
+      <w:pPr>
+        <w:ind w:left="720" w:hanging="360"/>
+      </w:pPr>
+      <w:rPr>
+        <w:rFonts w:ascii="Symbol" w:hAnsi="Symbol" w:hint="default"/>
+      </w:rPr>
+    </w:lvl>
+    <w:lvl w:ilvl="1" w:tplc="20000003" w:tentative="1">
+      <w:start w:val="1"/>
+      <w:numFmt w:val="bullet"/>
+      <w:lvlText w:val="o"/>
+      <w:lvlJc w:val="left"/>
+      <w:pPr>
+        <w:ind w:left="1440" w:hanging="360"/>
+      </w:pPr>
+      <w:rPr>
+        <w:rFonts w:ascii="Courier New" w:hAnsi="Courier New" w:cs="Courier New" w:hint="default"/>
+      </w:rPr>
+    </w:lvl>
+    <w:lvl w:ilvl="2" w:tplc="20000005" w:tentative="1">
+      <w:start w:val="1"/>
+      <w:numFmt w:val="bullet"/>
+      <w:lvlText w:val=""/>
+      <w:lvlJc w:val="left"/>
+      <w:pPr>
+        <w:ind w:left="2160" w:hanging="360"/>
+      </w:pPr>
+      <w:rPr>
+        <w:rFonts w:ascii="Wingdings" w:hAnsi="Wingdings" w:hint="default"/>
+      </w:rPr>
+    </w:lvl>
+    <w:lvl w:ilvl="3" w:tplc="20000001" w:tentative="1">
+      <w:start w:val="1"/>
+      <w:numFmt w:val="bullet"/>
+      <w:lvlText w:val=""/>
+      <w:lvlJc w:val="left"/>
+      <w:pPr>
+        <w:ind w:left="2880" w:hanging="360"/>
+      </w:pPr>
+      <w:rPr>
+        <w:rFonts w:ascii="Symbol" w:hAnsi="Symbol" w:hint="default"/>
+      </w:rPr>
+    </w:lvl>
+    <w:lvl w:ilvl="4" w:tplc="20000003" w:tentative="1">
+      <w:start w:val="1"/>
+      <w:numFmt w:val="bullet"/>
+      <w:lvlText w:val="o"/>
+      <w:lvlJc w:val="left"/>
+      <w:pPr>
+        <w:ind w:left="3600" w:hanging="360"/>
+      </w:pPr>
+      <w:rPr>
+        <w:rFonts w:ascii="Courier New" w:hAnsi="Courier New" w:cs="Courier New" w:hint="default"/>
+      </w:rPr>
+    </w:lvl>
+    <w:lvl w:ilvl="5" w:tplc="20000005" w:tentative="1">
+      <w:start w:val="1"/>
+      <w:numFmt w:val="bullet"/>
+      <w:lvlText w:val=""/>
+      <w:lvlJc w:val="left"/>
+      <w:pPr>
+        <w:ind w:left="4320" w:hanging="360"/>
+      </w:pPr>
+      <w:rPr>
+        <w:rFonts w:ascii="Wingdings" w:hAnsi="Wingdings" w:hint="default"/>
+      </w:rPr>
+    </w:lvl>
+    <w:lvl w:ilvl="6" w:tplc="20000001" w:tentative="1">
+      <w:start w:val="1"/>
+      <w:numFmt w:val="bullet"/>
+      <w:lvlText w:val=""/>
+      <w:lvlJc w:val="left"/>
+      <w:pPr>
+        <w:ind w:left="5040" w:hanging="360"/>
+      </w:pPr>
+      <w:rPr>
+        <w:rFonts w:ascii="Symbol" w:hAnsi="Symbol" w:hint="default"/>
+      </w:rPr>
+    </w:lvl>
+    <w:lvl w:ilvl="7" w:tplc="20000003" w:tentative="1">
+      <w:start w:val="1"/>
+      <w:numFmt w:val="bullet"/>
+      <w:lvlText w:val="o"/>
+      <w:lvlJc w:val="left"/>
+      <w:pPr>
+        <w:ind w:left="5760" w:hanging="360"/>
+      </w:pPr>
+      <w:rPr>
+        <w:rFonts w:ascii="Courier New" w:hAnsi="Courier New" w:cs="Courier New" w:hint="default"/>
+      </w:rPr>
+    </w:lvl>
+    <w:lvl w:ilvl="8" w:tplc="20000005" w:tentative="1">
+      <w:start w:val="1"/>
+      <w:numFmt w:val="bullet"/>
+      <w:lvlText w:val=""/>
+      <w:lvlJc w:val="left"/>
+      <w:pPr>
+        <w:ind w:left="6480" w:hanging="360"/>
+      </w:pPr>
+      <w:rPr>
+        <w:rFonts w:ascii="Wingdings" w:hAnsi="Wingdings" w:hint="default"/>
+      </w:rPr>
+    </w:lvl>
+  </w:abstractNum>
+  <w:abstractNum w:abstractNumId="3" w15:restartNumberingAfterBreak="0">
     <w:nsid w:val="30030FB8"/>
     <w:multiLevelType w:val="hybridMultilevel"/>
     <w:tmpl w:val="5A8E6F1C"/>
@@ -3252,7 +3940,7 @@
       </w:pPr>
     </w:lvl>
   </w:abstractNum>
-  <w:abstractNum w:abstractNumId="3" w15:restartNumberingAfterBreak="0">
+  <w:abstractNum w:abstractNumId="4" w15:restartNumberingAfterBreak="0">
     <w:nsid w:val="316C30E5"/>
     <w:multiLevelType w:val="hybridMultilevel"/>
     <w:tmpl w:val="E3F25B40"/>
@@ -3365,7 +4053,120 @@
       </w:rPr>
     </w:lvl>
   </w:abstractNum>
-  <w:abstractNum w:abstractNumId="4" w15:restartNumberingAfterBreak="0">
+  <w:abstractNum w:abstractNumId="5" w15:restartNumberingAfterBreak="0">
+    <w:nsid w:val="43486BC7"/>
+    <w:multiLevelType w:val="hybridMultilevel"/>
+    <w:tmpl w:val="212AD468"/>
+    <w:lvl w:ilvl="0" w:tplc="20000001">
+      <w:start w:val="1"/>
+      <w:numFmt w:val="bullet"/>
+      <w:lvlText w:val=""/>
+      <w:lvlJc w:val="left"/>
+      <w:pPr>
+        <w:ind w:left="720" w:hanging="360"/>
+      </w:pPr>
+      <w:rPr>
+        <w:rFonts w:ascii="Symbol" w:hAnsi="Symbol" w:hint="default"/>
+      </w:rPr>
+    </w:lvl>
+    <w:lvl w:ilvl="1" w:tplc="20000003" w:tentative="1">
+      <w:start w:val="1"/>
+      <w:numFmt w:val="bullet"/>
+      <w:lvlText w:val="o"/>
+      <w:lvlJc w:val="left"/>
+      <w:pPr>
+        <w:ind w:left="1440" w:hanging="360"/>
+      </w:pPr>
+      <w:rPr>
+        <w:rFonts w:ascii="Courier New" w:hAnsi="Courier New" w:cs="Courier New" w:hint="default"/>
+      </w:rPr>
+    </w:lvl>
+    <w:lvl w:ilvl="2" w:tplc="20000005" w:tentative="1">
+      <w:start w:val="1"/>
+      <w:numFmt w:val="bullet"/>
+      <w:lvlText w:val=""/>
+      <w:lvlJc w:val="left"/>
+      <w:pPr>
+        <w:ind w:left="2160" w:hanging="360"/>
+      </w:pPr>
+      <w:rPr>
+        <w:rFonts w:ascii="Wingdings" w:hAnsi="Wingdings" w:hint="default"/>
+      </w:rPr>
+    </w:lvl>
+    <w:lvl w:ilvl="3" w:tplc="20000001" w:tentative="1">
+      <w:start w:val="1"/>
+      <w:numFmt w:val="bullet"/>
+      <w:lvlText w:val=""/>
+      <w:lvlJc w:val="left"/>
+      <w:pPr>
+        <w:ind w:left="2880" w:hanging="360"/>
+      </w:pPr>
+      <w:rPr>
+        <w:rFonts w:ascii="Symbol" w:hAnsi="Symbol" w:hint="default"/>
+      </w:rPr>
+    </w:lvl>
+    <w:lvl w:ilvl="4" w:tplc="20000003" w:tentative="1">
+      <w:start w:val="1"/>
+      <w:numFmt w:val="bullet"/>
+      <w:lvlText w:val="o"/>
+      <w:lvlJc w:val="left"/>
+      <w:pPr>
+        <w:ind w:left="3600" w:hanging="360"/>
+      </w:pPr>
+      <w:rPr>
+        <w:rFonts w:ascii="Courier New" w:hAnsi="Courier New" w:cs="Courier New" w:hint="default"/>
+      </w:rPr>
+    </w:lvl>
+    <w:lvl w:ilvl="5" w:tplc="20000005" w:tentative="1">
+      <w:start w:val="1"/>
+      <w:numFmt w:val="bullet"/>
+      <w:lvlText w:val=""/>
+      <w:lvlJc w:val="left"/>
+      <w:pPr>
+        <w:ind w:left="4320" w:hanging="360"/>
+      </w:pPr>
+      <w:rPr>
+        <w:rFonts w:ascii="Wingdings" w:hAnsi="Wingdings" w:hint="default"/>
+      </w:rPr>
+    </w:lvl>
+    <w:lvl w:ilvl="6" w:tplc="20000001" w:tentative="1">
+      <w:start w:val="1"/>
+      <w:numFmt w:val="bullet"/>
+      <w:lvlText w:val=""/>
+      <w:lvlJc w:val="left"/>
+      <w:pPr>
+        <w:ind w:left="5040" w:hanging="360"/>
+      </w:pPr>
+      <w:rPr>
+        <w:rFonts w:ascii="Symbol" w:hAnsi="Symbol" w:hint="default"/>
+      </w:rPr>
+    </w:lvl>
+    <w:lvl w:ilvl="7" w:tplc="20000003" w:tentative="1">
+      <w:start w:val="1"/>
+      <w:numFmt w:val="bullet"/>
+      <w:lvlText w:val="o"/>
+      <w:lvlJc w:val="left"/>
+      <w:pPr>
+        <w:ind w:left="5760" w:hanging="360"/>
+      </w:pPr>
+      <w:rPr>
+        <w:rFonts w:ascii="Courier New" w:hAnsi="Courier New" w:cs="Courier New" w:hint="default"/>
+      </w:rPr>
+    </w:lvl>
+    <w:lvl w:ilvl="8" w:tplc="20000005" w:tentative="1">
+      <w:start w:val="1"/>
+      <w:numFmt w:val="bullet"/>
+      <w:lvlText w:val=""/>
+      <w:lvlJc w:val="left"/>
+      <w:pPr>
+        <w:ind w:left="6480" w:hanging="360"/>
+      </w:pPr>
+      <w:rPr>
+        <w:rFonts w:ascii="Wingdings" w:hAnsi="Wingdings" w:hint="default"/>
+      </w:rPr>
+    </w:lvl>
+  </w:abstractNum>
+  <w:abstractNum w:abstractNumId="6" w15:restartNumberingAfterBreak="0">
     <w:nsid w:val="48CB58F9"/>
     <w:multiLevelType w:val="hybridMultilevel"/>
     <w:tmpl w:val="09FE90D8"/>
@@ -3478,7 +4279,120 @@
       </w:rPr>
     </w:lvl>
   </w:abstractNum>
-  <w:abstractNum w:abstractNumId="5" w15:restartNumberingAfterBreak="0">
+  <w:abstractNum w:abstractNumId="7" w15:restartNumberingAfterBreak="0">
+    <w:nsid w:val="65483855"/>
+    <w:multiLevelType w:val="hybridMultilevel"/>
+    <w:tmpl w:val="8AFEB2F8"/>
+    <w:lvl w:ilvl="0" w:tplc="20000001">
+      <w:start w:val="1"/>
+      <w:numFmt w:val="bullet"/>
+      <w:lvlText w:val=""/>
+      <w:lvlJc w:val="left"/>
+      <w:pPr>
+        <w:ind w:left="720" w:hanging="360"/>
+      </w:pPr>
+      <w:rPr>
+        <w:rFonts w:ascii="Symbol" w:hAnsi="Symbol" w:hint="default"/>
+      </w:rPr>
+    </w:lvl>
+    <w:lvl w:ilvl="1" w:tplc="20000003" w:tentative="1">
+      <w:start w:val="1"/>
+      <w:numFmt w:val="bullet"/>
+      <w:lvlText w:val="o"/>
+      <w:lvlJc w:val="left"/>
+      <w:pPr>
+        <w:ind w:left="1440" w:hanging="360"/>
+      </w:pPr>
+      <w:rPr>
+        <w:rFonts w:ascii="Courier New" w:hAnsi="Courier New" w:cs="Courier New" w:hint="default"/>
+      </w:rPr>
+    </w:lvl>
+    <w:lvl w:ilvl="2" w:tplc="20000005" w:tentative="1">
+      <w:start w:val="1"/>
+      <w:numFmt w:val="bullet"/>
+      <w:lvlText w:val=""/>
+      <w:lvlJc w:val="left"/>
+      <w:pPr>
+        <w:ind w:left="2160" w:hanging="360"/>
+      </w:pPr>
+      <w:rPr>
+        <w:rFonts w:ascii="Wingdings" w:hAnsi="Wingdings" w:hint="default"/>
+      </w:rPr>
+    </w:lvl>
+    <w:lvl w:ilvl="3" w:tplc="20000001" w:tentative="1">
+      <w:start w:val="1"/>
+      <w:numFmt w:val="bullet"/>
+      <w:lvlText w:val=""/>
+      <w:lvlJc w:val="left"/>
+      <w:pPr>
+        <w:ind w:left="2880" w:hanging="360"/>
+      </w:pPr>
+      <w:rPr>
+        <w:rFonts w:ascii="Symbol" w:hAnsi="Symbol" w:hint="default"/>
+      </w:rPr>
+    </w:lvl>
+    <w:lvl w:ilvl="4" w:tplc="20000003" w:tentative="1">
+      <w:start w:val="1"/>
+      <w:numFmt w:val="bullet"/>
+      <w:lvlText w:val="o"/>
+      <w:lvlJc w:val="left"/>
+      <w:pPr>
+        <w:ind w:left="3600" w:hanging="360"/>
+      </w:pPr>
+      <w:rPr>
+        <w:rFonts w:ascii="Courier New" w:hAnsi="Courier New" w:cs="Courier New" w:hint="default"/>
+      </w:rPr>
+    </w:lvl>
+    <w:lvl w:ilvl="5" w:tplc="20000005" w:tentative="1">
+      <w:start w:val="1"/>
+      <w:numFmt w:val="bullet"/>
+      <w:lvlText w:val=""/>
+      <w:lvlJc w:val="left"/>
+      <w:pPr>
+        <w:ind w:left="4320" w:hanging="360"/>
+      </w:pPr>
+      <w:rPr>
+        <w:rFonts w:ascii="Wingdings" w:hAnsi="Wingdings" w:hint="default"/>
+      </w:rPr>
+    </w:lvl>
+    <w:lvl w:ilvl="6" w:tplc="20000001" w:tentative="1">
+      <w:start w:val="1"/>
+      <w:numFmt w:val="bullet"/>
+      <w:lvlText w:val=""/>
+      <w:lvlJc w:val="left"/>
+      <w:pPr>
+        <w:ind w:left="5040" w:hanging="360"/>
+      </w:pPr>
+      <w:rPr>
+        <w:rFonts w:ascii="Symbol" w:hAnsi="Symbol" w:hint="default"/>
+      </w:rPr>
+    </w:lvl>
+    <w:lvl w:ilvl="7" w:tplc="20000003" w:tentative="1">
+      <w:start w:val="1"/>
+      <w:numFmt w:val="bullet"/>
+      <w:lvlText w:val="o"/>
+      <w:lvlJc w:val="left"/>
+      <w:pPr>
+        <w:ind w:left="5760" w:hanging="360"/>
+      </w:pPr>
+      <w:rPr>
+        <w:rFonts w:ascii="Courier New" w:hAnsi="Courier New" w:cs="Courier New" w:hint="default"/>
+      </w:rPr>
+    </w:lvl>
+    <w:lvl w:ilvl="8" w:tplc="20000005" w:tentative="1">
+      <w:start w:val="1"/>
+      <w:numFmt w:val="bullet"/>
+      <w:lvlText w:val=""/>
+      <w:lvlJc w:val="left"/>
+      <w:pPr>
+        <w:ind w:left="6480" w:hanging="360"/>
+      </w:pPr>
+      <w:rPr>
+        <w:rFonts w:ascii="Wingdings" w:hAnsi="Wingdings" w:hint="default"/>
+      </w:rPr>
+    </w:lvl>
+  </w:abstractNum>
+  <w:abstractNum w:abstractNumId="8" w15:restartNumberingAfterBreak="0">
     <w:nsid w:val="7C714A43"/>
     <w:multiLevelType w:val="hybridMultilevel"/>
     <w:tmpl w:val="1C927AD4"/>
@@ -3595,19 +4509,28 @@
     <w:abstractNumId w:val="0"/>
   </w:num>
   <w:num w:numId="2">
-    <w:abstractNumId w:val="5"/>
+    <w:abstractNumId w:val="8"/>
   </w:num>
   <w:num w:numId="3">
-    <w:abstractNumId w:val="2"/>
+    <w:abstractNumId w:val="3"/>
   </w:num>
   <w:num w:numId="4">
-    <w:abstractNumId w:val="4"/>
+    <w:abstractNumId w:val="6"/>
   </w:num>
   <w:num w:numId="5">
-    <w:abstractNumId w:val="3"/>
+    <w:abstractNumId w:val="4"/>
   </w:num>
   <w:num w:numId="6">
     <w:abstractNumId w:val="1"/>
+  </w:num>
+  <w:num w:numId="7">
+    <w:abstractNumId w:val="5"/>
+  </w:num>
+  <w:num w:numId="8">
+    <w:abstractNumId w:val="7"/>
+  </w:num>
+  <w:num w:numId="9">
+    <w:abstractNumId w:val="2"/>
   </w:num>
 </w:numbering>
 </file>

</xml_diff>

<commit_message>
add tenth_commit file Microservice_blog.docx
</commit_message>
<xml_diff>
--- a/Microservice_blog.docx
+++ b/Microservice_blog.docx
@@ -227,41 +227,6 @@
     </w:p>
     <w:p>
       <w:pPr>
-        <w:pStyle w:val="ListParagraph"/>
-        <w:rPr>
-          <w:b/>
-          <w:bCs/>
-          <w:sz w:val="24"/>
-          <w:szCs w:val="24"/>
-          <w:lang w:val="en-US"/>
-        </w:rPr>
-      </w:pPr>
-    </w:p>
-    <w:p>
-      <w:pPr>
-        <w:pStyle w:val="ListParagraph"/>
-        <w:rPr>
-          <w:b/>
-          <w:bCs/>
-          <w:sz w:val="24"/>
-          <w:szCs w:val="24"/>
-          <w:lang w:val="en-US"/>
-        </w:rPr>
-      </w:pPr>
-      <w:r>
-        <w:rPr>
-          <w:b/>
-          <w:bCs/>
-          <w:sz w:val="24"/>
-          <w:szCs w:val="24"/>
-          <w:lang w:val="en-US"/>
-        </w:rPr>
-        <w:t>First commit……!</w:t>
-      </w:r>
-    </w:p>
-    <w:p/>
-    <w:p>
-      <w:pPr>
         <w:rPr>
           <w:b/>
           <w:bCs/>
@@ -494,38 +459,6 @@
     </w:p>
     <w:p>
       <w:pPr>
-        <w:pStyle w:val="ListParagraph"/>
-        <w:rPr>
-          <w:sz w:val="24"/>
-          <w:szCs w:val="24"/>
-          <w:lang w:val="en-US"/>
-        </w:rPr>
-      </w:pPr>
-    </w:p>
-    <w:p>
-      <w:pPr>
-        <w:pStyle w:val="ListParagraph"/>
-        <w:rPr>
-          <w:b/>
-          <w:bCs/>
-          <w:sz w:val="24"/>
-          <w:szCs w:val="24"/>
-          <w:lang w:val="en-US"/>
-        </w:rPr>
-      </w:pPr>
-      <w:r>
-        <w:rPr>
-          <w:b/>
-          <w:bCs/>
-          <w:sz w:val="24"/>
-          <w:szCs w:val="24"/>
-          <w:lang w:val="en-US"/>
-        </w:rPr>
-        <w:t>Second commit……!</w:t>
-      </w:r>
-    </w:p>
-    <w:p>
-      <w:pPr>
         <w:rPr>
           <w:b/>
           <w:bCs/>
@@ -698,7 +631,6 @@
           <w:szCs w:val="24"/>
           <w:lang w:val="en-US"/>
         </w:rPr>
-        <w:lastRenderedPageBreak/>
         <w:t xml:space="preserve">David </w:t>
       </w:r>
       <w:proofErr w:type="spellStart"/>
@@ -992,28 +924,6 @@
           <w:lang w:val="en-US"/>
         </w:rPr>
         <w:t>published in 1974.</w:t>
-      </w:r>
-    </w:p>
-    <w:p>
-      <w:pPr>
-        <w:ind w:firstLine="720"/>
-        <w:rPr>
-          <w:b/>
-          <w:bCs/>
-          <w:sz w:val="24"/>
-          <w:szCs w:val="24"/>
-          <w:lang w:val="en-US"/>
-        </w:rPr>
-      </w:pPr>
-      <w:r>
-        <w:rPr>
-          <w:b/>
-          <w:bCs/>
-          <w:sz w:val="24"/>
-          <w:szCs w:val="24"/>
-          <w:lang w:val="en-US"/>
-        </w:rPr>
-        <w:t>Third commit…..!</w:t>
       </w:r>
     </w:p>
     <w:p>
@@ -1329,43 +1239,12 @@
     </w:p>
     <w:p>
       <w:pPr>
-        <w:pStyle w:val="ListParagraph"/>
-        <w:rPr>
-          <w:b/>
-          <w:bCs/>
-          <w:sz w:val="24"/>
-          <w:szCs w:val="24"/>
-          <w:lang w:val="en-US"/>
-        </w:rPr>
-      </w:pPr>
-    </w:p>
-    <w:p>
-      <w:pPr>
-        <w:pStyle w:val="ListParagraph"/>
-        <w:rPr>
-          <w:b/>
-          <w:bCs/>
-          <w:sz w:val="24"/>
-          <w:szCs w:val="24"/>
-          <w:lang w:val="en-US"/>
-        </w:rPr>
-      </w:pPr>
-      <w:r>
-        <w:rPr>
-          <w:b/>
-          <w:bCs/>
-          <w:sz w:val="24"/>
-          <w:szCs w:val="24"/>
-          <w:lang w:val="en-US"/>
-        </w:rPr>
-        <w:t>Fourth commit…….!</w:t>
-      </w:r>
-    </w:p>
-    <w:p>
-      <w:pPr>
-        <w:rPr>
-          <w:b/>
-          <w:bCs/>
+        <w:rPr>
+          <w:b/>
+          <w:bCs/>
+          <w:sz w:val="24"/>
+          <w:szCs w:val="24"/>
+          <w:lang w:val="en-US"/>
         </w:rPr>
       </w:pPr>
     </w:p>
@@ -1642,35 +1521,14 @@
     </w:p>
     <w:p>
       <w:pPr>
-        <w:pStyle w:val="ListParagraph"/>
-        <w:rPr>
-          <w:sz w:val="24"/>
-          <w:szCs w:val="24"/>
-          <w:lang w:val="en-US"/>
-        </w:rPr>
-      </w:pPr>
-    </w:p>
-    <w:p>
-      <w:pPr>
-        <w:ind w:firstLine="360"/>
-        <w:rPr>
-          <w:b/>
-          <w:bCs/>
-          <w:sz w:val="24"/>
-          <w:szCs w:val="24"/>
-          <w:lang w:val="en-US"/>
-        </w:rPr>
-      </w:pPr>
-      <w:r>
-        <w:rPr>
-          <w:b/>
-          <w:bCs/>
-          <w:sz w:val="24"/>
-          <w:szCs w:val="24"/>
-          <w:lang w:val="en-US"/>
-        </w:rPr>
-        <w:t>Fifth commit…….!</w:t>
-      </w:r>
+        <w:rPr>
+          <w:b/>
+          <w:bCs/>
+          <w:sz w:val="24"/>
+          <w:szCs w:val="24"/>
+          <w:lang w:val="en-US"/>
+        </w:rPr>
+      </w:pPr>
     </w:p>
     <w:p>
       <w:pPr>
@@ -1690,7 +1548,6 @@
           <w:szCs w:val="44"/>
           <w:lang w:val="en-US"/>
         </w:rPr>
-        <w:lastRenderedPageBreak/>
         <w:t>Differentiate Architectures</w:t>
       </w:r>
       <w:r>
@@ -1775,7 +1632,25 @@
           <w:szCs w:val="24"/>
           <w:lang w:val="en-US"/>
         </w:rPr>
-        <w:t>As such web scaling are rise up and software belongs companies growth up and also enjoy the benefits.</w:t>
+        <w:t xml:space="preserve">As such web scaling are rise up and software belongs </w:t>
+      </w:r>
+      <w:proofErr w:type="gramStart"/>
+      <w:r>
+        <w:rPr>
+          <w:sz w:val="24"/>
+          <w:szCs w:val="24"/>
+          <w:lang w:val="en-US"/>
+        </w:rPr>
+        <w:t>companies</w:t>
+      </w:r>
+      <w:proofErr w:type="gramEnd"/>
+      <w:r>
+        <w:rPr>
+          <w:sz w:val="24"/>
+          <w:szCs w:val="24"/>
+          <w:lang w:val="en-US"/>
+        </w:rPr>
+        <w:t xml:space="preserve"> growth up and also enjoy the benefits.</w:t>
       </w:r>
     </w:p>
     <w:p>
@@ -1819,6 +1694,7 @@
           <w:szCs w:val="24"/>
           <w:lang w:val="en-US"/>
         </w:rPr>
+        <w:lastRenderedPageBreak/>
         <w:t xml:space="preserve">E.g. CPU intensive or </w:t>
       </w:r>
       <w:r>
@@ -1921,7 +1797,25 @@
           <w:szCs w:val="24"/>
           <w:lang w:val="en-US"/>
         </w:rPr>
-        <w:t xml:space="preserve">only supports one programming languages, it is impossible to implement one single module of it in order programming language or in other </w:t>
+        <w:t xml:space="preserve">only supports one programming languages, it is impossible to implement one single module of it in order programming language or in </w:t>
+      </w:r>
+      <w:proofErr w:type="gramStart"/>
+      <w:r>
+        <w:rPr>
+          <w:sz w:val="24"/>
+          <w:szCs w:val="24"/>
+          <w:lang w:val="en-US"/>
+        </w:rPr>
+        <w:t>other</w:t>
+      </w:r>
+      <w:proofErr w:type="gramEnd"/>
+      <w:r>
+        <w:rPr>
+          <w:sz w:val="24"/>
+          <w:szCs w:val="24"/>
+          <w:lang w:val="en-US"/>
+        </w:rPr>
+        <w:t xml:space="preserve"> </w:t>
       </w:r>
       <w:r>
         <w:rPr>
@@ -1936,43 +1830,12 @@
     </w:p>
     <w:p>
       <w:pPr>
-        <w:pStyle w:val="ListParagraph"/>
-        <w:rPr>
-          <w:b/>
-          <w:bCs/>
-          <w:sz w:val="24"/>
-          <w:szCs w:val="24"/>
-          <w:lang w:val="en-US"/>
-        </w:rPr>
-      </w:pPr>
-    </w:p>
-    <w:p>
-      <w:pPr>
-        <w:pStyle w:val="ListParagraph"/>
-        <w:rPr>
-          <w:b/>
-          <w:bCs/>
-          <w:sz w:val="24"/>
-          <w:szCs w:val="24"/>
-          <w:lang w:val="en-US"/>
-        </w:rPr>
-      </w:pPr>
-      <w:r>
-        <w:rPr>
-          <w:b/>
-          <w:bCs/>
-          <w:sz w:val="24"/>
-          <w:szCs w:val="24"/>
-          <w:lang w:val="en-US"/>
-        </w:rPr>
-        <w:t>Sixth commit…..!</w:t>
-      </w:r>
-    </w:p>
-    <w:p>
-      <w:pPr>
-        <w:rPr>
-          <w:b/>
-          <w:bCs/>
+        <w:rPr>
+          <w:b/>
+          <w:bCs/>
+          <w:sz w:val="24"/>
+          <w:szCs w:val="24"/>
+          <w:lang w:val="en-US"/>
         </w:rPr>
       </w:pPr>
     </w:p>
@@ -2219,7 +2082,10 @@
     </w:p>
     <w:p>
       <w:pPr>
-        <w:rPr>
+        <w:ind w:left="360"/>
+        <w:rPr>
+          <w:b/>
+          <w:bCs/>
           <w:sz w:val="28"/>
           <w:szCs w:val="28"/>
           <w:lang w:val="en-US"/>
@@ -2228,7 +2094,487 @@
     </w:p>
     <w:p>
       <w:pPr>
-        <w:ind w:left="360"/>
+        <w:rPr>
+          <w:b/>
+          <w:bCs/>
+          <w:sz w:val="44"/>
+          <w:szCs w:val="44"/>
+          <w:lang w:val="en-US"/>
+        </w:rPr>
+      </w:pPr>
+      <w:r>
+        <w:rPr>
+          <w:b/>
+          <w:bCs/>
+          <w:sz w:val="44"/>
+          <w:szCs w:val="44"/>
+          <w:lang w:val="en-US"/>
+        </w:rPr>
+        <w:t>Microservice Architecture: -</w:t>
+      </w:r>
+    </w:p>
+    <w:p>
+      <w:pPr>
+        <w:pStyle w:val="ListParagraph"/>
+        <w:numPr>
+          <w:ilvl w:val="0"/>
+          <w:numId w:val="6"/>
+        </w:numPr>
+        <w:rPr>
+          <w:sz w:val="24"/>
+          <w:szCs w:val="24"/>
+          <w:lang w:val="en-US"/>
+        </w:rPr>
+      </w:pPr>
+      <w:r>
+        <w:rPr>
+          <w:sz w:val="24"/>
+          <w:szCs w:val="24"/>
+          <w:lang w:val="en-US"/>
+        </w:rPr>
+        <w:t>In the 2010s, near the during years much disclosure in technologies with arise which impact the software Development landscape in a significant way.</w:t>
+      </w:r>
+    </w:p>
+    <w:p>
+      <w:pPr>
+        <w:pStyle w:val="ListParagraph"/>
+        <w:numPr>
+          <w:ilvl w:val="0"/>
+          <w:numId w:val="6"/>
+        </w:numPr>
+        <w:rPr>
+          <w:sz w:val="24"/>
+          <w:szCs w:val="24"/>
+          <w:lang w:val="en-US"/>
+        </w:rPr>
+      </w:pPr>
+      <w:r>
+        <w:rPr>
+          <w:sz w:val="24"/>
+          <w:szCs w:val="24"/>
+          <w:lang w:val="en-US"/>
+        </w:rPr>
+        <w:t xml:space="preserve">As like new technologies </w:t>
+      </w:r>
+      <w:r>
+        <w:rPr>
+          <w:b/>
+          <w:bCs/>
+          <w:sz w:val="24"/>
+          <w:szCs w:val="24"/>
+          <w:lang w:val="en-US"/>
+        </w:rPr>
+        <w:t>Cloud Computing, Containerization (Docker, Kubernetes), DevOps</w:t>
+      </w:r>
+      <w:r>
+        <w:rPr>
+          <w:sz w:val="24"/>
+          <w:szCs w:val="24"/>
+          <w:lang w:val="en-US"/>
+        </w:rPr>
+        <w:t>.</w:t>
+      </w:r>
+    </w:p>
+    <w:p>
+      <w:pPr>
+        <w:pStyle w:val="ListParagraph"/>
+        <w:numPr>
+          <w:ilvl w:val="0"/>
+          <w:numId w:val="6"/>
+        </w:numPr>
+        <w:rPr>
+          <w:sz w:val="24"/>
+          <w:szCs w:val="24"/>
+          <w:lang w:val="en-US"/>
+        </w:rPr>
+      </w:pPr>
+      <w:r>
+        <w:rPr>
+          <w:sz w:val="24"/>
+          <w:szCs w:val="24"/>
+          <w:lang w:val="en-US"/>
+        </w:rPr>
+        <w:t xml:space="preserve">During this year developed the new programming languages and </w:t>
+      </w:r>
+      <w:r>
+        <w:rPr>
+          <w:b/>
+          <w:bCs/>
+          <w:sz w:val="24"/>
+          <w:szCs w:val="24"/>
+          <w:lang w:val="en-US"/>
+        </w:rPr>
+        <w:t xml:space="preserve">highly productive, lightweight languages e.g. Golang, Rust, Swift </w:t>
+      </w:r>
+      <w:r>
+        <w:rPr>
+          <w:sz w:val="24"/>
+          <w:szCs w:val="24"/>
+          <w:lang w:val="en-US"/>
+        </w:rPr>
+        <w:t>comes to scenario.</w:t>
+      </w:r>
+    </w:p>
+    <w:p>
+      <w:pPr>
+        <w:pStyle w:val="ListParagraph"/>
+        <w:numPr>
+          <w:ilvl w:val="0"/>
+          <w:numId w:val="6"/>
+        </w:numPr>
+        <w:rPr>
+          <w:sz w:val="24"/>
+          <w:szCs w:val="24"/>
+          <w:lang w:val="en-US"/>
+        </w:rPr>
+      </w:pPr>
+      <w:r>
+        <w:rPr>
+          <w:sz w:val="24"/>
+          <w:szCs w:val="24"/>
+          <w:lang w:val="en-US"/>
+        </w:rPr>
+        <w:t xml:space="preserve">New development languages this time period and some </w:t>
+      </w:r>
+      <w:r>
+        <w:rPr>
+          <w:b/>
+          <w:bCs/>
+          <w:sz w:val="24"/>
+          <w:szCs w:val="24"/>
+          <w:lang w:val="en-US"/>
+        </w:rPr>
+        <w:t>highly productive,</w:t>
+      </w:r>
+      <w:r>
+        <w:rPr>
+          <w:b/>
+          <w:bCs/>
+          <w:sz w:val="24"/>
+          <w:szCs w:val="24"/>
+          <w:lang w:val="en-US"/>
+        </w:rPr>
+        <w:t xml:space="preserve"> easy to use,</w:t>
+      </w:r>
+      <w:r>
+        <w:rPr>
+          <w:b/>
+          <w:bCs/>
+          <w:sz w:val="24"/>
+          <w:szCs w:val="24"/>
+          <w:lang w:val="en-US"/>
+        </w:rPr>
+        <w:t xml:space="preserve"> lightweight</w:t>
+      </w:r>
+      <w:r>
+        <w:rPr>
+          <w:b/>
+          <w:bCs/>
+          <w:sz w:val="24"/>
+          <w:szCs w:val="24"/>
+          <w:lang w:val="en-US"/>
+        </w:rPr>
+        <w:t xml:space="preserve"> </w:t>
+      </w:r>
+      <w:r>
+        <w:rPr>
+          <w:sz w:val="24"/>
+          <w:szCs w:val="24"/>
+          <w:lang w:val="en-US"/>
+        </w:rPr>
+        <w:t xml:space="preserve">programming languages just like </w:t>
+      </w:r>
+      <w:r>
+        <w:rPr>
+          <w:b/>
+          <w:bCs/>
+          <w:sz w:val="24"/>
+          <w:szCs w:val="24"/>
+          <w:lang w:val="en-US"/>
+        </w:rPr>
+        <w:t xml:space="preserve">JavaScript, Python </w:t>
+      </w:r>
+      <w:r>
+        <w:rPr>
+          <w:sz w:val="24"/>
+          <w:szCs w:val="24"/>
+          <w:lang w:val="en-US"/>
+        </w:rPr>
+        <w:t>become mainstream</w:t>
+      </w:r>
+    </w:p>
+    <w:p>
+      <w:pPr>
+        <w:pStyle w:val="ListParagraph"/>
+        <w:numPr>
+          <w:ilvl w:val="0"/>
+          <w:numId w:val="6"/>
+        </w:numPr>
+        <w:rPr>
+          <w:sz w:val="24"/>
+          <w:szCs w:val="24"/>
+          <w:lang w:val="en-US"/>
+        </w:rPr>
+      </w:pPr>
+      <w:r>
+        <w:rPr>
+          <w:sz w:val="24"/>
+          <w:szCs w:val="24"/>
+          <w:lang w:val="en-US"/>
+        </w:rPr>
+        <w:t xml:space="preserve">Major changes in technologies and </w:t>
+      </w:r>
+      <w:r>
+        <w:rPr>
+          <w:b/>
+          <w:bCs/>
+          <w:sz w:val="24"/>
+          <w:szCs w:val="24"/>
+          <w:lang w:val="en-US"/>
+        </w:rPr>
+        <w:t>IT</w:t>
+      </w:r>
+      <w:r>
+        <w:rPr>
+          <w:sz w:val="24"/>
+          <w:szCs w:val="24"/>
+          <w:lang w:val="en-US"/>
+        </w:rPr>
+        <w:t xml:space="preserve"> department, we also change </w:t>
+      </w:r>
+      <w:r>
+        <w:rPr>
+          <w:b/>
+          <w:bCs/>
+          <w:sz w:val="24"/>
+          <w:szCs w:val="24"/>
+          <w:lang w:val="en-US"/>
+        </w:rPr>
+        <w:t>water fall</w:t>
+      </w:r>
+      <w:r>
+        <w:rPr>
+          <w:sz w:val="24"/>
+          <w:szCs w:val="24"/>
+          <w:lang w:val="en-US"/>
+        </w:rPr>
+        <w:t xml:space="preserve"> to </w:t>
+      </w:r>
+      <w:r>
+        <w:rPr>
+          <w:b/>
+          <w:bCs/>
+          <w:sz w:val="24"/>
+          <w:szCs w:val="24"/>
+          <w:lang w:val="en-US"/>
+        </w:rPr>
+        <w:t>Agile Software development</w:t>
+      </w:r>
+      <w:r>
+        <w:rPr>
+          <w:sz w:val="24"/>
+          <w:szCs w:val="24"/>
+          <w:lang w:val="en-US"/>
+        </w:rPr>
+        <w:t>.</w:t>
+      </w:r>
+    </w:p>
+    <w:p>
+      <w:pPr>
+        <w:pStyle w:val="ListParagraph"/>
+        <w:numPr>
+          <w:ilvl w:val="0"/>
+          <w:numId w:val="6"/>
+        </w:numPr>
+        <w:rPr>
+          <w:sz w:val="24"/>
+          <w:szCs w:val="24"/>
+          <w:lang w:val="en-US"/>
+        </w:rPr>
+      </w:pPr>
+      <w:r>
+        <w:rPr>
+          <w:sz w:val="24"/>
+          <w:szCs w:val="24"/>
+          <w:lang w:val="en-US"/>
+        </w:rPr>
+        <w:t xml:space="preserve">Desktop Hardware also changed heavy with cheaper, faster main memory ram/rom and rise of </w:t>
+      </w:r>
+      <w:r>
+        <w:rPr>
+          <w:b/>
+          <w:bCs/>
+          <w:sz w:val="24"/>
+          <w:szCs w:val="24"/>
+          <w:lang w:val="en-US"/>
+        </w:rPr>
+        <w:t>Multi-Core CPU, GPU.</w:t>
+      </w:r>
+    </w:p>
+    <w:p>
+      <w:pPr>
+        <w:pStyle w:val="ListParagraph"/>
+        <w:numPr>
+          <w:ilvl w:val="0"/>
+          <w:numId w:val="6"/>
+        </w:numPr>
+        <w:rPr>
+          <w:sz w:val="24"/>
+          <w:szCs w:val="24"/>
+          <w:lang w:val="en-US"/>
+        </w:rPr>
+      </w:pPr>
+      <w:r>
+        <w:rPr>
+          <w:sz w:val="24"/>
+          <w:szCs w:val="24"/>
+          <w:lang w:val="en-US"/>
+        </w:rPr>
+        <w:t xml:space="preserve">Another new </w:t>
+      </w:r>
+      <w:r>
+        <w:rPr>
+          <w:b/>
+          <w:bCs/>
+          <w:sz w:val="24"/>
+          <w:szCs w:val="24"/>
+          <w:lang w:val="en-US"/>
+        </w:rPr>
+        <w:t xml:space="preserve">Database </w:t>
+      </w:r>
+      <w:proofErr w:type="gramStart"/>
+      <w:r>
+        <w:rPr>
+          <w:sz w:val="24"/>
+          <w:szCs w:val="24"/>
+          <w:lang w:val="en-US"/>
+        </w:rPr>
+        <w:t>technologies</w:t>
+      </w:r>
+      <w:proofErr w:type="gramEnd"/>
+      <w:r>
+        <w:rPr>
+          <w:sz w:val="24"/>
+          <w:szCs w:val="24"/>
+          <w:lang w:val="en-US"/>
+        </w:rPr>
+        <w:t xml:space="preserve"> as like </w:t>
+      </w:r>
+      <w:r>
+        <w:rPr>
+          <w:b/>
+          <w:bCs/>
+          <w:sz w:val="24"/>
+          <w:szCs w:val="24"/>
+          <w:lang w:val="en-US"/>
+        </w:rPr>
+        <w:t xml:space="preserve">NoSQL, NewSQL </w:t>
+      </w:r>
+      <w:r>
+        <w:rPr>
+          <w:sz w:val="24"/>
+          <w:szCs w:val="24"/>
+          <w:lang w:val="en-US"/>
+        </w:rPr>
+        <w:t>emerges and become mainstream</w:t>
+      </w:r>
+    </w:p>
+    <w:p>
+      <w:pPr>
+        <w:pStyle w:val="ListParagraph"/>
+        <w:numPr>
+          <w:ilvl w:val="0"/>
+          <w:numId w:val="6"/>
+        </w:numPr>
+        <w:rPr>
+          <w:sz w:val="24"/>
+          <w:szCs w:val="24"/>
+          <w:lang w:val="en-US"/>
+        </w:rPr>
+      </w:pPr>
+      <w:r>
+        <w:rPr>
+          <w:sz w:val="24"/>
+          <w:szCs w:val="24"/>
+          <w:lang w:val="en-US"/>
+        </w:rPr>
+        <w:t>To handle the complexity of modern software application</w:t>
+      </w:r>
+    </w:p>
+    <w:p>
+      <w:pPr>
+        <w:pStyle w:val="ListParagraph"/>
+        <w:numPr>
+          <w:ilvl w:val="0"/>
+          <w:numId w:val="6"/>
+        </w:numPr>
+        <w:rPr>
+          <w:sz w:val="24"/>
+          <w:szCs w:val="24"/>
+          <w:lang w:val="en-US"/>
+        </w:rPr>
+      </w:pPr>
+      <w:r>
+        <w:rPr>
+          <w:sz w:val="24"/>
+          <w:szCs w:val="24"/>
+          <w:lang w:val="en-US"/>
+        </w:rPr>
+        <w:t xml:space="preserve">To take the advantages of </w:t>
+      </w:r>
+      <w:r>
+        <w:rPr>
+          <w:b/>
+          <w:bCs/>
+          <w:sz w:val="24"/>
+          <w:szCs w:val="24"/>
+          <w:lang w:val="en-US"/>
+        </w:rPr>
+        <w:t>Cloud Computing, Containerization, DevOps</w:t>
+      </w:r>
+      <w:r>
+        <w:rPr>
+          <w:sz w:val="24"/>
+          <w:szCs w:val="24"/>
+          <w:lang w:val="en-US"/>
+        </w:rPr>
+        <w:t>.</w:t>
+      </w:r>
+    </w:p>
+    <w:p>
+      <w:pPr>
+        <w:pStyle w:val="ListParagraph"/>
+        <w:numPr>
+          <w:ilvl w:val="0"/>
+          <w:numId w:val="6"/>
+        </w:numPr>
+        <w:rPr>
+          <w:sz w:val="24"/>
+          <w:szCs w:val="24"/>
+          <w:lang w:val="en-US"/>
+        </w:rPr>
+      </w:pPr>
+      <w:r>
+        <w:rPr>
+          <w:sz w:val="24"/>
+          <w:szCs w:val="24"/>
+          <w:lang w:val="en-US"/>
+        </w:rPr>
+        <w:t>To get benefits from modern Programming languages</w:t>
+      </w:r>
+    </w:p>
+    <w:p>
+      <w:pPr>
+        <w:pStyle w:val="ListParagraph"/>
+        <w:rPr>
+          <w:sz w:val="24"/>
+          <w:szCs w:val="24"/>
+          <w:lang w:val="en-US"/>
+        </w:rPr>
+      </w:pPr>
+    </w:p>
+    <w:p>
+      <w:pPr>
         <w:rPr>
           <w:b/>
           <w:bCs/>
@@ -2237,7 +2583,1237 @@
           <w:lang w:val="en-US"/>
         </w:rPr>
       </w:pPr>
-      <w:r>
+    </w:p>
+    <w:p>
+      <w:pPr>
+        <w:rPr>
+          <w:b/>
+          <w:bCs/>
+          <w:sz w:val="36"/>
+          <w:szCs w:val="36"/>
+          <w:lang w:val="en-US"/>
+        </w:rPr>
+      </w:pPr>
+      <w:r>
+        <w:rPr>
+          <w:b/>
+          <w:bCs/>
+          <w:sz w:val="36"/>
+          <w:szCs w:val="36"/>
+          <w:lang w:val="en-US"/>
+        </w:rPr>
+        <w:t>Definition: -</w:t>
+      </w:r>
+    </w:p>
+    <w:p>
+      <w:pPr>
+        <w:ind w:left="720"/>
+        <w:rPr>
+          <w:b/>
+          <w:bCs/>
+          <w:sz w:val="24"/>
+          <w:szCs w:val="24"/>
+          <w:lang w:val="en-US"/>
+        </w:rPr>
+      </w:pPr>
+      <w:r>
+        <w:rPr>
+          <w:b/>
+          <w:bCs/>
+          <w:sz w:val="24"/>
+          <w:szCs w:val="24"/>
+          <w:lang w:val="en-US"/>
+        </w:rPr>
+        <w:t xml:space="preserve">Microservice Architecture is about decomposing a Software System into </w:t>
+      </w:r>
+      <w:proofErr w:type="spellStart"/>
+      <w:r>
+        <w:rPr>
+          <w:b/>
+          <w:bCs/>
+          <w:sz w:val="24"/>
+          <w:szCs w:val="24"/>
+          <w:lang w:val="en-US"/>
+        </w:rPr>
+        <w:t>autonomus</w:t>
+      </w:r>
+      <w:proofErr w:type="spellEnd"/>
+      <w:r>
+        <w:rPr>
+          <w:b/>
+          <w:bCs/>
+          <w:sz w:val="24"/>
+          <w:szCs w:val="24"/>
+          <w:lang w:val="en-US"/>
+        </w:rPr>
+        <w:t xml:space="preserve"> Units which are independently deployable and which communicates via </w:t>
+      </w:r>
+      <w:proofErr w:type="gramStart"/>
+      <w:r>
+        <w:rPr>
+          <w:b/>
+          <w:bCs/>
+          <w:sz w:val="24"/>
+          <w:szCs w:val="24"/>
+          <w:lang w:val="en-US"/>
+        </w:rPr>
+        <w:t>lightweight</w:t>
+      </w:r>
+      <w:r>
+        <w:rPr>
+          <w:b/>
+          <w:bCs/>
+          <w:sz w:val="24"/>
+          <w:szCs w:val="24"/>
+          <w:lang w:val="en-US"/>
+        </w:rPr>
+        <w:t xml:space="preserve"> </w:t>
+      </w:r>
+      <w:r>
+        <w:rPr>
+          <w:b/>
+          <w:bCs/>
+          <w:sz w:val="24"/>
+          <w:szCs w:val="24"/>
+          <w:lang w:val="en-US"/>
+        </w:rPr>
+        <w:t>,</w:t>
+      </w:r>
+      <w:proofErr w:type="gramEnd"/>
+      <w:r>
+        <w:rPr>
+          <w:b/>
+          <w:bCs/>
+          <w:sz w:val="24"/>
+          <w:szCs w:val="24"/>
+          <w:lang w:val="en-US"/>
+        </w:rPr>
+        <w:t xml:space="preserve"> language agnostic way and together they fulfill the business goal.</w:t>
+      </w:r>
+    </w:p>
+    <w:p>
+      <w:pPr>
+        <w:rPr>
+          <w:b/>
+          <w:bCs/>
+          <w:sz w:val="24"/>
+          <w:szCs w:val="24"/>
+          <w:lang w:val="en-US"/>
+        </w:rPr>
+      </w:pPr>
+    </w:p>
+    <w:p>
+      <w:pPr>
+        <w:rPr>
+          <w:b/>
+          <w:bCs/>
+          <w:sz w:val="36"/>
+          <w:szCs w:val="36"/>
+          <w:lang w:val="en-US"/>
+        </w:rPr>
+      </w:pPr>
+      <w:r>
+        <w:rPr>
+          <w:b/>
+          <w:bCs/>
+          <w:sz w:val="36"/>
+          <w:szCs w:val="36"/>
+          <w:lang w:val="en-US"/>
+        </w:rPr>
+        <w:t>Advantages: -</w:t>
+      </w:r>
+    </w:p>
+    <w:p>
+      <w:pPr>
+        <w:rPr>
+          <w:sz w:val="24"/>
+          <w:szCs w:val="24"/>
+          <w:lang w:val="en-US"/>
+        </w:rPr>
+      </w:pPr>
+    </w:p>
+    <w:p>
+      <w:pPr>
+        <w:rPr>
+          <w:b/>
+          <w:bCs/>
+          <w:sz w:val="24"/>
+          <w:szCs w:val="24"/>
+          <w:lang w:val="en-US"/>
+        </w:rPr>
+      </w:pPr>
+      <w:r>
+        <w:rPr>
+          <w:b/>
+          <w:bCs/>
+          <w:sz w:val="24"/>
+          <w:szCs w:val="24"/>
+          <w:lang w:val="en-US"/>
+        </w:rPr>
+        <w:t>Application Scaling: -</w:t>
+      </w:r>
+    </w:p>
+    <w:p>
+      <w:pPr>
+        <w:pStyle w:val="ListParagraph"/>
+        <w:numPr>
+          <w:ilvl w:val="0"/>
+          <w:numId w:val="7"/>
+        </w:numPr>
+        <w:rPr>
+          <w:b/>
+          <w:bCs/>
+          <w:sz w:val="24"/>
+          <w:szCs w:val="24"/>
+          <w:lang w:val="en-US"/>
+        </w:rPr>
+      </w:pPr>
+      <w:r>
+        <w:rPr>
+          <w:sz w:val="24"/>
+          <w:szCs w:val="24"/>
+          <w:lang w:val="en-US"/>
+        </w:rPr>
+        <w:t xml:space="preserve">Firstly, Microservices are often </w:t>
+      </w:r>
+      <w:r>
+        <w:rPr>
+          <w:b/>
+          <w:bCs/>
+          <w:sz w:val="24"/>
+          <w:szCs w:val="24"/>
+          <w:lang w:val="en-US"/>
+        </w:rPr>
+        <w:t>Stateless</w:t>
+      </w:r>
+      <w:r>
+        <w:rPr>
+          <w:b/>
+          <w:bCs/>
+          <w:sz w:val="24"/>
+          <w:szCs w:val="24"/>
+          <w:lang w:val="en-US"/>
+        </w:rPr>
+        <w:t xml:space="preserve"> </w:t>
+      </w:r>
+      <w:r>
+        <w:rPr>
+          <w:sz w:val="24"/>
+          <w:szCs w:val="24"/>
+          <w:lang w:val="en-US"/>
+        </w:rPr>
+        <w:t>and if they are carefully deployed</w:t>
+      </w:r>
+    </w:p>
+    <w:p>
+      <w:pPr>
+        <w:pStyle w:val="ListParagraph"/>
+        <w:numPr>
+          <w:ilvl w:val="0"/>
+          <w:numId w:val="7"/>
+        </w:numPr>
+        <w:rPr>
+          <w:b/>
+          <w:bCs/>
+          <w:sz w:val="24"/>
+          <w:szCs w:val="24"/>
+          <w:lang w:val="en-US"/>
+        </w:rPr>
+      </w:pPr>
+      <w:r>
+        <w:rPr>
+          <w:sz w:val="24"/>
+          <w:szCs w:val="24"/>
+          <w:lang w:val="en-US"/>
+        </w:rPr>
+        <w:t xml:space="preserve">Microservices using </w:t>
+      </w:r>
+      <w:r>
+        <w:rPr>
+          <w:b/>
+          <w:bCs/>
+          <w:sz w:val="24"/>
+          <w:szCs w:val="24"/>
+          <w:lang w:val="en-US"/>
+        </w:rPr>
+        <w:t xml:space="preserve">Docker, Kubernetes </w:t>
+      </w:r>
+      <w:r>
+        <w:rPr>
+          <w:sz w:val="24"/>
+          <w:szCs w:val="24"/>
+          <w:lang w:val="en-US"/>
+        </w:rPr>
+        <w:t>or using other…</w:t>
+      </w:r>
+    </w:p>
+    <w:p>
+      <w:pPr>
+        <w:pStyle w:val="ListParagraph"/>
+        <w:numPr>
+          <w:ilvl w:val="0"/>
+          <w:numId w:val="7"/>
+        </w:numPr>
+        <w:rPr>
+          <w:b/>
+          <w:bCs/>
+          <w:sz w:val="24"/>
+          <w:szCs w:val="24"/>
+          <w:lang w:val="en-US"/>
+        </w:rPr>
+      </w:pPr>
+      <w:r>
+        <w:rPr>
+          <w:sz w:val="24"/>
+          <w:szCs w:val="24"/>
+          <w:lang w:val="en-US"/>
+        </w:rPr>
+        <w:t xml:space="preserve">Microservices high horizontal scaling within seconds and which leads companies as like </w:t>
+      </w:r>
+      <w:r>
+        <w:rPr>
+          <w:b/>
+          <w:bCs/>
+          <w:sz w:val="24"/>
+          <w:szCs w:val="24"/>
+          <w:lang w:val="en-US"/>
+        </w:rPr>
+        <w:t>Netflix, Spotify, Uber, Google</w:t>
+      </w:r>
+      <w:r>
+        <w:rPr>
+          <w:sz w:val="24"/>
+          <w:szCs w:val="24"/>
+          <w:lang w:val="en-US"/>
+        </w:rPr>
+        <w:t xml:space="preserve"> and other companies to move from Monolithic to Microservice Architecture.</w:t>
+      </w:r>
+    </w:p>
+    <w:p>
+      <w:pPr>
+        <w:pStyle w:val="ListParagraph"/>
+        <w:numPr>
+          <w:ilvl w:val="0"/>
+          <w:numId w:val="7"/>
+        </w:numPr>
+        <w:rPr>
+          <w:b/>
+          <w:bCs/>
+          <w:sz w:val="24"/>
+          <w:szCs w:val="24"/>
+          <w:lang w:val="en-US"/>
+        </w:rPr>
+      </w:pPr>
+      <w:r>
+        <w:rPr>
+          <w:sz w:val="24"/>
+          <w:szCs w:val="24"/>
+          <w:lang w:val="en-US"/>
+        </w:rPr>
+        <w:t xml:space="preserve">It could be implemented in a </w:t>
+      </w:r>
+      <w:proofErr w:type="gramStart"/>
+      <w:r>
+        <w:rPr>
+          <w:sz w:val="24"/>
+          <w:szCs w:val="24"/>
+          <w:lang w:val="en-US"/>
+        </w:rPr>
+        <w:t>CPU optimized programming languages</w:t>
+      </w:r>
+      <w:proofErr w:type="gramEnd"/>
+      <w:r>
+        <w:rPr>
+          <w:sz w:val="24"/>
+          <w:szCs w:val="24"/>
+          <w:lang w:val="en-US"/>
+        </w:rPr>
+        <w:t xml:space="preserve"> like C, C++, Rust where other microservice can be implemented in an interpreted languages like Java, PHP.</w:t>
+      </w:r>
+      <w:r>
+        <w:rPr>
+          <w:b/>
+          <w:bCs/>
+          <w:sz w:val="24"/>
+          <w:szCs w:val="24"/>
+          <w:lang w:val="en-US"/>
+        </w:rPr>
+        <w:t xml:space="preserve"> </w:t>
+      </w:r>
+    </w:p>
+    <w:p>
+      <w:pPr>
+        <w:rPr>
+          <w:sz w:val="24"/>
+          <w:szCs w:val="24"/>
+          <w:lang w:val="en-US"/>
+        </w:rPr>
+      </w:pPr>
+    </w:p>
+    <w:p>
+      <w:pPr>
+        <w:rPr>
+          <w:b/>
+          <w:bCs/>
+          <w:sz w:val="24"/>
+          <w:szCs w:val="24"/>
+          <w:lang w:val="en-US"/>
+        </w:rPr>
+      </w:pPr>
+      <w:r>
+        <w:rPr>
+          <w:b/>
+          <w:bCs/>
+          <w:sz w:val="24"/>
+          <w:szCs w:val="24"/>
+          <w:lang w:val="en-US"/>
+        </w:rPr>
+        <w:t>Application Speed: -</w:t>
+      </w:r>
+    </w:p>
+    <w:p>
+      <w:pPr>
+        <w:pStyle w:val="ListParagraph"/>
+        <w:numPr>
+          <w:ilvl w:val="0"/>
+          <w:numId w:val="8"/>
+        </w:numPr>
+        <w:rPr>
+          <w:sz w:val="24"/>
+          <w:szCs w:val="24"/>
+          <w:lang w:val="en-US"/>
+        </w:rPr>
+      </w:pPr>
+      <w:r>
+        <w:rPr>
+          <w:sz w:val="24"/>
+          <w:szCs w:val="24"/>
+          <w:lang w:val="en-US"/>
+        </w:rPr>
+        <w:t>Microservices are often quite small in size.</w:t>
+      </w:r>
+    </w:p>
+    <w:p>
+      <w:pPr>
+        <w:pStyle w:val="ListParagraph"/>
+        <w:numPr>
+          <w:ilvl w:val="0"/>
+          <w:numId w:val="8"/>
+        </w:numPr>
+        <w:rPr>
+          <w:sz w:val="24"/>
+          <w:szCs w:val="24"/>
+          <w:lang w:val="en-US"/>
+        </w:rPr>
+      </w:pPr>
+      <w:r>
+        <w:rPr>
+          <w:b/>
+          <w:bCs/>
+          <w:sz w:val="24"/>
+          <w:szCs w:val="24"/>
+          <w:lang w:val="en-US"/>
+        </w:rPr>
+        <w:t>Several hundred to several thousand</w:t>
+      </w:r>
+    </w:p>
+    <w:p>
+      <w:pPr>
+        <w:pStyle w:val="ListParagraph"/>
+        <w:numPr>
+          <w:ilvl w:val="0"/>
+          <w:numId w:val="8"/>
+        </w:numPr>
+        <w:rPr>
+          <w:sz w:val="24"/>
+          <w:szCs w:val="24"/>
+          <w:lang w:val="en-US"/>
+        </w:rPr>
+      </w:pPr>
+      <w:r>
+        <w:rPr>
+          <w:sz w:val="24"/>
+          <w:szCs w:val="24"/>
+          <w:lang w:val="en-US"/>
+        </w:rPr>
+        <w:t>Due to the size, adding new feature in Microservices are usually faster</w:t>
+      </w:r>
+    </w:p>
+    <w:p>
+      <w:pPr>
+        <w:pStyle w:val="ListParagraph"/>
+        <w:rPr>
+          <w:sz w:val="24"/>
+          <w:szCs w:val="24"/>
+          <w:lang w:val="en-US"/>
+        </w:rPr>
+      </w:pPr>
+    </w:p>
+    <w:p>
+      <w:pPr>
+        <w:rPr>
+          <w:b/>
+          <w:bCs/>
+          <w:sz w:val="24"/>
+          <w:szCs w:val="24"/>
+          <w:lang w:val="en-US"/>
+        </w:rPr>
+      </w:pPr>
+      <w:r>
+        <w:rPr>
+          <w:b/>
+          <w:bCs/>
+          <w:sz w:val="24"/>
+          <w:szCs w:val="24"/>
+          <w:lang w:val="en-US"/>
+        </w:rPr>
+        <w:t>Development Scaling: -</w:t>
+      </w:r>
+    </w:p>
+    <w:p>
+      <w:pPr>
+        <w:pStyle w:val="ListParagraph"/>
+        <w:numPr>
+          <w:ilvl w:val="0"/>
+          <w:numId w:val="9"/>
+        </w:numPr>
+        <w:rPr>
+          <w:sz w:val="24"/>
+          <w:szCs w:val="24"/>
+          <w:lang w:val="en-US"/>
+        </w:rPr>
+      </w:pPr>
+      <w:r>
+        <w:rPr>
+          <w:sz w:val="24"/>
+          <w:szCs w:val="24"/>
+          <w:lang w:val="en-US"/>
+        </w:rPr>
+        <w:t xml:space="preserve">As u know Microservices are </w:t>
+      </w:r>
+      <w:r>
+        <w:rPr>
+          <w:b/>
+          <w:bCs/>
+          <w:sz w:val="24"/>
+          <w:szCs w:val="24"/>
+          <w:lang w:val="en-US"/>
+        </w:rPr>
+        <w:t xml:space="preserve">autonomous </w:t>
+      </w:r>
+      <w:r>
+        <w:rPr>
+          <w:sz w:val="24"/>
+          <w:szCs w:val="24"/>
+          <w:lang w:val="en-US"/>
+        </w:rPr>
+        <w:t>and independently works or independently development</w:t>
+      </w:r>
+    </w:p>
+    <w:p>
+      <w:pPr>
+        <w:pStyle w:val="ListParagraph"/>
+        <w:numPr>
+          <w:ilvl w:val="0"/>
+          <w:numId w:val="9"/>
+        </w:numPr>
+        <w:rPr>
+          <w:sz w:val="24"/>
+          <w:szCs w:val="24"/>
+          <w:lang w:val="en-US"/>
+        </w:rPr>
+      </w:pPr>
+      <w:r>
+        <w:rPr>
+          <w:sz w:val="24"/>
+          <w:szCs w:val="24"/>
+          <w:lang w:val="en-US"/>
+        </w:rPr>
+        <w:t xml:space="preserve">Software developer easily work on different microservices </w:t>
+      </w:r>
+      <w:r>
+        <w:rPr>
+          <w:b/>
+          <w:bCs/>
+          <w:sz w:val="24"/>
+          <w:szCs w:val="24"/>
+          <w:lang w:val="en-US"/>
+        </w:rPr>
+        <w:t>autonomous</w:t>
+      </w:r>
+      <w:r>
+        <w:rPr>
+          <w:b/>
+          <w:bCs/>
+          <w:sz w:val="24"/>
+          <w:szCs w:val="24"/>
+          <w:lang w:val="en-US"/>
+        </w:rPr>
+        <w:t xml:space="preserve"> </w:t>
+      </w:r>
+      <w:r>
+        <w:rPr>
+          <w:sz w:val="24"/>
+          <w:szCs w:val="24"/>
+          <w:lang w:val="en-US"/>
+        </w:rPr>
+        <w:t>without bumping into each other’s code.</w:t>
+      </w:r>
+    </w:p>
+    <w:p>
+      <w:pPr>
+        <w:pStyle w:val="ListParagraph"/>
+        <w:numPr>
+          <w:ilvl w:val="0"/>
+          <w:numId w:val="9"/>
+        </w:numPr>
+        <w:rPr>
+          <w:sz w:val="24"/>
+          <w:szCs w:val="24"/>
+          <w:lang w:val="en-US"/>
+        </w:rPr>
+      </w:pPr>
+      <w:r>
+        <w:rPr>
+          <w:sz w:val="24"/>
+          <w:szCs w:val="24"/>
+          <w:lang w:val="en-US"/>
+        </w:rPr>
+        <w:t xml:space="preserve">Microservices puts </w:t>
+      </w:r>
+      <w:r>
+        <w:rPr>
+          <w:b/>
+          <w:bCs/>
+          <w:sz w:val="24"/>
+          <w:szCs w:val="24"/>
+          <w:lang w:val="en-US"/>
+        </w:rPr>
+        <w:t xml:space="preserve">small Cognitive load </w:t>
+      </w:r>
+      <w:r>
+        <w:rPr>
+          <w:sz w:val="24"/>
+          <w:szCs w:val="24"/>
+          <w:lang w:val="en-US"/>
+        </w:rPr>
+        <w:t>on newly hired Developer or fresh graduates.</w:t>
+      </w:r>
+    </w:p>
+    <w:p>
+      <w:pPr>
+        <w:pStyle w:val="ListParagraph"/>
+        <w:numPr>
+          <w:ilvl w:val="0"/>
+          <w:numId w:val="9"/>
+        </w:numPr>
+        <w:rPr>
+          <w:sz w:val="24"/>
+          <w:szCs w:val="24"/>
+          <w:lang w:val="en-US"/>
+        </w:rPr>
+      </w:pPr>
+      <w:r>
+        <w:rPr>
+          <w:sz w:val="24"/>
+          <w:szCs w:val="24"/>
+          <w:lang w:val="en-US"/>
+        </w:rPr>
+        <w:t xml:space="preserve">New developer can normally write </w:t>
+      </w:r>
+      <w:r>
+        <w:rPr>
+          <w:b/>
+          <w:bCs/>
+          <w:sz w:val="24"/>
+          <w:szCs w:val="24"/>
+          <w:lang w:val="en-US"/>
+        </w:rPr>
+        <w:t>productive code.</w:t>
+      </w:r>
+    </w:p>
+    <w:p>
+      <w:pPr>
+        <w:pStyle w:val="ListParagraph"/>
+        <w:rPr>
+          <w:b/>
+          <w:bCs/>
+          <w:sz w:val="24"/>
+          <w:szCs w:val="24"/>
+          <w:lang w:val="en-US"/>
+        </w:rPr>
+      </w:pPr>
+    </w:p>
+    <w:p>
+      <w:pPr>
+        <w:pStyle w:val="ListParagraph"/>
+        <w:rPr>
+          <w:b/>
+          <w:bCs/>
+          <w:sz w:val="24"/>
+          <w:szCs w:val="24"/>
+          <w:lang w:val="en-US"/>
+        </w:rPr>
+      </w:pPr>
+    </w:p>
+    <w:p>
+      <w:pPr>
+        <w:rPr>
+          <w:b/>
+          <w:bCs/>
+          <w:sz w:val="36"/>
+          <w:szCs w:val="36"/>
+          <w:lang w:val="en-US"/>
+        </w:rPr>
+      </w:pPr>
+      <w:r>
+        <w:rPr>
+          <w:b/>
+          <w:bCs/>
+          <w:sz w:val="36"/>
+          <w:szCs w:val="36"/>
+          <w:lang w:val="en-US"/>
+        </w:rPr>
+        <w:t>Disadvantages: -</w:t>
+      </w:r>
+    </w:p>
+    <w:p>
+      <w:pPr>
+        <w:pStyle w:val="ListParagraph"/>
+        <w:numPr>
+          <w:ilvl w:val="0"/>
+          <w:numId w:val="10"/>
+        </w:numPr>
+        <w:rPr>
+          <w:b/>
+          <w:bCs/>
+          <w:sz w:val="24"/>
+          <w:szCs w:val="24"/>
+          <w:lang w:val="en-US"/>
+        </w:rPr>
+      </w:pPr>
+      <w:r>
+        <w:rPr>
+          <w:b/>
+          <w:bCs/>
+          <w:sz w:val="24"/>
+          <w:szCs w:val="24"/>
+          <w:lang w:val="en-US"/>
+        </w:rPr>
+        <w:lastRenderedPageBreak/>
+        <w:t>More complex development: -</w:t>
+      </w:r>
+    </w:p>
+    <w:p>
+      <w:pPr>
+        <w:pStyle w:val="ListParagraph"/>
+        <w:numPr>
+          <w:ilvl w:val="1"/>
+          <w:numId w:val="10"/>
+        </w:numPr>
+        <w:rPr>
+          <w:b/>
+          <w:bCs/>
+          <w:sz w:val="24"/>
+          <w:szCs w:val="24"/>
+          <w:lang w:val="en-US"/>
+        </w:rPr>
+      </w:pPr>
+      <w:r>
+        <w:rPr>
+          <w:b/>
+          <w:bCs/>
+          <w:sz w:val="24"/>
+          <w:szCs w:val="24"/>
+          <w:lang w:val="en-US"/>
+        </w:rPr>
+        <w:t xml:space="preserve"> </w:t>
+      </w:r>
+      <w:r>
+        <w:rPr>
+          <w:sz w:val="24"/>
+          <w:szCs w:val="24"/>
+          <w:lang w:val="en-US"/>
+        </w:rPr>
+        <w:t xml:space="preserve">Loading of libraries, </w:t>
+      </w:r>
+      <w:proofErr w:type="spellStart"/>
+      <w:r>
+        <w:rPr>
+          <w:sz w:val="24"/>
+          <w:szCs w:val="24"/>
+          <w:lang w:val="en-US"/>
+        </w:rPr>
+        <w:t>conection</w:t>
+      </w:r>
+      <w:proofErr w:type="spellEnd"/>
+      <w:r>
+        <w:rPr>
+          <w:sz w:val="24"/>
+          <w:szCs w:val="24"/>
+          <w:lang w:val="en-US"/>
+        </w:rPr>
+        <w:t xml:space="preserve"> initialization, classes ecosystem, and </w:t>
+      </w:r>
+      <w:proofErr w:type="spellStart"/>
+      <w:r>
+        <w:rPr>
+          <w:sz w:val="24"/>
+          <w:szCs w:val="24"/>
+          <w:lang w:val="en-US"/>
+        </w:rPr>
+        <w:t>monoitoring</w:t>
+      </w:r>
+      <w:proofErr w:type="spellEnd"/>
+      <w:r>
+        <w:rPr>
+          <w:sz w:val="24"/>
+          <w:szCs w:val="24"/>
+          <w:lang w:val="en-US"/>
+        </w:rPr>
+        <w:t xml:space="preserve"> all must be done manually.</w:t>
+      </w:r>
+    </w:p>
+    <w:p>
+      <w:pPr>
+        <w:pStyle w:val="ListParagraph"/>
+        <w:numPr>
+          <w:ilvl w:val="0"/>
+          <w:numId w:val="10"/>
+        </w:numPr>
+        <w:rPr>
+          <w:b/>
+          <w:bCs/>
+          <w:sz w:val="24"/>
+          <w:szCs w:val="24"/>
+          <w:lang w:val="en-US"/>
+        </w:rPr>
+      </w:pPr>
+      <w:r>
+        <w:rPr>
+          <w:b/>
+          <w:bCs/>
+          <w:sz w:val="24"/>
+          <w:szCs w:val="24"/>
+          <w:lang w:val="en-US"/>
+        </w:rPr>
+        <w:t xml:space="preserve">longer time to market: - </w:t>
+      </w:r>
+    </w:p>
+    <w:p>
+      <w:pPr>
+        <w:pStyle w:val="ListParagraph"/>
+        <w:numPr>
+          <w:ilvl w:val="1"/>
+          <w:numId w:val="10"/>
+        </w:numPr>
+        <w:rPr>
+          <w:b/>
+          <w:bCs/>
+          <w:sz w:val="24"/>
+          <w:szCs w:val="24"/>
+          <w:lang w:val="en-US"/>
+        </w:rPr>
+      </w:pPr>
+      <w:r>
+        <w:rPr>
+          <w:sz w:val="24"/>
+          <w:szCs w:val="24"/>
+          <w:lang w:val="en-US"/>
+        </w:rPr>
+        <w:t>Development is complex.</w:t>
+      </w:r>
+    </w:p>
+    <w:p>
+      <w:pPr>
+        <w:pStyle w:val="ListParagraph"/>
+        <w:numPr>
+          <w:ilvl w:val="0"/>
+          <w:numId w:val="10"/>
+        </w:numPr>
+        <w:rPr>
+          <w:b/>
+          <w:bCs/>
+          <w:sz w:val="24"/>
+          <w:szCs w:val="24"/>
+          <w:lang w:val="en-US"/>
+        </w:rPr>
+      </w:pPr>
+      <w:r>
+        <w:rPr>
+          <w:b/>
+          <w:bCs/>
+          <w:sz w:val="24"/>
+          <w:szCs w:val="24"/>
+          <w:lang w:val="en-US"/>
+        </w:rPr>
+        <w:t>More expensive: -</w:t>
+      </w:r>
+    </w:p>
+    <w:p>
+      <w:pPr>
+        <w:pStyle w:val="ListParagraph"/>
+        <w:numPr>
+          <w:ilvl w:val="1"/>
+          <w:numId w:val="10"/>
+        </w:numPr>
+        <w:rPr>
+          <w:b/>
+          <w:bCs/>
+          <w:sz w:val="24"/>
+          <w:szCs w:val="24"/>
+          <w:lang w:val="en-US"/>
+        </w:rPr>
+      </w:pPr>
+      <w:r>
+        <w:rPr>
+          <w:sz w:val="24"/>
+          <w:szCs w:val="24"/>
+          <w:lang w:val="en-US"/>
+        </w:rPr>
+        <w:t xml:space="preserve"> Each service uses its own technology </w:t>
+      </w:r>
+      <w:r>
+        <w:rPr>
+          <w:b/>
+          <w:bCs/>
+          <w:sz w:val="24"/>
+          <w:szCs w:val="24"/>
+          <w:lang w:val="en-US"/>
+        </w:rPr>
+        <w:t xml:space="preserve">stack, CPU, programming languages, </w:t>
+      </w:r>
+      <w:r>
+        <w:rPr>
+          <w:sz w:val="24"/>
+          <w:szCs w:val="24"/>
+          <w:lang w:val="en-US"/>
+        </w:rPr>
+        <w:t>etc.</w:t>
+      </w:r>
+    </w:p>
+    <w:p>
+      <w:pPr>
+        <w:rPr>
+          <w:b/>
+          <w:bCs/>
+          <w:sz w:val="24"/>
+          <w:szCs w:val="24"/>
+          <w:lang w:val="en-US"/>
+        </w:rPr>
+      </w:pPr>
+    </w:p>
+    <w:p>
+      <w:pPr>
+        <w:ind w:left="360"/>
+        <w:rPr>
+          <w:b/>
+          <w:bCs/>
+          <w:sz w:val="24"/>
+          <w:szCs w:val="24"/>
+          <w:lang w:val="en-US"/>
+        </w:rPr>
+      </w:pPr>
+      <w:r>
+        <w:rPr>
+          <w:b/>
+          <w:bCs/>
+          <w:sz w:val="36"/>
+          <w:szCs w:val="36"/>
+          <w:lang w:val="en-US"/>
+        </w:rPr>
+        <w:t>Conclusion: -</w:t>
+      </w:r>
+      <w:r>
+        <w:rPr>
+          <w:b/>
+          <w:bCs/>
+          <w:sz w:val="24"/>
+          <w:szCs w:val="24"/>
+          <w:lang w:val="en-US"/>
+        </w:rPr>
+        <w:t xml:space="preserve"> </w:t>
+      </w:r>
+    </w:p>
+    <w:p>
+      <w:pPr>
+        <w:pStyle w:val="ListParagraph"/>
+        <w:numPr>
+          <w:ilvl w:val="0"/>
+          <w:numId w:val="11"/>
+        </w:numPr>
+        <w:rPr>
+          <w:b/>
+          <w:bCs/>
+          <w:sz w:val="24"/>
+          <w:szCs w:val="24"/>
+          <w:lang w:val="en-US"/>
+        </w:rPr>
+      </w:pPr>
+      <w:r>
+        <w:rPr>
+          <w:sz w:val="24"/>
+          <w:szCs w:val="24"/>
+          <w:lang w:val="en-US"/>
+        </w:rPr>
+        <w:t xml:space="preserve">We are </w:t>
+      </w:r>
+      <w:proofErr w:type="gramStart"/>
+      <w:r>
+        <w:rPr>
+          <w:sz w:val="24"/>
+          <w:szCs w:val="24"/>
+          <w:lang w:val="en-US"/>
+        </w:rPr>
+        <w:t>discuss</w:t>
+      </w:r>
+      <w:proofErr w:type="gramEnd"/>
+      <w:r>
+        <w:rPr>
+          <w:sz w:val="24"/>
+          <w:szCs w:val="24"/>
+          <w:lang w:val="en-US"/>
+        </w:rPr>
+        <w:t xml:space="preserve"> limitation, advantages and disadvantages in monolithic and microservice architecture.</w:t>
+      </w:r>
+    </w:p>
+    <w:p>
+      <w:pPr>
+        <w:pStyle w:val="ListParagraph"/>
+        <w:numPr>
+          <w:ilvl w:val="0"/>
+          <w:numId w:val="11"/>
+        </w:numPr>
+        <w:rPr>
+          <w:b/>
+          <w:bCs/>
+          <w:sz w:val="24"/>
+          <w:szCs w:val="24"/>
+          <w:lang w:val="en-US"/>
+        </w:rPr>
+      </w:pPr>
+      <w:r>
+        <w:rPr>
+          <w:sz w:val="24"/>
+          <w:szCs w:val="24"/>
+          <w:lang w:val="en-US"/>
+        </w:rPr>
+        <w:t xml:space="preserve">All architecture </w:t>
+      </w:r>
+      <w:proofErr w:type="gramStart"/>
+      <w:r>
+        <w:rPr>
+          <w:sz w:val="24"/>
+          <w:szCs w:val="24"/>
+          <w:lang w:val="en-US"/>
+        </w:rPr>
+        <w:t>are</w:t>
+      </w:r>
+      <w:proofErr w:type="gramEnd"/>
+      <w:r>
+        <w:rPr>
+          <w:sz w:val="24"/>
+          <w:szCs w:val="24"/>
+          <w:lang w:val="en-US"/>
+        </w:rPr>
+        <w:t xml:space="preserve"> not best and perfect even microservice </w:t>
+      </w:r>
+      <w:proofErr w:type="spellStart"/>
+      <w:r>
+        <w:rPr>
+          <w:sz w:val="24"/>
+          <w:szCs w:val="24"/>
+          <w:lang w:val="en-US"/>
+        </w:rPr>
+        <w:t>arhitechture</w:t>
+      </w:r>
+      <w:proofErr w:type="spellEnd"/>
+      <w:r>
+        <w:rPr>
+          <w:sz w:val="24"/>
+          <w:szCs w:val="24"/>
+          <w:lang w:val="en-US"/>
+        </w:rPr>
+        <w:t>.</w:t>
+      </w:r>
+    </w:p>
+    <w:p>
+      <w:pPr>
+        <w:pStyle w:val="ListParagraph"/>
+        <w:numPr>
+          <w:ilvl w:val="0"/>
+          <w:numId w:val="11"/>
+        </w:numPr>
+        <w:rPr>
+          <w:b/>
+          <w:bCs/>
+          <w:sz w:val="24"/>
+          <w:szCs w:val="24"/>
+          <w:lang w:val="en-US"/>
+        </w:rPr>
+      </w:pPr>
+      <w:r>
+        <w:rPr>
+          <w:sz w:val="24"/>
+          <w:szCs w:val="24"/>
+          <w:lang w:val="en-US"/>
+        </w:rPr>
+        <w:t xml:space="preserve">But now a </w:t>
+      </w:r>
+      <w:proofErr w:type="gramStart"/>
+      <w:r>
+        <w:rPr>
+          <w:sz w:val="24"/>
+          <w:szCs w:val="24"/>
+          <w:lang w:val="en-US"/>
+        </w:rPr>
+        <w:t>days</w:t>
+      </w:r>
+      <w:proofErr w:type="gramEnd"/>
+      <w:r>
+        <w:rPr>
+          <w:sz w:val="24"/>
+          <w:szCs w:val="24"/>
+          <w:lang w:val="en-US"/>
+        </w:rPr>
+        <w:t xml:space="preserve"> technologies period and </w:t>
+      </w:r>
+      <w:proofErr w:type="spellStart"/>
+      <w:r>
+        <w:rPr>
+          <w:sz w:val="24"/>
+          <w:szCs w:val="24"/>
+          <w:lang w:val="en-US"/>
+        </w:rPr>
+        <w:t>apporchness</w:t>
+      </w:r>
+      <w:proofErr w:type="spellEnd"/>
+      <w:r>
+        <w:rPr>
+          <w:sz w:val="24"/>
+          <w:szCs w:val="24"/>
+          <w:lang w:val="en-US"/>
+        </w:rPr>
+        <w:t xml:space="preserve"> in software development so microservices are best as compare to previous architecture.</w:t>
+      </w:r>
+    </w:p>
+    <w:p>
+      <w:pPr>
+        <w:pStyle w:val="ListParagraph"/>
+        <w:numPr>
+          <w:ilvl w:val="0"/>
+          <w:numId w:val="11"/>
+        </w:numPr>
+        <w:rPr>
+          <w:b/>
+          <w:bCs/>
+          <w:sz w:val="24"/>
+          <w:szCs w:val="24"/>
+          <w:lang w:val="en-US"/>
+        </w:rPr>
+      </w:pPr>
+      <w:r>
+        <w:rPr>
+          <w:sz w:val="24"/>
+          <w:szCs w:val="24"/>
+          <w:lang w:val="en-US"/>
+        </w:rPr>
+        <w:t xml:space="preserve">Specially for large </w:t>
+      </w:r>
+      <w:proofErr w:type="spellStart"/>
+      <w:r>
+        <w:rPr>
+          <w:sz w:val="24"/>
+          <w:szCs w:val="24"/>
+          <w:lang w:val="en-US"/>
+        </w:rPr>
+        <w:t>Enterpries</w:t>
+      </w:r>
+      <w:proofErr w:type="spellEnd"/>
+      <w:r>
+        <w:rPr>
+          <w:sz w:val="24"/>
+          <w:szCs w:val="24"/>
+          <w:lang w:val="en-US"/>
+        </w:rPr>
+        <w:t xml:space="preserve"> which normally develop complex software, </w:t>
+      </w:r>
+      <w:proofErr w:type="spellStart"/>
+      <w:r>
+        <w:rPr>
+          <w:sz w:val="24"/>
+          <w:szCs w:val="24"/>
+          <w:lang w:val="en-US"/>
+        </w:rPr>
+        <w:t>microserives</w:t>
+      </w:r>
+      <w:proofErr w:type="spellEnd"/>
+      <w:r>
+        <w:rPr>
+          <w:sz w:val="24"/>
+          <w:szCs w:val="24"/>
+          <w:lang w:val="en-US"/>
+        </w:rPr>
+        <w:t xml:space="preserve"> architecture is the only way to tackle </w:t>
+      </w:r>
+      <w:proofErr w:type="spellStart"/>
+      <w:r>
+        <w:rPr>
+          <w:sz w:val="24"/>
+          <w:szCs w:val="24"/>
+          <w:lang w:val="en-US"/>
+        </w:rPr>
+        <w:t>complexityand</w:t>
+      </w:r>
+      <w:proofErr w:type="spellEnd"/>
+      <w:r>
+        <w:rPr>
+          <w:sz w:val="24"/>
+          <w:szCs w:val="24"/>
+          <w:lang w:val="en-US"/>
+        </w:rPr>
+        <w:t xml:space="preserve"> to be competitive in the market.</w:t>
+      </w:r>
+    </w:p>
+    <w:p>
+      <w:pPr>
+        <w:pStyle w:val="ListParagraph"/>
+        <w:ind w:left="1133"/>
+        <w:rPr>
+          <w:sz w:val="24"/>
+          <w:szCs w:val="24"/>
+          <w:lang w:val="en-US"/>
+        </w:rPr>
+      </w:pPr>
+    </w:p>
+    <w:p>
+      <w:pPr>
+        <w:pStyle w:val="ListParagraph"/>
+        <w:ind w:left="1133"/>
+        <w:rPr>
+          <w:b/>
+          <w:bCs/>
+          <w:sz w:val="24"/>
+          <w:szCs w:val="24"/>
+          <w:lang w:val="en-US"/>
+        </w:rPr>
+      </w:pPr>
+    </w:p>
+    <w:p>
+      <w:pPr>
+        <w:ind w:firstLine="360"/>
+        <w:rPr>
+          <w:b/>
+          <w:bCs/>
+          <w:sz w:val="36"/>
+          <w:szCs w:val="36"/>
+          <w:lang w:val="en-US"/>
+        </w:rPr>
+      </w:pPr>
+    </w:p>
+    <w:p>
+      <w:pPr>
+        <w:ind w:left="360"/>
         <w:rPr>
           <w:b/>
           <w:bCs/>
@@ -2245,8 +3821,7 @@
           <w:szCs w:val="28"/>
           <w:lang w:val="en-US"/>
         </w:rPr>
-        <w:t>Seventh commit………!</w:t>
-      </w:r>
+      </w:pPr>
     </w:p>
     <w:p>
       <w:pPr>
@@ -2262,1246 +3837,13 @@
     </w:p>
     <w:p>
       <w:pPr>
-        <w:ind w:left="360"/>
-        <w:rPr>
-          <w:b/>
-          <w:bCs/>
-          <w:sz w:val="28"/>
-          <w:szCs w:val="28"/>
-          <w:lang w:val="en-US"/>
-        </w:rPr>
-      </w:pPr>
-    </w:p>
-    <w:p>
-      <w:pPr>
-        <w:ind w:left="360"/>
-        <w:rPr>
-          <w:b/>
-          <w:bCs/>
-          <w:sz w:val="28"/>
-          <w:szCs w:val="28"/>
-          <w:lang w:val="en-US"/>
-        </w:rPr>
-      </w:pPr>
-    </w:p>
-    <w:p>
-      <w:pPr>
-        <w:ind w:left="360"/>
-        <w:rPr>
-          <w:b/>
-          <w:bCs/>
-          <w:sz w:val="28"/>
-          <w:szCs w:val="28"/>
-          <w:lang w:val="en-US"/>
-        </w:rPr>
-      </w:pPr>
-    </w:p>
-    <w:p>
-      <w:pPr>
-        <w:ind w:left="360"/>
-        <w:rPr>
-          <w:b/>
-          <w:bCs/>
-          <w:sz w:val="28"/>
-          <w:szCs w:val="28"/>
-          <w:lang w:val="en-US"/>
-        </w:rPr>
-      </w:pPr>
-    </w:p>
-    <w:p>
-      <w:pPr>
-        <w:rPr>
-          <w:b/>
-          <w:bCs/>
-          <w:sz w:val="44"/>
-          <w:szCs w:val="44"/>
-          <w:lang w:val="en-US"/>
-        </w:rPr>
-      </w:pPr>
-      <w:r>
-        <w:rPr>
-          <w:b/>
-          <w:bCs/>
-          <w:sz w:val="44"/>
-          <w:szCs w:val="44"/>
-          <w:lang w:val="en-US"/>
-        </w:rPr>
-        <w:lastRenderedPageBreak/>
-        <w:t>Microservice Architecture: -</w:t>
-      </w:r>
-    </w:p>
-    <w:p>
-      <w:pPr>
-        <w:pStyle w:val="ListParagraph"/>
-        <w:numPr>
-          <w:ilvl w:val="0"/>
-          <w:numId w:val="6"/>
-        </w:numPr>
-        <w:rPr>
-          <w:sz w:val="24"/>
-          <w:szCs w:val="24"/>
-          <w:lang w:val="en-US"/>
-        </w:rPr>
-      </w:pPr>
-      <w:r>
-        <w:rPr>
-          <w:sz w:val="24"/>
-          <w:szCs w:val="24"/>
-          <w:lang w:val="en-US"/>
-        </w:rPr>
-        <w:t>In the 2010s, near the during years much disclosure in technologies with arise which impact the software Development landscape in a significant way.</w:t>
-      </w:r>
-    </w:p>
-    <w:p>
-      <w:pPr>
-        <w:pStyle w:val="ListParagraph"/>
-        <w:numPr>
-          <w:ilvl w:val="0"/>
-          <w:numId w:val="6"/>
-        </w:numPr>
-        <w:rPr>
-          <w:sz w:val="24"/>
-          <w:szCs w:val="24"/>
-          <w:lang w:val="en-US"/>
-        </w:rPr>
-      </w:pPr>
-      <w:r>
-        <w:rPr>
-          <w:sz w:val="24"/>
-          <w:szCs w:val="24"/>
-          <w:lang w:val="en-US"/>
-        </w:rPr>
-        <w:t xml:space="preserve">As like new technologies </w:t>
-      </w:r>
-      <w:r>
-        <w:rPr>
-          <w:b/>
-          <w:bCs/>
-          <w:sz w:val="24"/>
-          <w:szCs w:val="24"/>
-          <w:lang w:val="en-US"/>
-        </w:rPr>
-        <w:t>Cloud Computing, Containerization (Docker, Kubernetes), DevOps</w:t>
-      </w:r>
-      <w:r>
-        <w:rPr>
-          <w:sz w:val="24"/>
-          <w:szCs w:val="24"/>
-          <w:lang w:val="en-US"/>
-        </w:rPr>
-        <w:t>.</w:t>
-      </w:r>
-    </w:p>
-    <w:p>
-      <w:pPr>
-        <w:pStyle w:val="ListParagraph"/>
-        <w:numPr>
-          <w:ilvl w:val="0"/>
-          <w:numId w:val="6"/>
-        </w:numPr>
-        <w:rPr>
-          <w:sz w:val="24"/>
-          <w:szCs w:val="24"/>
-          <w:lang w:val="en-US"/>
-        </w:rPr>
-      </w:pPr>
-      <w:r>
-        <w:rPr>
-          <w:sz w:val="24"/>
-          <w:szCs w:val="24"/>
-          <w:lang w:val="en-US"/>
-        </w:rPr>
-        <w:t xml:space="preserve">During this year developed the new programming languages and </w:t>
-      </w:r>
-      <w:r>
-        <w:rPr>
-          <w:b/>
-          <w:bCs/>
-          <w:sz w:val="24"/>
-          <w:szCs w:val="24"/>
-          <w:lang w:val="en-US"/>
-        </w:rPr>
-        <w:t xml:space="preserve">highly productive, lightweight languages e.g. Golang, Rust, Swift </w:t>
-      </w:r>
-      <w:r>
-        <w:rPr>
-          <w:sz w:val="24"/>
-          <w:szCs w:val="24"/>
-          <w:lang w:val="en-US"/>
-        </w:rPr>
-        <w:t>comes to scenario.</w:t>
-      </w:r>
-    </w:p>
-    <w:p>
-      <w:pPr>
-        <w:pStyle w:val="ListParagraph"/>
-        <w:numPr>
-          <w:ilvl w:val="0"/>
-          <w:numId w:val="6"/>
-        </w:numPr>
-        <w:rPr>
-          <w:sz w:val="24"/>
-          <w:szCs w:val="24"/>
-          <w:lang w:val="en-US"/>
-        </w:rPr>
-      </w:pPr>
-      <w:r>
-        <w:rPr>
-          <w:sz w:val="24"/>
-          <w:szCs w:val="24"/>
-          <w:lang w:val="en-US"/>
-        </w:rPr>
-        <w:t xml:space="preserve">New development languages this time period and some </w:t>
-      </w:r>
-      <w:r>
-        <w:rPr>
-          <w:b/>
-          <w:bCs/>
-          <w:sz w:val="24"/>
-          <w:szCs w:val="24"/>
-          <w:lang w:val="en-US"/>
-        </w:rPr>
-        <w:t>highly productive,</w:t>
-      </w:r>
-      <w:r>
-        <w:rPr>
-          <w:b/>
-          <w:bCs/>
-          <w:sz w:val="24"/>
-          <w:szCs w:val="24"/>
-          <w:lang w:val="en-US"/>
-        </w:rPr>
-        <w:t xml:space="preserve"> easy to use,</w:t>
-      </w:r>
-      <w:r>
-        <w:rPr>
-          <w:b/>
-          <w:bCs/>
-          <w:sz w:val="24"/>
-          <w:szCs w:val="24"/>
-          <w:lang w:val="en-US"/>
-        </w:rPr>
-        <w:t xml:space="preserve"> lightweight</w:t>
-      </w:r>
-      <w:r>
-        <w:rPr>
-          <w:b/>
-          <w:bCs/>
-          <w:sz w:val="24"/>
-          <w:szCs w:val="24"/>
-          <w:lang w:val="en-US"/>
-        </w:rPr>
-        <w:t xml:space="preserve"> </w:t>
-      </w:r>
-      <w:r>
-        <w:rPr>
-          <w:sz w:val="24"/>
-          <w:szCs w:val="24"/>
-          <w:lang w:val="en-US"/>
-        </w:rPr>
-        <w:t xml:space="preserve">programming languages just like </w:t>
-      </w:r>
-      <w:r>
-        <w:rPr>
-          <w:b/>
-          <w:bCs/>
-          <w:sz w:val="24"/>
-          <w:szCs w:val="24"/>
-          <w:lang w:val="en-US"/>
-        </w:rPr>
-        <w:t xml:space="preserve">JavaScript, Python </w:t>
-      </w:r>
-      <w:r>
-        <w:rPr>
-          <w:sz w:val="24"/>
-          <w:szCs w:val="24"/>
-          <w:lang w:val="en-US"/>
-        </w:rPr>
-        <w:t>become mainstream</w:t>
-      </w:r>
-    </w:p>
-    <w:p>
-      <w:pPr>
-        <w:pStyle w:val="ListParagraph"/>
-        <w:numPr>
-          <w:ilvl w:val="0"/>
-          <w:numId w:val="6"/>
-        </w:numPr>
-        <w:rPr>
-          <w:sz w:val="24"/>
-          <w:szCs w:val="24"/>
-          <w:lang w:val="en-US"/>
-        </w:rPr>
-      </w:pPr>
-      <w:r>
-        <w:rPr>
-          <w:sz w:val="24"/>
-          <w:szCs w:val="24"/>
-          <w:lang w:val="en-US"/>
-        </w:rPr>
-        <w:t xml:space="preserve">Major changes in technologies and </w:t>
-      </w:r>
-      <w:r>
-        <w:rPr>
-          <w:b/>
-          <w:bCs/>
-          <w:sz w:val="24"/>
-          <w:szCs w:val="24"/>
-          <w:lang w:val="en-US"/>
-        </w:rPr>
-        <w:t>IT</w:t>
-      </w:r>
-      <w:r>
-        <w:rPr>
-          <w:sz w:val="24"/>
-          <w:szCs w:val="24"/>
-          <w:lang w:val="en-US"/>
-        </w:rPr>
-        <w:t xml:space="preserve"> department, we also change </w:t>
-      </w:r>
-      <w:r>
-        <w:rPr>
-          <w:b/>
-          <w:bCs/>
-          <w:sz w:val="24"/>
-          <w:szCs w:val="24"/>
-          <w:lang w:val="en-US"/>
-        </w:rPr>
-        <w:t>water fall</w:t>
-      </w:r>
-      <w:r>
-        <w:rPr>
-          <w:sz w:val="24"/>
-          <w:szCs w:val="24"/>
-          <w:lang w:val="en-US"/>
-        </w:rPr>
-        <w:t xml:space="preserve"> to </w:t>
-      </w:r>
-      <w:r>
-        <w:rPr>
-          <w:b/>
-          <w:bCs/>
-          <w:sz w:val="24"/>
-          <w:szCs w:val="24"/>
-          <w:lang w:val="en-US"/>
-        </w:rPr>
-        <w:t>Agile Software development</w:t>
-      </w:r>
-      <w:r>
-        <w:rPr>
-          <w:sz w:val="24"/>
-          <w:szCs w:val="24"/>
-          <w:lang w:val="en-US"/>
-        </w:rPr>
-        <w:t>.</w:t>
-      </w:r>
-    </w:p>
-    <w:p>
-      <w:pPr>
-        <w:pStyle w:val="ListParagraph"/>
-        <w:numPr>
-          <w:ilvl w:val="0"/>
-          <w:numId w:val="6"/>
-        </w:numPr>
-        <w:rPr>
-          <w:sz w:val="24"/>
-          <w:szCs w:val="24"/>
-          <w:lang w:val="en-US"/>
-        </w:rPr>
-      </w:pPr>
-      <w:r>
-        <w:rPr>
-          <w:sz w:val="24"/>
-          <w:szCs w:val="24"/>
-          <w:lang w:val="en-US"/>
-        </w:rPr>
-        <w:t xml:space="preserve">Desktop Hardware also changed heavy with cheaper, faster main memory ram/rom and rise of </w:t>
-      </w:r>
-      <w:r>
-        <w:rPr>
-          <w:b/>
-          <w:bCs/>
-          <w:sz w:val="24"/>
-          <w:szCs w:val="24"/>
-          <w:lang w:val="en-US"/>
-        </w:rPr>
-        <w:t>Multi-Core CPU, GPU.</w:t>
-      </w:r>
-    </w:p>
-    <w:p>
-      <w:pPr>
-        <w:pStyle w:val="ListParagraph"/>
-        <w:numPr>
-          <w:ilvl w:val="0"/>
-          <w:numId w:val="6"/>
-        </w:numPr>
-        <w:rPr>
-          <w:sz w:val="24"/>
-          <w:szCs w:val="24"/>
-          <w:lang w:val="en-US"/>
-        </w:rPr>
-      </w:pPr>
-      <w:r>
-        <w:rPr>
-          <w:sz w:val="24"/>
-          <w:szCs w:val="24"/>
-          <w:lang w:val="en-US"/>
-        </w:rPr>
-        <w:t xml:space="preserve">Another new </w:t>
-      </w:r>
-      <w:r>
-        <w:rPr>
-          <w:b/>
-          <w:bCs/>
-          <w:sz w:val="24"/>
-          <w:szCs w:val="24"/>
-          <w:lang w:val="en-US"/>
-        </w:rPr>
-        <w:t xml:space="preserve">Database </w:t>
-      </w:r>
-      <w:r>
-        <w:rPr>
-          <w:sz w:val="24"/>
-          <w:szCs w:val="24"/>
-          <w:lang w:val="en-US"/>
-        </w:rPr>
-        <w:t xml:space="preserve">technologies as like </w:t>
-      </w:r>
-      <w:r>
-        <w:rPr>
-          <w:b/>
-          <w:bCs/>
-          <w:sz w:val="24"/>
-          <w:szCs w:val="24"/>
-          <w:lang w:val="en-US"/>
-        </w:rPr>
-        <w:t xml:space="preserve">NoSQL, NewSQL </w:t>
-      </w:r>
-      <w:r>
-        <w:rPr>
-          <w:sz w:val="24"/>
-          <w:szCs w:val="24"/>
-          <w:lang w:val="en-US"/>
-        </w:rPr>
-        <w:t>emerges and become mainstream</w:t>
-      </w:r>
-    </w:p>
-    <w:p>
-      <w:pPr>
-        <w:pStyle w:val="ListParagraph"/>
-        <w:numPr>
-          <w:ilvl w:val="0"/>
-          <w:numId w:val="6"/>
-        </w:numPr>
-        <w:rPr>
-          <w:sz w:val="24"/>
-          <w:szCs w:val="24"/>
-          <w:lang w:val="en-US"/>
-        </w:rPr>
-      </w:pPr>
-      <w:r>
-        <w:rPr>
-          <w:sz w:val="24"/>
-          <w:szCs w:val="24"/>
-          <w:lang w:val="en-US"/>
-        </w:rPr>
-        <w:t>To handle the complexity of modern software application</w:t>
-      </w:r>
-    </w:p>
-    <w:p>
-      <w:pPr>
-        <w:pStyle w:val="ListParagraph"/>
-        <w:numPr>
-          <w:ilvl w:val="0"/>
-          <w:numId w:val="6"/>
-        </w:numPr>
-        <w:rPr>
-          <w:sz w:val="24"/>
-          <w:szCs w:val="24"/>
-          <w:lang w:val="en-US"/>
-        </w:rPr>
-      </w:pPr>
-      <w:r>
-        <w:rPr>
-          <w:sz w:val="24"/>
-          <w:szCs w:val="24"/>
-          <w:lang w:val="en-US"/>
-        </w:rPr>
-        <w:t xml:space="preserve">To take the advantages of </w:t>
-      </w:r>
-      <w:r>
-        <w:rPr>
-          <w:b/>
-          <w:bCs/>
-          <w:sz w:val="24"/>
-          <w:szCs w:val="24"/>
-          <w:lang w:val="en-US"/>
-        </w:rPr>
-        <w:t>Cloud Computing, Containerization, DevOps</w:t>
-      </w:r>
-      <w:r>
-        <w:rPr>
-          <w:sz w:val="24"/>
-          <w:szCs w:val="24"/>
-          <w:lang w:val="en-US"/>
-        </w:rPr>
-        <w:t>.</w:t>
-      </w:r>
-    </w:p>
-    <w:p>
-      <w:pPr>
-        <w:pStyle w:val="ListParagraph"/>
-        <w:numPr>
-          <w:ilvl w:val="0"/>
-          <w:numId w:val="6"/>
-        </w:numPr>
-        <w:rPr>
-          <w:sz w:val="24"/>
-          <w:szCs w:val="24"/>
-          <w:lang w:val="en-US"/>
-        </w:rPr>
-      </w:pPr>
-      <w:r>
-        <w:rPr>
-          <w:sz w:val="24"/>
-          <w:szCs w:val="24"/>
-          <w:lang w:val="en-US"/>
-        </w:rPr>
-        <w:t>To get benefits from modern Programming languages</w:t>
-      </w:r>
-    </w:p>
-    <w:p>
-      <w:pPr>
-        <w:pStyle w:val="ListParagraph"/>
-        <w:rPr>
-          <w:sz w:val="24"/>
-          <w:szCs w:val="24"/>
-          <w:lang w:val="en-US"/>
-        </w:rPr>
-      </w:pPr>
-    </w:p>
-    <w:p>
-      <w:pPr>
-        <w:pStyle w:val="ListParagraph"/>
-        <w:rPr>
-          <w:b/>
-          <w:bCs/>
-          <w:sz w:val="24"/>
-          <w:szCs w:val="24"/>
-          <w:lang w:val="en-US"/>
-        </w:rPr>
-      </w:pPr>
-      <w:r>
-        <w:rPr>
-          <w:b/>
-          <w:bCs/>
-          <w:sz w:val="24"/>
-          <w:szCs w:val="24"/>
-          <w:lang w:val="en-US"/>
-        </w:rPr>
-        <w:t>Eight commit………!</w:t>
-      </w:r>
-    </w:p>
-    <w:p>
-      <w:pPr>
-        <w:ind w:left="360"/>
-        <w:rPr>
-          <w:b/>
-          <w:bCs/>
-          <w:sz w:val="28"/>
-          <w:szCs w:val="28"/>
-          <w:lang w:val="en-US"/>
-        </w:rPr>
-      </w:pPr>
-    </w:p>
-    <w:p>
-      <w:pPr>
-        <w:ind w:left="360"/>
-        <w:rPr>
-          <w:b/>
-          <w:bCs/>
-          <w:sz w:val="28"/>
-          <w:szCs w:val="28"/>
-          <w:lang w:val="en-US"/>
-        </w:rPr>
-      </w:pPr>
-    </w:p>
-    <w:p>
-      <w:pPr>
-        <w:rPr>
-          <w:b/>
-          <w:bCs/>
-          <w:sz w:val="36"/>
-          <w:szCs w:val="36"/>
-          <w:lang w:val="en-US"/>
-        </w:rPr>
-      </w:pPr>
-      <w:r>
-        <w:rPr>
-          <w:b/>
-          <w:bCs/>
-          <w:sz w:val="36"/>
-          <w:szCs w:val="36"/>
-          <w:lang w:val="en-US"/>
-        </w:rPr>
-        <w:t>Definition: -</w:t>
-      </w:r>
-    </w:p>
-    <w:p>
-      <w:pPr>
-        <w:ind w:left="720"/>
-        <w:rPr>
-          <w:b/>
-          <w:bCs/>
-          <w:sz w:val="24"/>
-          <w:szCs w:val="24"/>
-          <w:lang w:val="en-US"/>
-        </w:rPr>
-      </w:pPr>
-      <w:r>
-        <w:rPr>
-          <w:b/>
-          <w:bCs/>
-          <w:sz w:val="24"/>
-          <w:szCs w:val="24"/>
-          <w:lang w:val="en-US"/>
-        </w:rPr>
-        <w:t xml:space="preserve">Microservice Architecture is about decomposing a Software System into </w:t>
-      </w:r>
-      <w:proofErr w:type="spellStart"/>
-      <w:r>
-        <w:rPr>
-          <w:b/>
-          <w:bCs/>
-          <w:sz w:val="24"/>
-          <w:szCs w:val="24"/>
-          <w:lang w:val="en-US"/>
-        </w:rPr>
-        <w:t>autonomus</w:t>
-      </w:r>
-      <w:proofErr w:type="spellEnd"/>
-      <w:r>
-        <w:rPr>
-          <w:b/>
-          <w:bCs/>
-          <w:sz w:val="24"/>
-          <w:szCs w:val="24"/>
-          <w:lang w:val="en-US"/>
-        </w:rPr>
-        <w:t xml:space="preserve"> Units which are independently deployable and which communicates via lightweight</w:t>
-      </w:r>
-      <w:r>
-        <w:rPr>
-          <w:b/>
-          <w:bCs/>
-          <w:sz w:val="24"/>
-          <w:szCs w:val="24"/>
-          <w:lang w:val="en-US"/>
-        </w:rPr>
-        <w:t xml:space="preserve"> </w:t>
-      </w:r>
-      <w:r>
-        <w:rPr>
-          <w:b/>
-          <w:bCs/>
-          <w:sz w:val="24"/>
-          <w:szCs w:val="24"/>
-          <w:lang w:val="en-US"/>
-        </w:rPr>
-        <w:t>, language agnostic way and together they fulfill the business goal.</w:t>
-      </w:r>
-    </w:p>
-    <w:p>
-      <w:pPr>
-        <w:rPr>
-          <w:b/>
-          <w:bCs/>
-          <w:sz w:val="24"/>
-          <w:szCs w:val="24"/>
-          <w:lang w:val="en-US"/>
-        </w:rPr>
-      </w:pPr>
-    </w:p>
-    <w:p>
-      <w:pPr>
-        <w:rPr>
-          <w:b/>
-          <w:bCs/>
-          <w:sz w:val="36"/>
-          <w:szCs w:val="36"/>
-          <w:lang w:val="en-US"/>
-        </w:rPr>
-      </w:pPr>
-      <w:r>
-        <w:rPr>
-          <w:b/>
-          <w:bCs/>
-          <w:sz w:val="36"/>
-          <w:szCs w:val="36"/>
-          <w:lang w:val="en-US"/>
-        </w:rPr>
-        <w:t>Advantages: -</w:t>
-      </w:r>
-    </w:p>
-    <w:p>
-      <w:pPr>
-        <w:rPr>
-          <w:sz w:val="24"/>
-          <w:szCs w:val="24"/>
-          <w:lang w:val="en-US"/>
-        </w:rPr>
-      </w:pPr>
-    </w:p>
-    <w:p>
-      <w:pPr>
-        <w:rPr>
-          <w:b/>
-          <w:bCs/>
-          <w:sz w:val="24"/>
-          <w:szCs w:val="24"/>
-          <w:lang w:val="en-US"/>
-        </w:rPr>
-      </w:pPr>
-      <w:r>
-        <w:rPr>
-          <w:b/>
-          <w:bCs/>
-          <w:sz w:val="24"/>
-          <w:szCs w:val="24"/>
-          <w:lang w:val="en-US"/>
-        </w:rPr>
-        <w:t>Application Scaling: -</w:t>
-      </w:r>
-    </w:p>
-    <w:p>
-      <w:pPr>
-        <w:pStyle w:val="ListParagraph"/>
-        <w:numPr>
-          <w:ilvl w:val="0"/>
-          <w:numId w:val="7"/>
-        </w:numPr>
-        <w:rPr>
-          <w:b/>
-          <w:bCs/>
-          <w:sz w:val="24"/>
-          <w:szCs w:val="24"/>
-          <w:lang w:val="en-US"/>
-        </w:rPr>
-      </w:pPr>
-      <w:r>
-        <w:rPr>
-          <w:sz w:val="24"/>
-          <w:szCs w:val="24"/>
-          <w:lang w:val="en-US"/>
-        </w:rPr>
-        <w:t xml:space="preserve">Firstly, Microservices are often </w:t>
-      </w:r>
-      <w:r>
-        <w:rPr>
-          <w:b/>
-          <w:bCs/>
-          <w:sz w:val="24"/>
-          <w:szCs w:val="24"/>
-          <w:lang w:val="en-US"/>
-        </w:rPr>
-        <w:t>Stateless</w:t>
-      </w:r>
-      <w:r>
-        <w:rPr>
-          <w:b/>
-          <w:bCs/>
-          <w:sz w:val="24"/>
-          <w:szCs w:val="24"/>
-          <w:lang w:val="en-US"/>
-        </w:rPr>
-        <w:t xml:space="preserve"> </w:t>
-      </w:r>
-      <w:r>
-        <w:rPr>
-          <w:sz w:val="24"/>
-          <w:szCs w:val="24"/>
-          <w:lang w:val="en-US"/>
-        </w:rPr>
-        <w:t>and if they are carefully deployed</w:t>
-      </w:r>
-    </w:p>
-    <w:p>
-      <w:pPr>
-        <w:pStyle w:val="ListParagraph"/>
-        <w:numPr>
-          <w:ilvl w:val="0"/>
-          <w:numId w:val="7"/>
-        </w:numPr>
-        <w:rPr>
-          <w:b/>
-          <w:bCs/>
-          <w:sz w:val="24"/>
-          <w:szCs w:val="24"/>
-          <w:lang w:val="en-US"/>
-        </w:rPr>
-      </w:pPr>
-      <w:r>
-        <w:rPr>
-          <w:sz w:val="24"/>
-          <w:szCs w:val="24"/>
-          <w:lang w:val="en-US"/>
-        </w:rPr>
-        <w:t xml:space="preserve">Microservices using </w:t>
-      </w:r>
-      <w:r>
-        <w:rPr>
-          <w:b/>
-          <w:bCs/>
-          <w:sz w:val="24"/>
-          <w:szCs w:val="24"/>
-          <w:lang w:val="en-US"/>
-        </w:rPr>
-        <w:t xml:space="preserve">Docker, Kubernetes </w:t>
-      </w:r>
-      <w:r>
-        <w:rPr>
-          <w:sz w:val="24"/>
-          <w:szCs w:val="24"/>
-          <w:lang w:val="en-US"/>
-        </w:rPr>
-        <w:t>or using other…</w:t>
-      </w:r>
-    </w:p>
-    <w:p>
-      <w:pPr>
-        <w:pStyle w:val="ListParagraph"/>
-        <w:numPr>
-          <w:ilvl w:val="0"/>
-          <w:numId w:val="7"/>
-        </w:numPr>
-        <w:rPr>
-          <w:b/>
-          <w:bCs/>
-          <w:sz w:val="24"/>
-          <w:szCs w:val="24"/>
-          <w:lang w:val="en-US"/>
-        </w:rPr>
-      </w:pPr>
-      <w:r>
-        <w:rPr>
-          <w:sz w:val="24"/>
-          <w:szCs w:val="24"/>
-          <w:lang w:val="en-US"/>
-        </w:rPr>
-        <w:t xml:space="preserve">Microservices high horizontal scaling within seconds and which leads companies as like </w:t>
-      </w:r>
-      <w:r>
-        <w:rPr>
-          <w:b/>
-          <w:bCs/>
-          <w:sz w:val="24"/>
-          <w:szCs w:val="24"/>
-          <w:lang w:val="en-US"/>
-        </w:rPr>
-        <w:t>Netflix, Spotify, Uber, Google</w:t>
-      </w:r>
-      <w:r>
-        <w:rPr>
-          <w:sz w:val="24"/>
-          <w:szCs w:val="24"/>
-          <w:lang w:val="en-US"/>
-        </w:rPr>
-        <w:t xml:space="preserve"> and other companies to move from Monolithic to Microservice Architecture.</w:t>
-      </w:r>
-    </w:p>
-    <w:p>
-      <w:pPr>
-        <w:pStyle w:val="ListParagraph"/>
-        <w:numPr>
-          <w:ilvl w:val="0"/>
-          <w:numId w:val="7"/>
-        </w:numPr>
-        <w:rPr>
-          <w:b/>
-          <w:bCs/>
-          <w:sz w:val="24"/>
-          <w:szCs w:val="24"/>
-          <w:lang w:val="en-US"/>
-        </w:rPr>
-      </w:pPr>
-      <w:r>
-        <w:rPr>
-          <w:sz w:val="24"/>
-          <w:szCs w:val="24"/>
-          <w:lang w:val="en-US"/>
-        </w:rPr>
-        <w:lastRenderedPageBreak/>
-        <w:t>It could be implemented in a CPU optimized programming languages like C, C++, Rust where other microservice can be implemented in an interpreted languages like Java, PHP.</w:t>
-      </w:r>
-      <w:r>
-        <w:rPr>
-          <w:b/>
-          <w:bCs/>
-          <w:sz w:val="24"/>
-          <w:szCs w:val="24"/>
-          <w:lang w:val="en-US"/>
-        </w:rPr>
-        <w:t xml:space="preserve"> </w:t>
-      </w:r>
-    </w:p>
-    <w:p>
-      <w:pPr>
-        <w:rPr>
-          <w:sz w:val="24"/>
-          <w:szCs w:val="24"/>
-          <w:lang w:val="en-US"/>
-        </w:rPr>
-      </w:pPr>
-    </w:p>
-    <w:p>
-      <w:pPr>
-        <w:rPr>
-          <w:b/>
-          <w:bCs/>
-          <w:sz w:val="24"/>
-          <w:szCs w:val="24"/>
-          <w:lang w:val="en-US"/>
-        </w:rPr>
-      </w:pPr>
-      <w:r>
-        <w:rPr>
-          <w:b/>
-          <w:bCs/>
-          <w:sz w:val="24"/>
-          <w:szCs w:val="24"/>
-          <w:lang w:val="en-US"/>
-        </w:rPr>
-        <w:t>Application Speed: -</w:t>
-      </w:r>
-    </w:p>
-    <w:p>
-      <w:pPr>
-        <w:pStyle w:val="ListParagraph"/>
-        <w:numPr>
-          <w:ilvl w:val="0"/>
-          <w:numId w:val="8"/>
-        </w:numPr>
-        <w:rPr>
-          <w:sz w:val="24"/>
-          <w:szCs w:val="24"/>
-          <w:lang w:val="en-US"/>
-        </w:rPr>
-      </w:pPr>
-      <w:r>
-        <w:rPr>
-          <w:sz w:val="24"/>
-          <w:szCs w:val="24"/>
-          <w:lang w:val="en-US"/>
-        </w:rPr>
-        <w:t>Microservices are often quite small in size.</w:t>
-      </w:r>
-    </w:p>
-    <w:p>
-      <w:pPr>
-        <w:pStyle w:val="ListParagraph"/>
-        <w:numPr>
-          <w:ilvl w:val="0"/>
-          <w:numId w:val="8"/>
-        </w:numPr>
-        <w:rPr>
-          <w:sz w:val="24"/>
-          <w:szCs w:val="24"/>
-          <w:lang w:val="en-US"/>
-        </w:rPr>
-      </w:pPr>
-      <w:r>
-        <w:rPr>
-          <w:b/>
-          <w:bCs/>
-          <w:sz w:val="24"/>
-          <w:szCs w:val="24"/>
-          <w:lang w:val="en-US"/>
-        </w:rPr>
-        <w:t>Several hundred to several thousand</w:t>
-      </w:r>
-    </w:p>
-    <w:p>
-      <w:pPr>
-        <w:pStyle w:val="ListParagraph"/>
-        <w:numPr>
-          <w:ilvl w:val="0"/>
-          <w:numId w:val="8"/>
-        </w:numPr>
-        <w:rPr>
-          <w:sz w:val="24"/>
-          <w:szCs w:val="24"/>
-          <w:lang w:val="en-US"/>
-        </w:rPr>
-      </w:pPr>
-      <w:r>
-        <w:rPr>
-          <w:sz w:val="24"/>
-          <w:szCs w:val="24"/>
-          <w:lang w:val="en-US"/>
-        </w:rPr>
-        <w:t>Due to the size, adding new feature in Microservices are usually faster</w:t>
-      </w:r>
-    </w:p>
-    <w:p>
-      <w:pPr>
-        <w:pStyle w:val="ListParagraph"/>
-        <w:rPr>
-          <w:sz w:val="24"/>
-          <w:szCs w:val="24"/>
-          <w:lang w:val="en-US"/>
-        </w:rPr>
-      </w:pPr>
-    </w:p>
-    <w:p>
-      <w:pPr>
-        <w:rPr>
-          <w:b/>
-          <w:bCs/>
-          <w:sz w:val="24"/>
-          <w:szCs w:val="24"/>
-          <w:lang w:val="en-US"/>
-        </w:rPr>
-      </w:pPr>
-      <w:r>
-        <w:rPr>
-          <w:b/>
-          <w:bCs/>
-          <w:sz w:val="24"/>
-          <w:szCs w:val="24"/>
-          <w:lang w:val="en-US"/>
-        </w:rPr>
-        <w:t>Development Scaling: -</w:t>
-      </w:r>
-    </w:p>
-    <w:p>
-      <w:pPr>
-        <w:pStyle w:val="ListParagraph"/>
-        <w:numPr>
-          <w:ilvl w:val="0"/>
-          <w:numId w:val="9"/>
-        </w:numPr>
-        <w:rPr>
-          <w:sz w:val="24"/>
-          <w:szCs w:val="24"/>
-          <w:lang w:val="en-US"/>
-        </w:rPr>
-      </w:pPr>
-      <w:r>
-        <w:rPr>
-          <w:sz w:val="24"/>
-          <w:szCs w:val="24"/>
-          <w:lang w:val="en-US"/>
-        </w:rPr>
-        <w:t xml:space="preserve">As u know Microservices are </w:t>
-      </w:r>
-      <w:r>
-        <w:rPr>
-          <w:b/>
-          <w:bCs/>
-          <w:sz w:val="24"/>
-          <w:szCs w:val="24"/>
-          <w:lang w:val="en-US"/>
-        </w:rPr>
-        <w:t xml:space="preserve">autonomous </w:t>
-      </w:r>
-      <w:r>
-        <w:rPr>
-          <w:sz w:val="24"/>
-          <w:szCs w:val="24"/>
-          <w:lang w:val="en-US"/>
-        </w:rPr>
-        <w:t>and independently works or independently development</w:t>
-      </w:r>
-    </w:p>
-    <w:p>
-      <w:pPr>
-        <w:pStyle w:val="ListParagraph"/>
-        <w:numPr>
-          <w:ilvl w:val="0"/>
-          <w:numId w:val="9"/>
-        </w:numPr>
-        <w:rPr>
-          <w:sz w:val="24"/>
-          <w:szCs w:val="24"/>
-          <w:lang w:val="en-US"/>
-        </w:rPr>
-      </w:pPr>
-      <w:r>
-        <w:rPr>
-          <w:sz w:val="24"/>
-          <w:szCs w:val="24"/>
-          <w:lang w:val="en-US"/>
-        </w:rPr>
-        <w:t xml:space="preserve">Software developer easily work on different microservices </w:t>
-      </w:r>
-      <w:r>
-        <w:rPr>
-          <w:b/>
-          <w:bCs/>
-          <w:sz w:val="24"/>
-          <w:szCs w:val="24"/>
-          <w:lang w:val="en-US"/>
-        </w:rPr>
-        <w:t>autonomous</w:t>
-      </w:r>
-      <w:r>
-        <w:rPr>
-          <w:b/>
-          <w:bCs/>
-          <w:sz w:val="24"/>
-          <w:szCs w:val="24"/>
-          <w:lang w:val="en-US"/>
-        </w:rPr>
-        <w:t xml:space="preserve"> </w:t>
-      </w:r>
-      <w:r>
-        <w:rPr>
-          <w:sz w:val="24"/>
-          <w:szCs w:val="24"/>
-          <w:lang w:val="en-US"/>
-        </w:rPr>
-        <w:t>without bumping into each other’s code.</w:t>
-      </w:r>
-    </w:p>
-    <w:p>
-      <w:pPr>
-        <w:pStyle w:val="ListParagraph"/>
-        <w:numPr>
-          <w:ilvl w:val="0"/>
-          <w:numId w:val="9"/>
-        </w:numPr>
-        <w:rPr>
-          <w:sz w:val="24"/>
-          <w:szCs w:val="24"/>
-          <w:lang w:val="en-US"/>
-        </w:rPr>
-      </w:pPr>
-      <w:r>
-        <w:rPr>
-          <w:sz w:val="24"/>
-          <w:szCs w:val="24"/>
-          <w:lang w:val="en-US"/>
-        </w:rPr>
-        <w:t xml:space="preserve">Microservices puts </w:t>
-      </w:r>
-      <w:r>
-        <w:rPr>
-          <w:b/>
-          <w:bCs/>
-          <w:sz w:val="24"/>
-          <w:szCs w:val="24"/>
-          <w:lang w:val="en-US"/>
-        </w:rPr>
-        <w:t xml:space="preserve">small Cognitive load </w:t>
-      </w:r>
-      <w:r>
-        <w:rPr>
-          <w:sz w:val="24"/>
-          <w:szCs w:val="24"/>
-          <w:lang w:val="en-US"/>
-        </w:rPr>
-        <w:t>on newly hired Developer or fresh graduates.</w:t>
-      </w:r>
-    </w:p>
-    <w:p>
-      <w:pPr>
-        <w:pStyle w:val="ListParagraph"/>
-        <w:numPr>
-          <w:ilvl w:val="0"/>
-          <w:numId w:val="9"/>
-        </w:numPr>
-        <w:rPr>
-          <w:sz w:val="24"/>
-          <w:szCs w:val="24"/>
-          <w:lang w:val="en-US"/>
-        </w:rPr>
-      </w:pPr>
-      <w:r>
-        <w:rPr>
-          <w:sz w:val="24"/>
-          <w:szCs w:val="24"/>
-          <w:lang w:val="en-US"/>
-        </w:rPr>
-        <w:t xml:space="preserve">New developer can normally write </w:t>
-      </w:r>
-      <w:r>
-        <w:rPr>
-          <w:b/>
-          <w:bCs/>
-          <w:sz w:val="24"/>
-          <w:szCs w:val="24"/>
-          <w:lang w:val="en-US"/>
-        </w:rPr>
-        <w:t>productive code.</w:t>
-      </w:r>
-    </w:p>
-    <w:p>
-      <w:pPr>
-        <w:pStyle w:val="ListParagraph"/>
-        <w:rPr>
-          <w:b/>
-          <w:bCs/>
-          <w:sz w:val="24"/>
-          <w:szCs w:val="24"/>
-          <w:lang w:val="en-US"/>
-        </w:rPr>
-      </w:pPr>
-    </w:p>
-    <w:p>
-      <w:pPr>
-        <w:pStyle w:val="ListParagraph"/>
-        <w:rPr>
-          <w:b/>
-          <w:bCs/>
-          <w:sz w:val="24"/>
-          <w:szCs w:val="24"/>
-          <w:lang w:val="en-US"/>
-        </w:rPr>
-      </w:pPr>
-      <w:r>
-        <w:rPr>
-          <w:b/>
-          <w:bCs/>
-          <w:sz w:val="24"/>
-          <w:szCs w:val="24"/>
-          <w:lang w:val="en-US"/>
-        </w:rPr>
-        <w:t>Ninth commit……..!</w:t>
-      </w:r>
-    </w:p>
-    <w:p>
-      <w:pPr>
-        <w:ind w:left="360"/>
-        <w:rPr>
-          <w:b/>
-          <w:bCs/>
-          <w:sz w:val="28"/>
-          <w:szCs w:val="28"/>
-          <w:lang w:val="en-US"/>
+        <w:rPr>
+          <w:b/>
+          <w:bCs/>
         </w:rPr>
       </w:pPr>
       <w:bookmarkStart w:id="0" w:name="_GoBack"/>
       <w:bookmarkEnd w:id="0"/>
-    </w:p>
-    <w:p>
-      <w:pPr>
-        <w:ind w:left="360"/>
-        <w:rPr>
-          <w:b/>
-          <w:bCs/>
-          <w:sz w:val="28"/>
-          <w:szCs w:val="28"/>
-          <w:lang w:val="en-US"/>
-        </w:rPr>
-      </w:pPr>
-    </w:p>
-    <w:p>
-      <w:pPr>
-        <w:rPr>
-          <w:b/>
-          <w:bCs/>
-        </w:rPr>
-      </w:pPr>
     </w:p>
     <w:sectPr>
       <w:pgSz w:w="11906" w:h="16838"/>
@@ -3855,6 +4197,119 @@
     </w:lvl>
   </w:abstractNum>
   <w:abstractNum w:abstractNumId="3" w15:restartNumberingAfterBreak="0">
+    <w:nsid w:val="2CA31D91"/>
+    <w:multiLevelType w:val="hybridMultilevel"/>
+    <w:tmpl w:val="EEB2C0F8"/>
+    <w:lvl w:ilvl="0" w:tplc="20000001">
+      <w:start w:val="1"/>
+      <w:numFmt w:val="bullet"/>
+      <w:lvlText w:val=""/>
+      <w:lvlJc w:val="left"/>
+      <w:pPr>
+        <w:ind w:left="720" w:hanging="360"/>
+      </w:pPr>
+      <w:rPr>
+        <w:rFonts w:ascii="Symbol" w:hAnsi="Symbol" w:hint="default"/>
+      </w:rPr>
+    </w:lvl>
+    <w:lvl w:ilvl="1" w:tplc="20000003">
+      <w:start w:val="1"/>
+      <w:numFmt w:val="bullet"/>
+      <w:lvlText w:val="o"/>
+      <w:lvlJc w:val="left"/>
+      <w:pPr>
+        <w:ind w:left="1440" w:hanging="360"/>
+      </w:pPr>
+      <w:rPr>
+        <w:rFonts w:ascii="Courier New" w:hAnsi="Courier New" w:cs="Courier New" w:hint="default"/>
+      </w:rPr>
+    </w:lvl>
+    <w:lvl w:ilvl="2" w:tplc="20000005" w:tentative="1">
+      <w:start w:val="1"/>
+      <w:numFmt w:val="bullet"/>
+      <w:lvlText w:val=""/>
+      <w:lvlJc w:val="left"/>
+      <w:pPr>
+        <w:ind w:left="2160" w:hanging="360"/>
+      </w:pPr>
+      <w:rPr>
+        <w:rFonts w:ascii="Wingdings" w:hAnsi="Wingdings" w:hint="default"/>
+      </w:rPr>
+    </w:lvl>
+    <w:lvl w:ilvl="3" w:tplc="20000001" w:tentative="1">
+      <w:start w:val="1"/>
+      <w:numFmt w:val="bullet"/>
+      <w:lvlText w:val=""/>
+      <w:lvlJc w:val="left"/>
+      <w:pPr>
+        <w:ind w:left="2880" w:hanging="360"/>
+      </w:pPr>
+      <w:rPr>
+        <w:rFonts w:ascii="Symbol" w:hAnsi="Symbol" w:hint="default"/>
+      </w:rPr>
+    </w:lvl>
+    <w:lvl w:ilvl="4" w:tplc="20000003" w:tentative="1">
+      <w:start w:val="1"/>
+      <w:numFmt w:val="bullet"/>
+      <w:lvlText w:val="o"/>
+      <w:lvlJc w:val="left"/>
+      <w:pPr>
+        <w:ind w:left="3600" w:hanging="360"/>
+      </w:pPr>
+      <w:rPr>
+        <w:rFonts w:ascii="Courier New" w:hAnsi="Courier New" w:cs="Courier New" w:hint="default"/>
+      </w:rPr>
+    </w:lvl>
+    <w:lvl w:ilvl="5" w:tplc="20000005" w:tentative="1">
+      <w:start w:val="1"/>
+      <w:numFmt w:val="bullet"/>
+      <w:lvlText w:val=""/>
+      <w:lvlJc w:val="left"/>
+      <w:pPr>
+        <w:ind w:left="4320" w:hanging="360"/>
+      </w:pPr>
+      <w:rPr>
+        <w:rFonts w:ascii="Wingdings" w:hAnsi="Wingdings" w:hint="default"/>
+      </w:rPr>
+    </w:lvl>
+    <w:lvl w:ilvl="6" w:tplc="20000001" w:tentative="1">
+      <w:start w:val="1"/>
+      <w:numFmt w:val="bullet"/>
+      <w:lvlText w:val=""/>
+      <w:lvlJc w:val="left"/>
+      <w:pPr>
+        <w:ind w:left="5040" w:hanging="360"/>
+      </w:pPr>
+      <w:rPr>
+        <w:rFonts w:ascii="Symbol" w:hAnsi="Symbol" w:hint="default"/>
+      </w:rPr>
+    </w:lvl>
+    <w:lvl w:ilvl="7" w:tplc="20000003" w:tentative="1">
+      <w:start w:val="1"/>
+      <w:numFmt w:val="bullet"/>
+      <w:lvlText w:val="o"/>
+      <w:lvlJc w:val="left"/>
+      <w:pPr>
+        <w:ind w:left="5760" w:hanging="360"/>
+      </w:pPr>
+      <w:rPr>
+        <w:rFonts w:ascii="Courier New" w:hAnsi="Courier New" w:cs="Courier New" w:hint="default"/>
+      </w:rPr>
+    </w:lvl>
+    <w:lvl w:ilvl="8" w:tplc="20000005" w:tentative="1">
+      <w:start w:val="1"/>
+      <w:numFmt w:val="bullet"/>
+      <w:lvlText w:val=""/>
+      <w:lvlJc w:val="left"/>
+      <w:pPr>
+        <w:ind w:left="6480" w:hanging="360"/>
+      </w:pPr>
+      <w:rPr>
+        <w:rFonts w:ascii="Wingdings" w:hAnsi="Wingdings" w:hint="default"/>
+      </w:rPr>
+    </w:lvl>
+  </w:abstractNum>
+  <w:abstractNum w:abstractNumId="4" w15:restartNumberingAfterBreak="0">
     <w:nsid w:val="30030FB8"/>
     <w:multiLevelType w:val="hybridMultilevel"/>
     <w:tmpl w:val="5A8E6F1C"/>
@@ -3940,7 +4395,7 @@
       </w:pPr>
     </w:lvl>
   </w:abstractNum>
-  <w:abstractNum w:abstractNumId="4" w15:restartNumberingAfterBreak="0">
+  <w:abstractNum w:abstractNumId="5" w15:restartNumberingAfterBreak="0">
     <w:nsid w:val="316C30E5"/>
     <w:multiLevelType w:val="hybridMultilevel"/>
     <w:tmpl w:val="E3F25B40"/>
@@ -4053,7 +4508,120 @@
       </w:rPr>
     </w:lvl>
   </w:abstractNum>
-  <w:abstractNum w:abstractNumId="5" w15:restartNumberingAfterBreak="0">
+  <w:abstractNum w:abstractNumId="6" w15:restartNumberingAfterBreak="0">
+    <w:nsid w:val="33B308E5"/>
+    <w:multiLevelType w:val="hybridMultilevel"/>
+    <w:tmpl w:val="D45C5246"/>
+    <w:lvl w:ilvl="0" w:tplc="20000001">
+      <w:start w:val="1"/>
+      <w:numFmt w:val="bullet"/>
+      <w:lvlText w:val=""/>
+      <w:lvlJc w:val="left"/>
+      <w:pPr>
+        <w:ind w:left="1133" w:hanging="360"/>
+      </w:pPr>
+      <w:rPr>
+        <w:rFonts w:ascii="Symbol" w:hAnsi="Symbol" w:hint="default"/>
+      </w:rPr>
+    </w:lvl>
+    <w:lvl w:ilvl="1" w:tplc="20000003" w:tentative="1">
+      <w:start w:val="1"/>
+      <w:numFmt w:val="bullet"/>
+      <w:lvlText w:val="o"/>
+      <w:lvlJc w:val="left"/>
+      <w:pPr>
+        <w:ind w:left="1853" w:hanging="360"/>
+      </w:pPr>
+      <w:rPr>
+        <w:rFonts w:ascii="Courier New" w:hAnsi="Courier New" w:cs="Courier New" w:hint="default"/>
+      </w:rPr>
+    </w:lvl>
+    <w:lvl w:ilvl="2" w:tplc="20000005" w:tentative="1">
+      <w:start w:val="1"/>
+      <w:numFmt w:val="bullet"/>
+      <w:lvlText w:val=""/>
+      <w:lvlJc w:val="left"/>
+      <w:pPr>
+        <w:ind w:left="2573" w:hanging="360"/>
+      </w:pPr>
+      <w:rPr>
+        <w:rFonts w:ascii="Wingdings" w:hAnsi="Wingdings" w:hint="default"/>
+      </w:rPr>
+    </w:lvl>
+    <w:lvl w:ilvl="3" w:tplc="20000001" w:tentative="1">
+      <w:start w:val="1"/>
+      <w:numFmt w:val="bullet"/>
+      <w:lvlText w:val=""/>
+      <w:lvlJc w:val="left"/>
+      <w:pPr>
+        <w:ind w:left="3293" w:hanging="360"/>
+      </w:pPr>
+      <w:rPr>
+        <w:rFonts w:ascii="Symbol" w:hAnsi="Symbol" w:hint="default"/>
+      </w:rPr>
+    </w:lvl>
+    <w:lvl w:ilvl="4" w:tplc="20000003" w:tentative="1">
+      <w:start w:val="1"/>
+      <w:numFmt w:val="bullet"/>
+      <w:lvlText w:val="o"/>
+      <w:lvlJc w:val="left"/>
+      <w:pPr>
+        <w:ind w:left="4013" w:hanging="360"/>
+      </w:pPr>
+      <w:rPr>
+        <w:rFonts w:ascii="Courier New" w:hAnsi="Courier New" w:cs="Courier New" w:hint="default"/>
+      </w:rPr>
+    </w:lvl>
+    <w:lvl w:ilvl="5" w:tplc="20000005" w:tentative="1">
+      <w:start w:val="1"/>
+      <w:numFmt w:val="bullet"/>
+      <w:lvlText w:val=""/>
+      <w:lvlJc w:val="left"/>
+      <w:pPr>
+        <w:ind w:left="4733" w:hanging="360"/>
+      </w:pPr>
+      <w:rPr>
+        <w:rFonts w:ascii="Wingdings" w:hAnsi="Wingdings" w:hint="default"/>
+      </w:rPr>
+    </w:lvl>
+    <w:lvl w:ilvl="6" w:tplc="20000001" w:tentative="1">
+      <w:start w:val="1"/>
+      <w:numFmt w:val="bullet"/>
+      <w:lvlText w:val=""/>
+      <w:lvlJc w:val="left"/>
+      <w:pPr>
+        <w:ind w:left="5453" w:hanging="360"/>
+      </w:pPr>
+      <w:rPr>
+        <w:rFonts w:ascii="Symbol" w:hAnsi="Symbol" w:hint="default"/>
+      </w:rPr>
+    </w:lvl>
+    <w:lvl w:ilvl="7" w:tplc="20000003" w:tentative="1">
+      <w:start w:val="1"/>
+      <w:numFmt w:val="bullet"/>
+      <w:lvlText w:val="o"/>
+      <w:lvlJc w:val="left"/>
+      <w:pPr>
+        <w:ind w:left="6173" w:hanging="360"/>
+      </w:pPr>
+      <w:rPr>
+        <w:rFonts w:ascii="Courier New" w:hAnsi="Courier New" w:cs="Courier New" w:hint="default"/>
+      </w:rPr>
+    </w:lvl>
+    <w:lvl w:ilvl="8" w:tplc="20000005" w:tentative="1">
+      <w:start w:val="1"/>
+      <w:numFmt w:val="bullet"/>
+      <w:lvlText w:val=""/>
+      <w:lvlJc w:val="left"/>
+      <w:pPr>
+        <w:ind w:left="6893" w:hanging="360"/>
+      </w:pPr>
+      <w:rPr>
+        <w:rFonts w:ascii="Wingdings" w:hAnsi="Wingdings" w:hint="default"/>
+      </w:rPr>
+    </w:lvl>
+  </w:abstractNum>
+  <w:abstractNum w:abstractNumId="7" w15:restartNumberingAfterBreak="0">
     <w:nsid w:val="43486BC7"/>
     <w:multiLevelType w:val="hybridMultilevel"/>
     <w:tmpl w:val="212AD468"/>
@@ -4166,7 +4734,7 @@
       </w:rPr>
     </w:lvl>
   </w:abstractNum>
-  <w:abstractNum w:abstractNumId="6" w15:restartNumberingAfterBreak="0">
+  <w:abstractNum w:abstractNumId="8" w15:restartNumberingAfterBreak="0">
     <w:nsid w:val="48CB58F9"/>
     <w:multiLevelType w:val="hybridMultilevel"/>
     <w:tmpl w:val="09FE90D8"/>
@@ -4279,7 +4847,7 @@
       </w:rPr>
     </w:lvl>
   </w:abstractNum>
-  <w:abstractNum w:abstractNumId="7" w15:restartNumberingAfterBreak="0">
+  <w:abstractNum w:abstractNumId="9" w15:restartNumberingAfterBreak="0">
     <w:nsid w:val="65483855"/>
     <w:multiLevelType w:val="hybridMultilevel"/>
     <w:tmpl w:val="8AFEB2F8"/>
@@ -4392,7 +4960,7 @@
       </w:rPr>
     </w:lvl>
   </w:abstractNum>
-  <w:abstractNum w:abstractNumId="8" w15:restartNumberingAfterBreak="0">
+  <w:abstractNum w:abstractNumId="10" w15:restartNumberingAfterBreak="0">
     <w:nsid w:val="7C714A43"/>
     <w:multiLevelType w:val="hybridMultilevel"/>
     <w:tmpl w:val="1C927AD4"/>
@@ -4509,28 +5077,34 @@
     <w:abstractNumId w:val="0"/>
   </w:num>
   <w:num w:numId="2">
+    <w:abstractNumId w:val="10"/>
+  </w:num>
+  <w:num w:numId="3">
+    <w:abstractNumId w:val="4"/>
+  </w:num>
+  <w:num w:numId="4">
     <w:abstractNumId w:val="8"/>
   </w:num>
-  <w:num w:numId="3">
-    <w:abstractNumId w:val="3"/>
-  </w:num>
-  <w:num w:numId="4">
-    <w:abstractNumId w:val="6"/>
-  </w:num>
   <w:num w:numId="5">
-    <w:abstractNumId w:val="4"/>
+    <w:abstractNumId w:val="5"/>
   </w:num>
   <w:num w:numId="6">
     <w:abstractNumId w:val="1"/>
   </w:num>
   <w:num w:numId="7">
-    <w:abstractNumId w:val="5"/>
+    <w:abstractNumId w:val="7"/>
   </w:num>
   <w:num w:numId="8">
-    <w:abstractNumId w:val="7"/>
+    <w:abstractNumId w:val="9"/>
   </w:num>
   <w:num w:numId="9">
     <w:abstractNumId w:val="2"/>
+  </w:num>
+  <w:num w:numId="10">
+    <w:abstractNumId w:val="3"/>
+  </w:num>
+  <w:num w:numId="11">
+    <w:abstractNumId w:val="6"/>
   </w:num>
 </w:numbering>
 </file>

</xml_diff>